<commit_message>
Rapport d'activité séance 2 terminé
</commit_message>
<xml_diff>
--- a/Rapport d'activité Python.docx
+++ b/Rapport d'activité Python.docx
@@ -265,7 +265,15 @@
         <w:ind w:firstLine="708"/>
       </w:pPr>
       <w:r>
-        <w:t>Les statistiques en géographie, souvent appelées informations géographiques se divisent en plusieurs types : des données attributaires et des données spatiales (aussi appelées géométriques). D’une part, les données attributaires correspondent à des données aspatiales, elles sont souvent représentées en CSV, tableur, etc. D’autre part, les données géométriques sont des données spatialisées mais elles ne comportent pas d’informations autres que leurs données spatiales.</w:t>
+        <w:t xml:space="preserve">Les statistiques en géographie, souvent appelées informations géographiques se divisent en plusieurs types : des données attributaires et des données spatiales (aussi appelées géométriques). D’une part, les données attributaires correspondent à des données </w:t>
+      </w:r>
+      <w:proofErr w:type="spellStart"/>
+      <w:r>
+        <w:t>aspatiales</w:t>
+      </w:r>
+      <w:proofErr w:type="spellEnd"/>
+      <w:r>
+        <w:t>, elles sont souvent représentées en CSV, tableur, etc. D’autre part, les données géométriques sont des données spatialisées mais elles ne comportent pas d’informations autres que leurs données spatiales.</w:t>
       </w:r>
     </w:p>
     <w:p>
@@ -273,7 +281,15 @@
         <w:ind w:firstLine="708"/>
       </w:pPr>
       <w:r>
-        <w:t xml:space="preserve">La géographie à de nombreux besoins au niveau de l’analyse de données. Elle à besoin, tout d’abord de données, elle peut les faire elle-même ou en utiliser d’autres déjà faites. </w:t>
+        <w:t xml:space="preserve">La géographie à de nombreux besoins au niveau de l’analyse de données. Elle </w:t>
+      </w:r>
+      <w:proofErr w:type="spellStart"/>
+      <w:r>
+        <w:t>à</w:t>
+      </w:r>
+      <w:proofErr w:type="spellEnd"/>
+      <w:r>
+        <w:t xml:space="preserve"> besoin, tout d’abord de données, elle peut les faire elle-même ou en utiliser d’autres déjà faites. </w:t>
       </w:r>
       <w:r>
         <w:t xml:space="preserve">Ensuite, les géographes ont besoin </w:t>
@@ -282,10 +298,34 @@
         <w:t>d’outils pour traiter les données</w:t>
       </w:r>
       <w:r>
-        <w:t xml:space="preserve">, notamment des logiciels (SIG, cartographie, etc) et des langages de programmation (R, Python, etc). Pour traiter ces données, elle nécessite aussi des méthodes </w:t>
-      </w:r>
-      <w:r>
-        <w:t>pour établir des relations et les expliquer, ces méthodes peuvent notamment prendre la forme d’équations mathématiques (autocorrélation spatiale, méthode des plus proches voisins (fonction k de Ripley), etc). Ces analyses permettent ensuite de créer des modèles, des simulations et des projections qui sont utiles pour prédire des changements et des évolutions. Enfin, les géographes ont besoin de communiquer leurs données, leurs résultats et leurs méthodes avec d’autres géographes mais aussi avec des acteurs non-initiés pour aider à la décision.</w:t>
+        <w:t xml:space="preserve">, notamment des logiciels (SIG, cartographie, </w:t>
+      </w:r>
+      <w:proofErr w:type="spellStart"/>
+      <w:r>
+        <w:t>etc</w:t>
+      </w:r>
+      <w:proofErr w:type="spellEnd"/>
+      <w:r>
+        <w:t xml:space="preserve">) et des langages de programmation (R, Python, </w:t>
+      </w:r>
+      <w:proofErr w:type="spellStart"/>
+      <w:r>
+        <w:t>etc</w:t>
+      </w:r>
+      <w:proofErr w:type="spellEnd"/>
+      <w:r>
+        <w:t xml:space="preserve">). Pour traiter ces données, elle nécessite aussi des méthodes </w:t>
+      </w:r>
+      <w:r>
+        <w:t xml:space="preserve">pour établir des relations et les expliquer, ces méthodes peuvent notamment prendre la forme d’équations mathématiques (autocorrélation spatiale, méthode des plus proches voisins (fonction k de Ripley), </w:t>
+      </w:r>
+      <w:proofErr w:type="spellStart"/>
+      <w:r>
+        <w:t>etc</w:t>
+      </w:r>
+      <w:proofErr w:type="spellEnd"/>
+      <w:r>
+        <w:t>). Ces analyses permettent ensuite de créer des modèles, des simulations et des projections qui sont utiles pour prédire des changements et des évolutions. Enfin, les géographes ont besoin de communiquer leurs données, leurs résultats et leurs méthodes avec d’autres géographes mais aussi avec des acteurs non-initiés pour aider à la décision.</w:t>
       </w:r>
     </w:p>
     <w:p>
@@ -308,19 +348,2296 @@
         <w:t xml:space="preserve">En géographie, les données peuvent être visualisées selon différents types en fonction des variables étudiées : quantitatives, qualitative. La visualisation de variables quantitatives se base sur des variables qui ne sont pas unique par individu. Par exemple, </w:t>
       </w:r>
       <w:r>
-        <w:t>le nombre d’habitants dans une commune est une variable quantitative car deux communes peuvent avoir le même nombre d’habitants. On peut traiter ces données directement avec des opérations mathématiques (moyennes, médianes, etc). Pour les représenter, on peut utiliser un graphique circulaire, en barre, un histogramme, etc. La visualisation de variables qualitatives se base sur des variables uniques par individus. Par exemple, le nom d’une commune (il n’y a pas deux fois la même). On ne peut pas faire directement des calculs mathématiques, même si ce sont des nombres (comme le code postal). On ne peut pas toujours les représenter graphiquement (faire un graphique du nom de communes aurait peu de sens). Or, on peut en représenter de certaines manière grâce à leur occurrence notamment</w:t>
+        <w:t xml:space="preserve">le nombre d’habitants dans une commune est une variable quantitative car deux communes peuvent avoir le même nombre d’habitants. On peut traiter ces données directement avec des opérations mathématiques (moyennes, médianes, </w:t>
+      </w:r>
+      <w:proofErr w:type="spellStart"/>
+      <w:r>
+        <w:t>etc</w:t>
+      </w:r>
+      <w:proofErr w:type="spellEnd"/>
+      <w:r>
+        <w:t>). Pour les représenter, on peut utiliser un graphique circulaire, en barre, un histogramme, etc. La visualisation de variables qualitatives se base sur des variables uniques par individus. Par exemple, le nom d’une commune (il n’y a pas deux fois la même). On ne peut pas faire directement des calculs mathématiques, même si ce sont des nombres (comme le code postal). On ne peut pas toujours les représenter graphiquement (faire un graphique du nom de communes aurait peu de sens). Or, on peut en représenter de certaines manière grâce à leur occurrence notamment</w:t>
       </w:r>
     </w:p>
     <w:p>
       <w:pPr>
         <w:ind w:firstLine="708"/>
       </w:pPr>
+      <w:r>
+        <w:t xml:space="preserve">Pour analyser les statistiques, on peut utiliser trois </w:t>
+      </w:r>
+      <w:r>
+        <w:t xml:space="preserve">groupes de </w:t>
+      </w:r>
+      <w:r>
+        <w:t xml:space="preserve">méthodes : </w:t>
+      </w:r>
+      <w:r>
+        <w:t>les méthodes descriptives</w:t>
+      </w:r>
+      <w:r>
+        <w:t xml:space="preserve">, </w:t>
+      </w:r>
+      <w:r>
+        <w:t>les méthodes explicatives</w:t>
+      </w:r>
+      <w:r>
+        <w:t xml:space="preserve"> ou </w:t>
+      </w:r>
+      <w:r>
+        <w:t>les méthodes de prévision</w:t>
+      </w:r>
+      <w:r>
+        <w:t>. Les méthodes descriptives sont utilisées dans l’analyse d’une quantité d’individus caractérisés selon des variables à valeur identique. On cherche à décrire un phénomène en croisant plusieurs variables notamment. Les méthodes explicatives sont utilisées pour expliquer une variable précise selon d’autres variable dans une quantité d’individus. Les méthodes de prévision sont, quant</w:t>
+      </w:r>
+      <w:r>
+        <w:t xml:space="preserve"> à </w:t>
+      </w:r>
+      <w:r>
+        <w:t>elles, utili</w:t>
+      </w:r>
+      <w:r>
+        <w:t>sées pour chercher à relier le passé au futur pour en tirer des prévisions ; on s’appuie sur le passé et les données que nous avons déjà pour essayer de prédire l’avenir selon un contexte.</w:t>
+      </w:r>
+    </w:p>
+    <w:p>
+      <w:r>
+        <w:tab/>
+      </w:r>
+    </w:p>
+    <w:p>
+      <w:pPr>
+        <w:spacing w:after="0"/>
+      </w:pPr>
+      <w:r>
+        <w:tab/>
+        <w:t xml:space="preserve">Pour pouvoir faire de l’analyse de donnée en statistique, il est nécessaire de connaître le vocabulaire de base. </w:t>
+      </w:r>
+      <w:r>
+        <w:t>Une population statistique est simplement un ensemble d’individus.</w:t>
+      </w:r>
+      <w:r>
+        <w:t xml:space="preserve"> </w:t>
+      </w:r>
+      <w:r>
+        <w:t>Un individu statistique correspond à une entité unique défini par des caractères statistiques</w:t>
+      </w:r>
+      <w:r>
+        <w:t xml:space="preserve"> qui le rendent particulier dans la population statistique</w:t>
+      </w:r>
+      <w:r>
+        <w:t>, il n’a de sens que dans une population (une ville parmi toutes les villes ou un habitant parmi tous les habitants d’une ville).</w:t>
+      </w:r>
+      <w:r>
+        <w:t xml:space="preserve"> </w:t>
+      </w:r>
+      <w:r>
+        <w:t>En géographie, cet individu est une unité spatiale s’il est localisable et cartographiable</w:t>
+      </w:r>
+      <w:r>
+        <w:t xml:space="preserve">. </w:t>
+      </w:r>
+    </w:p>
+    <w:p>
+      <w:pPr>
+        <w:spacing w:after="0"/>
+      </w:pPr>
+      <w:r>
+        <w:t xml:space="preserve">Les caractères statistiques qui définissent un individu statistique </w:t>
+      </w:r>
+      <w:r>
+        <w:t xml:space="preserve">sont eux-mêmes définis par des modalités statistiques qui sont les </w:t>
+      </w:r>
+      <w:r>
+        <w:t>valeurs prises par un caractère</w:t>
+      </w:r>
+      <w:r>
+        <w:t xml:space="preserve"> (elles sont qualitatives ou quantitatives)</w:t>
+      </w:r>
+    </w:p>
+    <w:p>
+      <w:pPr>
+        <w:spacing w:after="0"/>
+      </w:pPr>
+      <w:r>
+        <w:t>On remarque donc qu’il y a une hiérarchie entre les ces termes comme le montre ce schéma de synthèse :</w:t>
+      </w:r>
+      <w:r>
+        <w:t xml:space="preserve"> </w:t>
+      </w:r>
+    </w:p>
+    <w:p>
+      <w:pPr>
+        <w:spacing w:after="0"/>
+      </w:pPr>
+    </w:p>
+    <w:p>
+      <w:pPr>
+        <w:spacing w:after="0"/>
+      </w:pPr>
+      <w:r>
+        <w:t xml:space="preserve">Population statistique </w:t>
+      </w:r>
+      <w:r>
+        <w:tab/>
+      </w:r>
+      <w:r>
+        <w:tab/>
+        <w:t xml:space="preserve">   individu</w:t>
+      </w:r>
+      <w:r>
+        <w:tab/>
+        <w:t xml:space="preserve">    caractères</w:t>
+      </w:r>
+      <w:r>
+        <w:tab/>
+        <w:t xml:space="preserve">        un caractère</w:t>
+      </w:r>
+      <w:r>
+        <w:tab/>
+        <w:t xml:space="preserve">    modalités</w:t>
+      </w:r>
+    </w:p>
+    <w:p>
+      <w:r>
+        <w:drawing>
+          <wp:inline distT="0" distB="0" distL="0" distR="0" wp14:anchorId="12314F9D" wp14:editId="7BC1EBF3">
+            <wp:extent cx="5760720" cy="1221105"/>
+            <wp:effectExtent l="0" t="0" r="0" b="0"/>
+            <wp:docPr id="878966928" name="Image 1"/>
+            <wp:cNvGraphicFramePr>
+              <a:graphicFrameLocks xmlns:a="http://schemas.openxmlformats.org/drawingml/2006/main" noChangeAspect="1"/>
+            </wp:cNvGraphicFramePr>
+            <a:graphic xmlns:a="http://schemas.openxmlformats.org/drawingml/2006/main">
+              <a:graphicData uri="http://schemas.openxmlformats.org/drawingml/2006/picture">
+                <pic:pic xmlns:pic="http://schemas.openxmlformats.org/drawingml/2006/picture">
+                  <pic:nvPicPr>
+                    <pic:cNvPr id="878966928" name=""/>
+                    <pic:cNvPicPr/>
+                  </pic:nvPicPr>
+                  <pic:blipFill>
+                    <a:blip r:embed="rId5"/>
+                    <a:stretch>
+                      <a:fillRect/>
+                    </a:stretch>
+                  </pic:blipFill>
+                  <pic:spPr>
+                    <a:xfrm>
+                      <a:off x="0" y="0"/>
+                      <a:ext cx="5760720" cy="1221105"/>
+                    </a:xfrm>
+                    <a:prstGeom prst="rect">
+                      <a:avLst/>
+                    </a:prstGeom>
+                  </pic:spPr>
+                </pic:pic>
+              </a:graphicData>
+            </a:graphic>
+          </wp:inline>
+        </w:drawing>
+      </w:r>
     </w:p>
     <w:p>
       <w:pPr>
         <w:ind w:firstLine="708"/>
       </w:pPr>
-    </w:p>
+      <w:r>
+        <w:t xml:space="preserve">Pour mesurer une amplitude, c’est-à-dire l’écart entre la valeur la plus faible et la plus élevée, on fait la différence entre </w:t>
+      </w:r>
+      <m:oMath>
+        <m:r>
+          <w:rPr>
+            <w:rFonts w:ascii="Cambria Math" w:hAnsi="Cambria Math"/>
+          </w:rPr>
+          <m:t>b</m:t>
+        </m:r>
+      </m:oMath>
+      <w:r>
+        <w:t xml:space="preserve"> (la valeur la plus forte) </w:t>
+      </w:r>
+      <m:oMath>
+        <m:r>
+          <w:rPr>
+            <w:rFonts w:ascii="Cambria Math" w:hAnsi="Cambria Math"/>
+          </w:rPr>
+          <m:t>a</m:t>
+        </m:r>
+      </m:oMath>
+      <w:r>
+        <w:t xml:space="preserve"> (valeur la plus faible) : </w:t>
+      </w:r>
+      <m:oMath>
+        <m:r>
+          <w:rPr>
+            <w:rFonts w:ascii="Cambria Math" w:hAnsi="Cambria Math"/>
+          </w:rPr>
+          <m:t>b-a</m:t>
+        </m:r>
+      </m:oMath>
+      <w:r>
+        <w:t xml:space="preserve">     (</w:t>
+      </w:r>
+      <m:oMath>
+        <m:r>
+          <w:rPr>
+            <w:rFonts w:ascii="Cambria Math" w:hAnsi="Cambria Math"/>
+          </w:rPr>
+          <m:t>a</m:t>
+        </m:r>
+      </m:oMath>
+      <w:r>
+        <w:t xml:space="preserve"> et </w:t>
+      </w:r>
+      <m:oMath>
+        <m:r>
+          <w:rPr>
+            <w:rFonts w:ascii="Cambria Math" w:hAnsi="Cambria Math"/>
+          </w:rPr>
+          <m:t>b</m:t>
+        </m:r>
+      </m:oMath>
+      <w:r>
+        <w:t xml:space="preserve"> doivent appartenir à la même classe </w:t>
+      </w:r>
+    </w:p>
+    <w:p>
+      <w:pPr>
+        <w:ind w:firstLine="708"/>
+      </w:pPr>
+      <w:r>
+        <w:lastRenderedPageBreak/>
+        <w:t>Pour mesurer une densité</w:t>
+      </w:r>
+      <w:r>
+        <w:t xml:space="preserve">, on fait le rapport entre un effectif </w:t>
+      </w:r>
+      <m:oMath>
+        <m:r>
+          <w:rPr>
+            <w:rFonts w:ascii="Cambria Math" w:hAnsi="Cambria Math"/>
+          </w:rPr>
+          <m:t>n</m:t>
+        </m:r>
+      </m:oMath>
+      <w:r>
+        <w:t xml:space="preserve">, choisi selon une modalité </w:t>
+      </w:r>
+      <w:r>
+        <w:t xml:space="preserve"> </w:t>
+      </w:r>
+      <m:oMath>
+        <m:r>
+          <w:rPr>
+            <w:rFonts w:ascii="Cambria Math" w:hAnsi="Cambria Math"/>
+          </w:rPr>
+          <m:t>i</m:t>
+        </m:r>
+      </m:oMath>
+      <w:r>
+        <w:t xml:space="preserve">, et l’amplitude de la classe décrivant </w:t>
+      </w:r>
+      <m:oMath>
+        <m:r>
+          <w:rPr>
+            <w:rFonts w:ascii="Cambria Math" w:hAnsi="Cambria Math"/>
+          </w:rPr>
+          <m:t>i</m:t>
+        </m:r>
+      </m:oMath>
+      <w:r>
+        <w:t xml:space="preserve"> : </w:t>
+      </w:r>
+      <m:oMath>
+        <m:r>
+          <w:rPr>
+            <w:rFonts w:ascii="Cambria Math" w:hAnsi="Cambria Math"/>
+          </w:rPr>
+          <m:t>d=</m:t>
+        </m:r>
+        <m:f>
+          <m:fPr>
+            <m:ctrlPr>
+              <w:rPr>
+                <w:rFonts w:ascii="Cambria Math" w:hAnsi="Cambria Math"/>
+                <w:i/>
+              </w:rPr>
+            </m:ctrlPr>
+          </m:fPr>
+          <m:num>
+            <m:sSub>
+              <m:sSubPr>
+                <m:ctrlPr>
+                  <w:rPr>
+                    <w:rFonts w:ascii="Cambria Math" w:hAnsi="Cambria Math"/>
+                    <w:i/>
+                  </w:rPr>
+                </m:ctrlPr>
+              </m:sSubPr>
+              <m:e>
+                <m:r>
+                  <w:rPr>
+                    <w:rFonts w:ascii="Cambria Math" w:hAnsi="Cambria Math"/>
+                  </w:rPr>
+                  <m:t>n</m:t>
+                </m:r>
+              </m:e>
+              <m:sub>
+                <m:r>
+                  <w:rPr>
+                    <w:rFonts w:ascii="Cambria Math" w:hAnsi="Cambria Math"/>
+                  </w:rPr>
+                  <m:t>i</m:t>
+                </m:r>
+              </m:sub>
+            </m:sSub>
+          </m:num>
+          <m:den>
+            <m:r>
+              <w:rPr>
+                <w:rFonts w:ascii="Cambria Math" w:hAnsi="Cambria Math"/>
+              </w:rPr>
+              <m:t>b-a</m:t>
+            </m:r>
+          </m:den>
+        </m:f>
+      </m:oMath>
+      <w:r>
+        <w:t xml:space="preserve"> .</w:t>
+      </w:r>
+    </w:p>
+    <w:p>
+      <w:pPr>
+        <w:ind w:firstLine="708"/>
+      </w:pPr>
+      <w:r>
+        <w:t xml:space="preserve">Les formules de </w:t>
+      </w:r>
+      <w:proofErr w:type="spellStart"/>
+      <w:r>
+        <w:t>Sturges</w:t>
+      </w:r>
+      <w:proofErr w:type="spellEnd"/>
+      <w:r>
+        <w:t xml:space="preserve"> et Yule permettent de savoir le nombre de classe idéal qu’on peut faire pour un caractère statistique quantitatif. Cela permet d’éviter une perte d’information en créant des classes trop larges (généralisation, à l’extrême, tous les individus sont dans la même classe) ou trop fines (individualisation, </w:t>
+      </w:r>
+      <w:r>
+        <w:t xml:space="preserve">à l’extrême, tous les individus </w:t>
+      </w:r>
+      <w:r>
+        <w:t>ont chacun une classe ou ils sont seuls).</w:t>
+      </w:r>
+    </w:p>
+    <w:p>
+      <w:pPr>
+        <w:spacing w:after="0"/>
+        <w:ind w:firstLine="708"/>
+      </w:pPr>
+      <w:r>
+        <w:t xml:space="preserve">L’Effectif (ou fréquence absolue) correspond au nombre d’individus d’une qui possède un critère </w:t>
+      </w:r>
+      <m:oMath>
+        <m:r>
+          <w:rPr>
+            <w:rFonts w:ascii="Cambria Math" w:hAnsi="Cambria Math"/>
+          </w:rPr>
+          <m:t>X</m:t>
+        </m:r>
+      </m:oMath>
+      <w:r>
+        <w:t xml:space="preserve"> dont la modalité est </w:t>
+      </w:r>
+      <m:oMath>
+        <m:sSub>
+          <m:sSubPr>
+            <m:ctrlPr>
+              <w:rPr>
+                <w:rFonts w:ascii="Cambria Math" w:hAnsi="Cambria Math"/>
+                <w:i/>
+              </w:rPr>
+            </m:ctrlPr>
+          </m:sSubPr>
+          <m:e>
+            <m:r>
+              <w:rPr>
+                <w:rFonts w:ascii="Cambria Math" w:hAnsi="Cambria Math"/>
+              </w:rPr>
+              <m:t>x</m:t>
+            </m:r>
+          </m:e>
+          <m:sub>
+            <m:r>
+              <w:rPr>
+                <w:rFonts w:ascii="Cambria Math" w:hAnsi="Cambria Math"/>
+              </w:rPr>
+              <m:t>i</m:t>
+            </m:r>
+          </m:sub>
+        </m:sSub>
+      </m:oMath>
+      <w:r>
+        <w:t xml:space="preserve">. Il est noté </w:t>
+      </w:r>
+      <m:oMath>
+        <m:sSub>
+          <m:sSubPr>
+            <m:ctrlPr>
+              <w:rPr>
+                <w:rFonts w:ascii="Cambria Math" w:hAnsi="Cambria Math"/>
+                <w:i/>
+              </w:rPr>
+            </m:ctrlPr>
+          </m:sSubPr>
+          <m:e>
+            <m:r>
+              <w:rPr>
+                <w:rFonts w:ascii="Cambria Math" w:hAnsi="Cambria Math"/>
+              </w:rPr>
+              <m:t>n</m:t>
+            </m:r>
+          </m:e>
+          <m:sub>
+            <m:r>
+              <w:rPr>
+                <w:rFonts w:ascii="Cambria Math" w:hAnsi="Cambria Math"/>
+              </w:rPr>
+              <m:t>i</m:t>
+            </m:r>
+          </m:sub>
+        </m:sSub>
+      </m:oMath>
+      <w:r>
+        <w:t>.</w:t>
+      </w:r>
+    </w:p>
+    <w:p>
+      <w:pPr>
+        <w:spacing w:after="0"/>
+        <w:ind w:firstLine="708"/>
+      </w:pPr>
+      <w:r>
+        <w:t xml:space="preserve">La fréquence relative est le </w:t>
+      </w:r>
+      <w:r>
+        <w:t xml:space="preserve">rapport entre l’effectif </w:t>
+      </w:r>
+      <w:r>
+        <w:t xml:space="preserve">selon la modalité </w:t>
+      </w:r>
+      <m:oMath>
+        <m:r>
+          <w:rPr>
+            <w:rFonts w:ascii="Cambria Math" w:hAnsi="Cambria Math"/>
+          </w:rPr>
+          <m:t>i</m:t>
+        </m:r>
+      </m:oMath>
+      <w:r>
+        <w:t xml:space="preserve"> </w:t>
+      </w:r>
+      <w:r>
+        <w:t>et</w:t>
+      </w:r>
+      <w:r>
+        <w:t xml:space="preserve"> l’effectif total</w:t>
+      </w:r>
+      <w:r>
+        <w:t xml:space="preserve"> (noté </w:t>
+      </w:r>
+      <m:oMath>
+        <m:r>
+          <w:rPr>
+            <w:rFonts w:ascii="Cambria Math" w:hAnsi="Cambria Math"/>
+          </w:rPr>
+          <m:t>n</m:t>
+        </m:r>
+      </m:oMath>
+      <w:r>
+        <w:t xml:space="preserve">). Elle est notée </w:t>
+      </w:r>
+      <m:oMath>
+        <m:sSub>
+          <m:sSubPr>
+            <m:ctrlPr>
+              <w:rPr>
+                <w:rFonts w:ascii="Cambria Math" w:hAnsi="Cambria Math"/>
+                <w:i/>
+              </w:rPr>
+            </m:ctrlPr>
+          </m:sSubPr>
+          <m:e>
+            <m:r>
+              <w:rPr>
+                <w:rFonts w:ascii="Cambria Math" w:hAnsi="Cambria Math"/>
+              </w:rPr>
+              <m:t>f</m:t>
+            </m:r>
+          </m:e>
+          <m:sub>
+            <m:r>
+              <w:rPr>
+                <w:rFonts w:ascii="Cambria Math" w:hAnsi="Cambria Math"/>
+              </w:rPr>
+              <m:t>i</m:t>
+            </m:r>
+          </m:sub>
+        </m:sSub>
+      </m:oMath>
+      <w:r>
+        <w:t xml:space="preserve">. </w:t>
+      </w:r>
+      <w:r>
+        <w:tab/>
+      </w:r>
+      <m:oMath>
+        <m:sSub>
+          <m:sSubPr>
+            <m:ctrlPr>
+              <w:rPr>
+                <w:rFonts w:ascii="Cambria Math" w:hAnsi="Cambria Math"/>
+                <w:i/>
+              </w:rPr>
+            </m:ctrlPr>
+          </m:sSubPr>
+          <m:e>
+            <m:r>
+              <w:rPr>
+                <w:rFonts w:ascii="Cambria Math" w:hAnsi="Cambria Math"/>
+              </w:rPr>
+              <m:t>f</m:t>
+            </m:r>
+          </m:e>
+          <m:sub>
+            <m:r>
+              <w:rPr>
+                <w:rFonts w:ascii="Cambria Math" w:hAnsi="Cambria Math"/>
+              </w:rPr>
+              <m:t>i</m:t>
+            </m:r>
+          </m:sub>
+        </m:sSub>
+        <m:r>
+          <w:rPr>
+            <w:rFonts w:ascii="Cambria Math" w:hAnsi="Cambria Math"/>
+          </w:rPr>
+          <m:t>=</m:t>
+        </m:r>
+        <m:f>
+          <m:fPr>
+            <m:ctrlPr>
+              <w:rPr>
+                <w:rFonts w:ascii="Cambria Math" w:hAnsi="Cambria Math"/>
+                <w:i/>
+              </w:rPr>
+            </m:ctrlPr>
+          </m:fPr>
+          <m:num>
+            <m:sSub>
+              <m:sSubPr>
+                <m:ctrlPr>
+                  <w:rPr>
+                    <w:rFonts w:ascii="Cambria Math" w:hAnsi="Cambria Math"/>
+                    <w:i/>
+                  </w:rPr>
+                </m:ctrlPr>
+              </m:sSubPr>
+              <m:e>
+                <m:r>
+                  <w:rPr>
+                    <w:rFonts w:ascii="Cambria Math" w:hAnsi="Cambria Math"/>
+                  </w:rPr>
+                  <m:t>n</m:t>
+                </m:r>
+              </m:e>
+              <m:sub>
+                <m:r>
+                  <w:rPr>
+                    <w:rFonts w:ascii="Cambria Math" w:hAnsi="Cambria Math"/>
+                  </w:rPr>
+                  <m:t>i</m:t>
+                </m:r>
+              </m:sub>
+            </m:sSub>
+          </m:num>
+          <m:den>
+            <m:r>
+              <w:rPr>
+                <w:rFonts w:ascii="Cambria Math" w:hAnsi="Cambria Math"/>
+              </w:rPr>
+              <m:t>n</m:t>
+            </m:r>
+          </m:den>
+        </m:f>
+      </m:oMath>
+      <w:r>
+        <w:tab/>
+      </w:r>
+      <w:r>
+        <w:tab/>
+        <w:t xml:space="preserve">Soit :  </w:t>
+      </w:r>
+      <m:oMath>
+        <m:sSub>
+          <m:sSubPr>
+            <m:ctrlPr>
+              <w:rPr>
+                <w:rFonts w:ascii="Cambria Math" w:hAnsi="Cambria Math"/>
+                <w:i/>
+              </w:rPr>
+            </m:ctrlPr>
+          </m:sSubPr>
+          <m:e>
+            <m:r>
+              <w:rPr>
+                <w:rFonts w:ascii="Cambria Math" w:hAnsi="Cambria Math"/>
+              </w:rPr>
+              <m:t>f</m:t>
+            </m:r>
+          </m:e>
+          <m:sub>
+            <m:r>
+              <w:rPr>
+                <w:rFonts w:ascii="Cambria Math" w:hAnsi="Cambria Math"/>
+              </w:rPr>
+              <m:t>i</m:t>
+            </m:r>
+          </m:sub>
+        </m:sSub>
+        <m:r>
+          <w:rPr>
+            <w:rFonts w:ascii="Cambria Math" w:hAnsi="Cambria Math"/>
+          </w:rPr>
+          <m:t>=</m:t>
+        </m:r>
+        <m:f>
+          <m:fPr>
+            <m:ctrlPr>
+              <w:rPr>
+                <w:rFonts w:ascii="Cambria Math" w:hAnsi="Cambria Math"/>
+                <w:i/>
+              </w:rPr>
+            </m:ctrlPr>
+          </m:fPr>
+          <m:num>
+            <m:sSub>
+              <m:sSubPr>
+                <m:ctrlPr>
+                  <w:rPr>
+                    <w:rFonts w:ascii="Cambria Math" w:hAnsi="Cambria Math"/>
+                    <w:i/>
+                  </w:rPr>
+                </m:ctrlPr>
+              </m:sSubPr>
+              <m:e>
+                <m:r>
+                  <w:rPr>
+                    <w:rFonts w:ascii="Cambria Math" w:hAnsi="Cambria Math"/>
+                  </w:rPr>
+                  <m:t>n</m:t>
+                </m:r>
+              </m:e>
+              <m:sub>
+                <m:r>
+                  <w:rPr>
+                    <w:rFonts w:ascii="Cambria Math" w:hAnsi="Cambria Math"/>
+                  </w:rPr>
+                  <m:t>i</m:t>
+                </m:r>
+              </m:sub>
+            </m:sSub>
+          </m:num>
+          <m:den>
+            <m:nary>
+              <m:naryPr>
+                <m:chr m:val="∑"/>
+                <m:limLoc m:val="undOvr"/>
+                <m:ctrlPr>
+                  <w:rPr>
+                    <w:rFonts w:ascii="Cambria Math" w:hAnsi="Cambria Math"/>
+                    <w:i/>
+                  </w:rPr>
+                </m:ctrlPr>
+              </m:naryPr>
+              <m:sub>
+                <m:r>
+                  <w:rPr>
+                    <w:rFonts w:ascii="Cambria Math" w:hAnsi="Cambria Math"/>
+                  </w:rPr>
+                  <m:t>i=</m:t>
+                </m:r>
+                <m:r>
+                  <w:rPr>
+                    <w:rFonts w:ascii="Cambria Math" w:hAnsi="Cambria Math"/>
+                  </w:rPr>
+                  <m:t>1</m:t>
+                </m:r>
+              </m:sub>
+              <m:sup>
+                <m:r>
+                  <w:rPr>
+                    <w:rFonts w:ascii="Cambria Math" w:hAnsi="Cambria Math"/>
+                  </w:rPr>
+                  <m:t>i</m:t>
+                </m:r>
+              </m:sup>
+              <m:e>
+                <m:sSub>
+                  <m:sSubPr>
+                    <m:ctrlPr>
+                      <w:rPr>
+                        <w:rFonts w:ascii="Cambria Math" w:hAnsi="Cambria Math"/>
+                        <w:i/>
+                      </w:rPr>
+                    </m:ctrlPr>
+                  </m:sSubPr>
+                  <m:e>
+                    <m:r>
+                      <w:rPr>
+                        <w:rFonts w:ascii="Cambria Math" w:hAnsi="Cambria Math"/>
+                      </w:rPr>
+                      <m:t>n</m:t>
+                    </m:r>
+                  </m:e>
+                  <m:sub>
+                    <m:r>
+                      <w:rPr>
+                        <w:rFonts w:ascii="Cambria Math" w:hAnsi="Cambria Math"/>
+                      </w:rPr>
+                      <m:t>i</m:t>
+                    </m:r>
+                  </m:sub>
+                </m:sSub>
+              </m:e>
+            </m:nary>
+          </m:den>
+        </m:f>
+      </m:oMath>
+    </w:p>
+    <w:p>
+      <w:pPr>
+        <w:spacing w:after="0"/>
+        <w:ind w:firstLine="708"/>
+      </w:pPr>
+      <w:r>
+        <w:t xml:space="preserve">La fréquence cumulée absolue correspond </w:t>
+      </w:r>
+      <w:r>
+        <w:t xml:space="preserve">à la somme des effectifs des modalités dont la valeur de </w:t>
+      </w:r>
+      <m:oMath>
+        <m:r>
+          <w:rPr>
+            <w:rFonts w:ascii="Cambria Math" w:hAnsi="Cambria Math"/>
+          </w:rPr>
+          <m:t>i</m:t>
+        </m:r>
+      </m:oMath>
+      <w:r>
+        <w:t xml:space="preserve"> va de </w:t>
+      </w:r>
+      <m:oMath>
+        <m:r>
+          <w:rPr>
+            <w:rFonts w:ascii="Cambria Math" w:hAnsi="Cambria Math"/>
+          </w:rPr>
+          <m:t>1</m:t>
+        </m:r>
+      </m:oMath>
+      <w:r>
+        <w:t xml:space="preserve"> à </w:t>
+      </w:r>
+      <m:oMath>
+        <m:r>
+          <w:rPr>
+            <w:rFonts w:ascii="Cambria Math" w:hAnsi="Cambria Math"/>
+          </w:rPr>
+          <m:t>k</m:t>
+        </m:r>
+      </m:oMath>
+      <w:r>
+        <w:t xml:space="preserve"> : </w:t>
+      </w:r>
+      <m:oMath>
+        <m:sSub>
+          <m:sSubPr>
+            <m:ctrlPr>
+              <w:rPr>
+                <w:rFonts w:ascii="Cambria Math" w:hAnsi="Cambria Math"/>
+                <w:i/>
+              </w:rPr>
+            </m:ctrlPr>
+          </m:sSubPr>
+          <m:e>
+            <m:r>
+              <w:rPr>
+                <w:rFonts w:ascii="Cambria Math" w:hAnsi="Cambria Math"/>
+              </w:rPr>
+              <m:t>f</m:t>
+            </m:r>
+          </m:e>
+          <m:sub>
+            <m:r>
+              <w:rPr>
+                <w:rFonts w:ascii="Cambria Math" w:hAnsi="Cambria Math"/>
+              </w:rPr>
+              <m:t>i</m:t>
+            </m:r>
+          </m:sub>
+        </m:sSub>
+        <m:r>
+          <w:rPr>
+            <w:rFonts w:ascii="Cambria Math" w:hAnsi="Cambria Math"/>
+          </w:rPr>
+          <m:t>=</m:t>
+        </m:r>
+        <m:nary>
+          <m:naryPr>
+            <m:chr m:val="∑"/>
+            <m:limLoc m:val="undOvr"/>
+            <m:ctrlPr>
+              <w:rPr>
+                <w:rFonts w:ascii="Cambria Math" w:hAnsi="Cambria Math"/>
+                <w:i/>
+              </w:rPr>
+            </m:ctrlPr>
+          </m:naryPr>
+          <m:sub>
+            <m:r>
+              <w:rPr>
+                <w:rFonts w:ascii="Cambria Math" w:hAnsi="Cambria Math"/>
+              </w:rPr>
+              <m:t>i=1</m:t>
+            </m:r>
+          </m:sub>
+          <m:sup>
+            <m:r>
+              <w:rPr>
+                <w:rFonts w:ascii="Cambria Math" w:hAnsi="Cambria Math"/>
+              </w:rPr>
+              <m:t>k</m:t>
+            </m:r>
+          </m:sup>
+          <m:e>
+            <m:sSub>
+              <m:sSubPr>
+                <m:ctrlPr>
+                  <w:rPr>
+                    <w:rFonts w:ascii="Cambria Math" w:hAnsi="Cambria Math"/>
+                    <w:i/>
+                  </w:rPr>
+                </m:ctrlPr>
+              </m:sSubPr>
+              <m:e>
+                <m:r>
+                  <w:rPr>
+                    <w:rFonts w:ascii="Cambria Math" w:hAnsi="Cambria Math"/>
+                  </w:rPr>
+                  <m:t>n</m:t>
+                </m:r>
+              </m:e>
+              <m:sub>
+                <m:r>
+                  <w:rPr>
+                    <w:rFonts w:ascii="Cambria Math" w:hAnsi="Cambria Math"/>
+                  </w:rPr>
+                  <m:t>i</m:t>
+                </m:r>
+              </m:sub>
+            </m:sSub>
+          </m:e>
+        </m:nary>
+      </m:oMath>
+      <w:r>
+        <w:tab/>
+      </w:r>
+      <w:r>
+        <w:tab/>
+        <w:t xml:space="preserve">avec </w:t>
+      </w:r>
+      <m:oMath>
+        <m:r>
+          <w:rPr>
+            <w:rFonts w:ascii="Cambria Math" w:hAnsi="Cambria Math"/>
+          </w:rPr>
+          <m:t>k∈</m:t>
+        </m:r>
+        <m:sSubSup>
+          <m:sSubSupPr>
+            <m:ctrlPr>
+              <w:rPr>
+                <w:rFonts w:ascii="Cambria Math" w:hAnsi="Cambria Math"/>
+                <w:i/>
+              </w:rPr>
+            </m:ctrlPr>
+          </m:sSubSupPr>
+          <m:e>
+            <m:r>
+              <m:rPr>
+                <m:scr m:val="double-struck"/>
+              </m:rPr>
+              <w:rPr>
+                <w:rFonts w:ascii="Cambria Math" w:hAnsi="Cambria Math"/>
+              </w:rPr>
+              <m:t>R</m:t>
+            </m:r>
+          </m:e>
+          <m:sub>
+            <m:r>
+              <w:rPr>
+                <w:rFonts w:ascii="Cambria Math" w:hAnsi="Cambria Math"/>
+              </w:rPr>
+              <m:t>+</m:t>
+            </m:r>
+          </m:sub>
+          <m:sup>
+            <m:r>
+              <w:rPr>
+                <w:rFonts w:ascii="Cambria Math" w:hAnsi="Cambria Math"/>
+              </w:rPr>
+              <m:t>*</m:t>
+            </m:r>
+          </m:sup>
+        </m:sSubSup>
+      </m:oMath>
+    </w:p>
+    <w:p>
+      <w:pPr>
+        <w:spacing w:after="0"/>
+        <w:ind w:firstLine="708"/>
+      </w:pPr>
+      <w:r>
+        <w:t xml:space="preserve">La fréquence cumulée relative correspond à la somme des fréquences relatives </w:t>
+      </w:r>
+      <m:oMath>
+        <m:sSub>
+          <m:sSubPr>
+            <m:ctrlPr>
+              <w:rPr>
+                <w:rFonts w:ascii="Cambria Math" w:hAnsi="Cambria Math"/>
+                <w:i/>
+              </w:rPr>
+            </m:ctrlPr>
+          </m:sSubPr>
+          <m:e>
+            <m:r>
+              <w:rPr>
+                <w:rFonts w:ascii="Cambria Math" w:hAnsi="Cambria Math"/>
+              </w:rPr>
+              <m:t>f</m:t>
+            </m:r>
+          </m:e>
+          <m:sub>
+            <m:r>
+              <w:rPr>
+                <w:rFonts w:ascii="Cambria Math" w:hAnsi="Cambria Math"/>
+              </w:rPr>
+              <m:t>i</m:t>
+            </m:r>
+          </m:sub>
+        </m:sSub>
+      </m:oMath>
+      <w:r>
+        <w:t xml:space="preserve"> des effectifs </w:t>
+      </w:r>
+      <m:oMath>
+        <m:sSub>
+          <m:sSubPr>
+            <m:ctrlPr>
+              <w:rPr>
+                <w:rFonts w:ascii="Cambria Math" w:hAnsi="Cambria Math"/>
+                <w:i/>
+              </w:rPr>
+            </m:ctrlPr>
+          </m:sSubPr>
+          <m:e>
+            <m:r>
+              <w:rPr>
+                <w:rFonts w:ascii="Cambria Math" w:hAnsi="Cambria Math"/>
+              </w:rPr>
+              <m:t>n</m:t>
+            </m:r>
+          </m:e>
+          <m:sub>
+            <m:r>
+              <w:rPr>
+                <w:rFonts w:ascii="Cambria Math" w:hAnsi="Cambria Math"/>
+              </w:rPr>
+              <m:t>i</m:t>
+            </m:r>
+          </m:sub>
+        </m:sSub>
+      </m:oMath>
+      <w:r>
+        <w:t xml:space="preserve"> ou </w:t>
+      </w:r>
+      <m:oMath>
+        <m:r>
+          <w:rPr>
+            <w:rFonts w:ascii="Cambria Math" w:hAnsi="Cambria Math"/>
+          </w:rPr>
+          <m:t xml:space="preserve">i </m:t>
+        </m:r>
+      </m:oMath>
+      <w:r>
+        <w:t xml:space="preserve">varie de </w:t>
+      </w:r>
+      <m:oMath>
+        <m:r>
+          <w:rPr>
+            <w:rFonts w:ascii="Cambria Math" w:hAnsi="Cambria Math"/>
+          </w:rPr>
+          <m:t>1</m:t>
+        </m:r>
+      </m:oMath>
+      <w:r>
+        <w:t xml:space="preserve"> à </w:t>
+      </w:r>
+      <m:oMath>
+        <m:r>
+          <w:rPr>
+            <w:rFonts w:ascii="Cambria Math" w:hAnsi="Cambria Math"/>
+          </w:rPr>
+          <m:t>k</m:t>
+        </m:r>
+      </m:oMath>
+      <w:r>
+        <w:t xml:space="preserve">. </w:t>
+      </w:r>
+      <m:oMath>
+        <m:sSub>
+          <m:sSubPr>
+            <m:ctrlPr>
+              <w:rPr>
+                <w:rFonts w:ascii="Cambria Math" w:hAnsi="Cambria Math"/>
+                <w:i/>
+              </w:rPr>
+            </m:ctrlPr>
+          </m:sSubPr>
+          <m:e>
+            <m:r>
+              <w:rPr>
+                <w:rFonts w:ascii="Cambria Math" w:hAnsi="Cambria Math"/>
+              </w:rPr>
+              <m:t>F</m:t>
+            </m:r>
+          </m:e>
+          <m:sub>
+            <m:r>
+              <w:rPr>
+                <w:rFonts w:ascii="Cambria Math" w:hAnsi="Cambria Math"/>
+              </w:rPr>
+              <m:t>i</m:t>
+            </m:r>
+          </m:sub>
+        </m:sSub>
+        <m:r>
+          <w:rPr>
+            <w:rFonts w:ascii="Cambria Math" w:hAnsi="Cambria Math"/>
+          </w:rPr>
+          <m:t>=</m:t>
+        </m:r>
+        <m:nary>
+          <m:naryPr>
+            <m:chr m:val="∑"/>
+            <m:limLoc m:val="undOvr"/>
+            <m:ctrlPr>
+              <w:rPr>
+                <w:rFonts w:ascii="Cambria Math" w:hAnsi="Cambria Math"/>
+                <w:i/>
+              </w:rPr>
+            </m:ctrlPr>
+          </m:naryPr>
+          <m:sub>
+            <m:r>
+              <w:rPr>
+                <w:rFonts w:ascii="Cambria Math" w:hAnsi="Cambria Math"/>
+              </w:rPr>
+              <m:t>i=1</m:t>
+            </m:r>
+          </m:sub>
+          <m:sup>
+            <m:r>
+              <w:rPr>
+                <w:rFonts w:ascii="Cambria Math" w:hAnsi="Cambria Math"/>
+              </w:rPr>
+              <m:t>k</m:t>
+            </m:r>
+          </m:sup>
+          <m:e>
+            <m:sSub>
+              <m:sSubPr>
+                <m:ctrlPr>
+                  <w:rPr>
+                    <w:rFonts w:ascii="Cambria Math" w:hAnsi="Cambria Math"/>
+                    <w:i/>
+                  </w:rPr>
+                </m:ctrlPr>
+              </m:sSubPr>
+              <m:e>
+                <m:r>
+                  <w:rPr>
+                    <w:rFonts w:ascii="Cambria Math" w:hAnsi="Cambria Math"/>
+                  </w:rPr>
+                  <m:t>f</m:t>
+                </m:r>
+              </m:e>
+              <m:sub>
+                <m:r>
+                  <w:rPr>
+                    <w:rFonts w:ascii="Cambria Math" w:hAnsi="Cambria Math"/>
+                  </w:rPr>
+                  <m:t>i</m:t>
+                </m:r>
+              </m:sub>
+            </m:sSub>
+          </m:e>
+        </m:nary>
+        <m:r>
+          <w:rPr>
+            <w:rFonts w:ascii="Cambria Math" w:hAnsi="Cambria Math"/>
+          </w:rPr>
+          <m:t xml:space="preserve">= </m:t>
+        </m:r>
+        <m:nary>
+          <m:naryPr>
+            <m:chr m:val="∑"/>
+            <m:limLoc m:val="undOvr"/>
+            <m:ctrlPr>
+              <w:rPr>
+                <w:rFonts w:ascii="Cambria Math" w:hAnsi="Cambria Math"/>
+                <w:i/>
+              </w:rPr>
+            </m:ctrlPr>
+          </m:naryPr>
+          <m:sub>
+            <m:r>
+              <w:rPr>
+                <w:rFonts w:ascii="Cambria Math" w:hAnsi="Cambria Math"/>
+              </w:rPr>
+              <m:t>i=1</m:t>
+            </m:r>
+          </m:sub>
+          <m:sup>
+            <m:r>
+              <w:rPr>
+                <w:rFonts w:ascii="Cambria Math" w:hAnsi="Cambria Math"/>
+              </w:rPr>
+              <m:t>k</m:t>
+            </m:r>
+          </m:sup>
+          <m:e>
+            <m:f>
+              <m:fPr>
+                <m:ctrlPr>
+                  <w:rPr>
+                    <w:rFonts w:ascii="Cambria Math" w:hAnsi="Cambria Math"/>
+                    <w:i/>
+                  </w:rPr>
+                </m:ctrlPr>
+              </m:fPr>
+              <m:num>
+                <m:sSub>
+                  <m:sSubPr>
+                    <m:ctrlPr>
+                      <w:rPr>
+                        <w:rFonts w:ascii="Cambria Math" w:hAnsi="Cambria Math"/>
+                        <w:i/>
+                      </w:rPr>
+                    </m:ctrlPr>
+                  </m:sSubPr>
+                  <m:e>
+                    <m:r>
+                      <w:rPr>
+                        <w:rFonts w:ascii="Cambria Math" w:hAnsi="Cambria Math"/>
+                      </w:rPr>
+                      <m:t>n</m:t>
+                    </m:r>
+                  </m:e>
+                  <m:sub>
+                    <m:r>
+                      <w:rPr>
+                        <w:rFonts w:ascii="Cambria Math" w:hAnsi="Cambria Math"/>
+                      </w:rPr>
+                      <m:t>i</m:t>
+                    </m:r>
+                  </m:sub>
+                </m:sSub>
+              </m:num>
+              <m:den>
+                <m:r>
+                  <w:rPr>
+                    <w:rFonts w:ascii="Cambria Math" w:hAnsi="Cambria Math"/>
+                  </w:rPr>
+                  <m:t>n</m:t>
+                </m:r>
+              </m:den>
+            </m:f>
+            <m:r>
+              <w:rPr>
+                <w:rFonts w:ascii="Cambria Math" w:hAnsi="Cambria Math"/>
+              </w:rPr>
+              <m:t xml:space="preserve">= </m:t>
+            </m:r>
+            <m:nary>
+              <m:naryPr>
+                <m:chr m:val="∑"/>
+                <m:limLoc m:val="undOvr"/>
+                <m:ctrlPr>
+                  <w:rPr>
+                    <w:rFonts w:ascii="Cambria Math" w:hAnsi="Cambria Math"/>
+                    <w:i/>
+                  </w:rPr>
+                </m:ctrlPr>
+              </m:naryPr>
+              <m:sub>
+                <m:r>
+                  <w:rPr>
+                    <w:rFonts w:ascii="Cambria Math" w:hAnsi="Cambria Math"/>
+                  </w:rPr>
+                  <m:t>i=1</m:t>
+                </m:r>
+              </m:sub>
+              <m:sup>
+                <m:r>
+                  <w:rPr>
+                    <w:rFonts w:ascii="Cambria Math" w:hAnsi="Cambria Math"/>
+                  </w:rPr>
+                  <m:t>k</m:t>
+                </m:r>
+              </m:sup>
+              <m:e>
+                <m:d>
+                  <m:dPr>
+                    <m:begChr m:val="["/>
+                    <m:endChr m:val="]"/>
+                    <m:ctrlPr>
+                      <w:rPr>
+                        <w:rFonts w:ascii="Cambria Math" w:hAnsi="Cambria Math"/>
+                        <w:i/>
+                      </w:rPr>
+                    </m:ctrlPr>
+                  </m:dPr>
+                  <m:e>
+                    <m:f>
+                      <m:fPr>
+                        <m:ctrlPr>
+                          <w:rPr>
+                            <w:rFonts w:ascii="Cambria Math" w:hAnsi="Cambria Math"/>
+                            <w:i/>
+                          </w:rPr>
+                        </m:ctrlPr>
+                      </m:fPr>
+                      <m:num>
+                        <m:sSub>
+                          <m:sSubPr>
+                            <m:ctrlPr>
+                              <w:rPr>
+                                <w:rFonts w:ascii="Cambria Math" w:hAnsi="Cambria Math"/>
+                                <w:i/>
+                              </w:rPr>
+                            </m:ctrlPr>
+                          </m:sSubPr>
+                          <m:e>
+                            <m:r>
+                              <w:rPr>
+                                <w:rFonts w:ascii="Cambria Math" w:hAnsi="Cambria Math"/>
+                              </w:rPr>
+                              <m:t>n</m:t>
+                            </m:r>
+                          </m:e>
+                          <m:sub>
+                            <m:r>
+                              <w:rPr>
+                                <w:rFonts w:ascii="Cambria Math" w:hAnsi="Cambria Math"/>
+                              </w:rPr>
+                              <m:t>i</m:t>
+                            </m:r>
+                          </m:sub>
+                        </m:sSub>
+                      </m:num>
+                      <m:den>
+                        <m:nary>
+                          <m:naryPr>
+                            <m:chr m:val="∑"/>
+                            <m:limLoc m:val="undOvr"/>
+                            <m:ctrlPr>
+                              <w:rPr>
+                                <w:rFonts w:ascii="Cambria Math" w:hAnsi="Cambria Math"/>
+                                <w:i/>
+                              </w:rPr>
+                            </m:ctrlPr>
+                          </m:naryPr>
+                          <m:sub>
+                            <m:r>
+                              <w:rPr>
+                                <w:rFonts w:ascii="Cambria Math" w:hAnsi="Cambria Math"/>
+                              </w:rPr>
+                              <m:t>i=1</m:t>
+                            </m:r>
+                          </m:sub>
+                          <m:sup>
+                            <m:r>
+                              <w:rPr>
+                                <w:rFonts w:ascii="Cambria Math" w:hAnsi="Cambria Math"/>
+                              </w:rPr>
+                              <m:t>i</m:t>
+                            </m:r>
+                          </m:sup>
+                          <m:e>
+                            <m:sSub>
+                              <m:sSubPr>
+                                <m:ctrlPr>
+                                  <w:rPr>
+                                    <w:rFonts w:ascii="Cambria Math" w:hAnsi="Cambria Math"/>
+                                    <w:i/>
+                                  </w:rPr>
+                                </m:ctrlPr>
+                              </m:sSubPr>
+                              <m:e>
+                                <m:r>
+                                  <w:rPr>
+                                    <w:rFonts w:ascii="Cambria Math" w:hAnsi="Cambria Math"/>
+                                  </w:rPr>
+                                  <m:t>n</m:t>
+                                </m:r>
+                              </m:e>
+                              <m:sub>
+                                <m:r>
+                                  <w:rPr>
+                                    <w:rFonts w:ascii="Cambria Math" w:hAnsi="Cambria Math"/>
+                                  </w:rPr>
+                                  <m:t>i</m:t>
+                                </m:r>
+                              </m:sub>
+                            </m:sSub>
+                          </m:e>
+                        </m:nary>
+                      </m:den>
+                    </m:f>
+                  </m:e>
+                </m:d>
+              </m:e>
+            </m:nary>
+          </m:e>
+        </m:nary>
+      </m:oMath>
+    </w:p>
+    <w:p>
+      <w:pPr>
+        <w:spacing w:after="0"/>
+      </w:pPr>
+    </w:p>
+    <w:p>
+      <w:pPr>
+        <w:spacing w:after="0"/>
+      </w:pPr>
+      <w:r>
+        <w:tab/>
+        <w:t xml:space="preserve">La fréquence, permet de créer une distribution statistique empirique. Une distribution statistique est </w:t>
+      </w:r>
+      <w:r>
+        <w:t xml:space="preserve">une fonction qui associe </w:t>
+      </w:r>
+      <w:r>
+        <w:t>la</w:t>
+      </w:r>
+      <w:r>
+        <w:t xml:space="preserve"> fréquence d'apparition </w:t>
+      </w:r>
+      <w:r>
+        <w:t>d’une modalité ou d’une classe.</w:t>
+      </w:r>
+    </w:p>
+    <w:p>
+      <w:pPr>
+        <w:spacing w:after="0"/>
+      </w:pPr>
+    </w:p>
+    <w:p>
+      <w:pPr>
+        <w:spacing w:after="0"/>
+        <w:rPr>
+          <w:b/>
+          <w:bCs/>
+          <w:sz w:val="24"/>
+          <w:szCs w:val="24"/>
+        </w:rPr>
+      </w:pPr>
+      <w:r>
+        <w:rPr>
+          <w:b/>
+          <w:bCs/>
+          <w:sz w:val="24"/>
+          <w:szCs w:val="24"/>
+        </w:rPr>
+        <w:t xml:space="preserve">Mise en pratique, séance 2 : </w:t>
+      </w:r>
+    </w:p>
+    <w:p>
+      <w:pPr>
+        <w:spacing w:after="0"/>
+      </w:pPr>
+    </w:p>
+    <w:tbl>
+      <w:tblPr>
+        <w:tblStyle w:val="Tableausimple3"/>
+        <w:tblW w:w="9639" w:type="dxa"/>
+        <w:tblLook w:val="04A0" w:firstRow="1" w:lastRow="0" w:firstColumn="1" w:lastColumn="0" w:noHBand="0" w:noVBand="1"/>
+      </w:tblPr>
+      <w:tblGrid>
+        <w:gridCol w:w="1560"/>
+        <w:gridCol w:w="4819"/>
+        <w:gridCol w:w="3260"/>
+      </w:tblGrid>
+      <w:tr>
+        <w:trPr>
+          <w:cnfStyle w:val="100000000000" w:firstRow="1" w:lastRow="0" w:firstColumn="0" w:lastColumn="0" w:oddVBand="0" w:evenVBand="0" w:oddHBand="0" w:evenHBand="0" w:firstRowFirstColumn="0" w:firstRowLastColumn="0" w:lastRowFirstColumn="0" w:lastRowLastColumn="0"/>
+        </w:trPr>
+        <w:tc>
+          <w:tcPr>
+            <w:cnfStyle w:val="001000000100" w:firstRow="0" w:lastRow="0" w:firstColumn="1" w:lastColumn="0" w:oddVBand="0" w:evenVBand="0" w:oddHBand="0" w:evenHBand="0" w:firstRowFirstColumn="1" w:firstRowLastColumn="0" w:lastRowFirstColumn="0" w:lastRowLastColumn="0"/>
+            <w:tcW w:w="1560" w:type="dxa"/>
+          </w:tcPr>
+          <w:p>
+            <w:r>
+              <w:t>Question n°</w:t>
+            </w:r>
+          </w:p>
+        </w:tc>
+        <w:tc>
+          <w:tcPr>
+            <w:tcW w:w="4819" w:type="dxa"/>
+          </w:tcPr>
+          <w:p>
+            <w:pPr>
+              <w:cnfStyle w:val="100000000000" w:firstRow="1" w:lastRow="0" w:firstColumn="0" w:lastColumn="0" w:oddVBand="0" w:evenVBand="0" w:oddHBand="0" w:evenHBand="0" w:firstRowFirstColumn="0" w:firstRowLastColumn="0" w:lastRowFirstColumn="0" w:lastRowLastColumn="0"/>
+            </w:pPr>
+            <w:r>
+              <w:t>Résultat(s)</w:t>
+            </w:r>
+          </w:p>
+        </w:tc>
+        <w:tc>
+          <w:tcPr>
+            <w:tcW w:w="3260" w:type="dxa"/>
+          </w:tcPr>
+          <w:p>
+            <w:pPr>
+              <w:cnfStyle w:val="100000000000" w:firstRow="1" w:lastRow="0" w:firstColumn="0" w:lastColumn="0" w:oddVBand="0" w:evenVBand="0" w:oddHBand="0" w:evenHBand="0" w:firstRowFirstColumn="0" w:firstRowLastColumn="0" w:lastRowFirstColumn="0" w:lastRowLastColumn="0"/>
+            </w:pPr>
+            <w:r>
+              <w:t>graphiques (exemples)</w:t>
+            </w:r>
+          </w:p>
+        </w:tc>
+      </w:tr>
+      <w:tr>
+        <w:trPr>
+          <w:cnfStyle w:val="000000100000" w:firstRow="0" w:lastRow="0" w:firstColumn="0" w:lastColumn="0" w:oddVBand="0" w:evenVBand="0" w:oddHBand="1" w:evenHBand="0" w:firstRowFirstColumn="0" w:firstRowLastColumn="0" w:lastRowFirstColumn="0" w:lastRowLastColumn="0"/>
+        </w:trPr>
+        <w:tc>
+          <w:tcPr>
+            <w:cnfStyle w:val="001000000000" w:firstRow="0" w:lastRow="0" w:firstColumn="1" w:lastColumn="0" w:oddVBand="0" w:evenVBand="0" w:oddHBand="0" w:evenHBand="0" w:firstRowFirstColumn="0" w:firstRowLastColumn="0" w:lastRowFirstColumn="0" w:lastRowLastColumn="0"/>
+            <w:tcW w:w="1560" w:type="dxa"/>
+          </w:tcPr>
+          <w:p>
+            <w:pPr>
+              <w:rPr>
+                <w:b w:val="0"/>
+                <w:bCs w:val="0"/>
+              </w:rPr>
+            </w:pPr>
+            <w:r>
+              <w:rPr>
+                <w:b w:val="0"/>
+                <w:bCs w:val="0"/>
+              </w:rPr>
+              <w:t>Question 5</w:t>
+            </w:r>
+          </w:p>
+        </w:tc>
+        <w:tc>
+          <w:tcPr>
+            <w:tcW w:w="4819" w:type="dxa"/>
+          </w:tcPr>
+          <w:p>
+            <w:pPr>
+              <w:cnfStyle w:val="000000100000" w:firstRow="0" w:lastRow="0" w:firstColumn="0" w:lastColumn="0" w:oddVBand="0" w:evenVBand="0" w:oddHBand="1" w:evenHBand="0" w:firstRowFirstColumn="0" w:firstRowLastColumn="0" w:lastRowFirstColumn="0" w:lastRowLastColumn="0"/>
+            </w:pPr>
+            <w:r>
+              <w:t>Affichage sommaire du contenu du CSV</w:t>
+            </w:r>
+          </w:p>
+        </w:tc>
+        <w:tc>
+          <w:tcPr>
+            <w:tcW w:w="3260" w:type="dxa"/>
+          </w:tcPr>
+          <w:p>
+            <w:pPr>
+              <w:tabs>
+                <w:tab w:val="left" w:pos="2958"/>
+              </w:tabs>
+              <w:cnfStyle w:val="000000100000" w:firstRow="0" w:lastRow="0" w:firstColumn="0" w:lastColumn="0" w:oddVBand="0" w:evenVBand="0" w:oddHBand="1" w:evenHBand="0" w:firstRowFirstColumn="0" w:firstRowLastColumn="0" w:lastRowFirstColumn="0" w:lastRowLastColumn="0"/>
+            </w:pPr>
+            <w:r>
+              <w:tab/>
+            </w:r>
+          </w:p>
+        </w:tc>
+      </w:tr>
+      <w:tr>
+        <w:tc>
+          <w:tcPr>
+            <w:cnfStyle w:val="001000000000" w:firstRow="0" w:lastRow="0" w:firstColumn="1" w:lastColumn="0" w:oddVBand="0" w:evenVBand="0" w:oddHBand="0" w:evenHBand="0" w:firstRowFirstColumn="0" w:firstRowLastColumn="0" w:lastRowFirstColumn="0" w:lastRowLastColumn="0"/>
+            <w:tcW w:w="1560" w:type="dxa"/>
+          </w:tcPr>
+          <w:p>
+            <w:pPr>
+              <w:rPr>
+                <w:b w:val="0"/>
+                <w:bCs w:val="0"/>
+              </w:rPr>
+            </w:pPr>
+            <w:r>
+              <w:rPr>
+                <w:b w:val="0"/>
+                <w:bCs w:val="0"/>
+              </w:rPr>
+              <w:t xml:space="preserve">Question 6 </w:t>
+            </w:r>
+          </w:p>
+        </w:tc>
+        <w:tc>
+          <w:tcPr>
+            <w:tcW w:w="4819" w:type="dxa"/>
+          </w:tcPr>
+          <w:p>
+            <w:pPr>
+              <w:cnfStyle w:val="000000000000" w:firstRow="0" w:lastRow="0" w:firstColumn="0" w:lastColumn="0" w:oddVBand="0" w:evenVBand="0" w:oddHBand="0" w:evenHBand="0" w:firstRowFirstColumn="0" w:firstRowLastColumn="0" w:lastRowFirstColumn="0" w:lastRowLastColumn="0"/>
+            </w:pPr>
+            <w:r>
+              <w:t>Affichage du nombre de lignes et colonnes du CSV</w:t>
+            </w:r>
+          </w:p>
+        </w:tc>
+        <w:tc>
+          <w:tcPr>
+            <w:tcW w:w="3260" w:type="dxa"/>
+          </w:tcPr>
+          <w:p>
+            <w:pPr>
+              <w:cnfStyle w:val="000000000000" w:firstRow="0" w:lastRow="0" w:firstColumn="0" w:lastColumn="0" w:oddVBand="0" w:evenVBand="0" w:oddHBand="0" w:evenHBand="0" w:firstRowFirstColumn="0" w:firstRowLastColumn="0" w:lastRowFirstColumn="0" w:lastRowLastColumn="0"/>
+            </w:pPr>
+          </w:p>
+        </w:tc>
+      </w:tr>
+      <w:tr>
+        <w:trPr>
+          <w:cnfStyle w:val="000000100000" w:firstRow="0" w:lastRow="0" w:firstColumn="0" w:lastColumn="0" w:oddVBand="0" w:evenVBand="0" w:oddHBand="1" w:evenHBand="0" w:firstRowFirstColumn="0" w:firstRowLastColumn="0" w:lastRowFirstColumn="0" w:lastRowLastColumn="0"/>
+        </w:trPr>
+        <w:tc>
+          <w:tcPr>
+            <w:cnfStyle w:val="001000000000" w:firstRow="0" w:lastRow="0" w:firstColumn="1" w:lastColumn="0" w:oddVBand="0" w:evenVBand="0" w:oddHBand="0" w:evenHBand="0" w:firstRowFirstColumn="0" w:firstRowLastColumn="0" w:lastRowFirstColumn="0" w:lastRowLastColumn="0"/>
+            <w:tcW w:w="1560" w:type="dxa"/>
+          </w:tcPr>
+          <w:p>
+            <w:pPr>
+              <w:rPr>
+                <w:b w:val="0"/>
+                <w:bCs w:val="0"/>
+              </w:rPr>
+            </w:pPr>
+            <w:r>
+              <w:rPr>
+                <w:b w:val="0"/>
+                <w:bCs w:val="0"/>
+              </w:rPr>
+              <w:t>question 7</w:t>
+            </w:r>
+          </w:p>
+        </w:tc>
+        <w:tc>
+          <w:tcPr>
+            <w:tcW w:w="4819" w:type="dxa"/>
+          </w:tcPr>
+          <w:p>
+            <w:pPr>
+              <w:cnfStyle w:val="000000100000" w:firstRow="0" w:lastRow="0" w:firstColumn="0" w:lastColumn="0" w:oddVBand="0" w:evenVBand="0" w:oddHBand="1" w:evenHBand="0" w:firstRowFirstColumn="0" w:firstRowLastColumn="0" w:lastRowFirstColumn="0" w:lastRowLastColumn="0"/>
+            </w:pPr>
+            <w:r>
+              <w:t>Affichage par colonne du type de données (</w:t>
+            </w:r>
+            <w:proofErr w:type="spellStart"/>
+            <w:r>
+              <w:t>str</w:t>
+            </w:r>
+            <w:proofErr w:type="spellEnd"/>
+            <w:r>
+              <w:t xml:space="preserve"> (texte), float64 ou int64)</w:t>
+            </w:r>
+          </w:p>
+        </w:tc>
+        <w:tc>
+          <w:tcPr>
+            <w:tcW w:w="3260" w:type="dxa"/>
+          </w:tcPr>
+          <w:p>
+            <w:pPr>
+              <w:cnfStyle w:val="000000100000" w:firstRow="0" w:lastRow="0" w:firstColumn="0" w:lastColumn="0" w:oddVBand="0" w:evenVBand="0" w:oddHBand="1" w:evenHBand="0" w:firstRowFirstColumn="0" w:firstRowLastColumn="0" w:lastRowFirstColumn="0" w:lastRowLastColumn="0"/>
+            </w:pPr>
+          </w:p>
+        </w:tc>
+      </w:tr>
+      <w:tr>
+        <w:tc>
+          <w:tcPr>
+            <w:cnfStyle w:val="001000000000" w:firstRow="0" w:lastRow="0" w:firstColumn="1" w:lastColumn="0" w:oddVBand="0" w:evenVBand="0" w:oddHBand="0" w:evenHBand="0" w:firstRowFirstColumn="0" w:firstRowLastColumn="0" w:lastRowFirstColumn="0" w:lastRowLastColumn="0"/>
+            <w:tcW w:w="1560" w:type="dxa"/>
+          </w:tcPr>
+          <w:p>
+            <w:pPr>
+              <w:rPr>
+                <w:b w:val="0"/>
+                <w:bCs w:val="0"/>
+              </w:rPr>
+            </w:pPr>
+            <w:r>
+              <w:rPr>
+                <w:b w:val="0"/>
+                <w:bCs w:val="0"/>
+              </w:rPr>
+              <w:t xml:space="preserve">Question 8 </w:t>
+            </w:r>
+          </w:p>
+        </w:tc>
+        <w:tc>
+          <w:tcPr>
+            <w:tcW w:w="4819" w:type="dxa"/>
+          </w:tcPr>
+          <w:p>
+            <w:pPr>
+              <w:cnfStyle w:val="000000000000" w:firstRow="0" w:lastRow="0" w:firstColumn="0" w:lastColumn="0" w:oddVBand="0" w:evenVBand="0" w:oddHBand="0" w:evenHBand="0" w:firstRowFirstColumn="0" w:firstRowLastColumn="0" w:lastRowFirstColumn="0" w:lastRowLastColumn="0"/>
+            </w:pPr>
+            <w:r>
+              <w:t>Affichage du nom des colonnes</w:t>
+            </w:r>
+          </w:p>
+        </w:tc>
+        <w:tc>
+          <w:tcPr>
+            <w:tcW w:w="3260" w:type="dxa"/>
+          </w:tcPr>
+          <w:p>
+            <w:pPr>
+              <w:cnfStyle w:val="000000000000" w:firstRow="0" w:lastRow="0" w:firstColumn="0" w:lastColumn="0" w:oddVBand="0" w:evenVBand="0" w:oddHBand="0" w:evenHBand="0" w:firstRowFirstColumn="0" w:firstRowLastColumn="0" w:lastRowFirstColumn="0" w:lastRowLastColumn="0"/>
+            </w:pPr>
+          </w:p>
+        </w:tc>
+      </w:tr>
+      <w:tr>
+        <w:trPr>
+          <w:cnfStyle w:val="000000100000" w:firstRow="0" w:lastRow="0" w:firstColumn="0" w:lastColumn="0" w:oddVBand="0" w:evenVBand="0" w:oddHBand="1" w:evenHBand="0" w:firstRowFirstColumn="0" w:firstRowLastColumn="0" w:lastRowFirstColumn="0" w:lastRowLastColumn="0"/>
+        </w:trPr>
+        <w:tc>
+          <w:tcPr>
+            <w:cnfStyle w:val="001000000000" w:firstRow="0" w:lastRow="0" w:firstColumn="1" w:lastColumn="0" w:oddVBand="0" w:evenVBand="0" w:oddHBand="0" w:evenHBand="0" w:firstRowFirstColumn="0" w:firstRowLastColumn="0" w:lastRowFirstColumn="0" w:lastRowLastColumn="0"/>
+            <w:tcW w:w="1560" w:type="dxa"/>
+          </w:tcPr>
+          <w:p>
+            <w:pPr>
+              <w:rPr>
+                <w:b w:val="0"/>
+                <w:bCs w:val="0"/>
+              </w:rPr>
+            </w:pPr>
+            <w:r>
+              <w:rPr>
+                <w:b w:val="0"/>
+                <w:bCs w:val="0"/>
+              </w:rPr>
+              <w:t>question 10</w:t>
+            </w:r>
+          </w:p>
+        </w:tc>
+        <w:tc>
+          <w:tcPr>
+            <w:tcW w:w="4819" w:type="dxa"/>
+          </w:tcPr>
+          <w:p>
+            <w:pPr>
+              <w:cnfStyle w:val="000000100000" w:firstRow="0" w:lastRow="0" w:firstColumn="0" w:lastColumn="0" w:oddVBand="0" w:evenVBand="0" w:oddHBand="1" w:evenHBand="0" w:firstRowFirstColumn="0" w:firstRowLastColumn="0" w:lastRowFirstColumn="0" w:lastRowLastColumn="0"/>
+            </w:pPr>
+            <w:r>
+              <w:t xml:space="preserve">Affichage de la somme des colonnes (si c’est en </w:t>
+            </w:r>
+            <w:proofErr w:type="spellStart"/>
+            <w:r>
+              <w:t>str</w:t>
+            </w:r>
+            <w:proofErr w:type="spellEnd"/>
+            <w:r>
+              <w:t>, affichage de « non quantifiable »)</w:t>
+            </w:r>
+          </w:p>
+        </w:tc>
+        <w:tc>
+          <w:tcPr>
+            <w:tcW w:w="3260" w:type="dxa"/>
+          </w:tcPr>
+          <w:p>
+            <w:pPr>
+              <w:cnfStyle w:val="000000100000" w:firstRow="0" w:lastRow="0" w:firstColumn="0" w:lastColumn="0" w:oddVBand="0" w:evenVBand="0" w:oddHBand="1" w:evenHBand="0" w:firstRowFirstColumn="0" w:firstRowLastColumn="0" w:lastRowFirstColumn="0" w:lastRowLastColumn="0"/>
+            </w:pPr>
+          </w:p>
+        </w:tc>
+      </w:tr>
+      <w:tr>
+        <w:tc>
+          <w:tcPr>
+            <w:cnfStyle w:val="001000000000" w:firstRow="0" w:lastRow="0" w:firstColumn="1" w:lastColumn="0" w:oddVBand="0" w:evenVBand="0" w:oddHBand="0" w:evenHBand="0" w:firstRowFirstColumn="0" w:firstRowLastColumn="0" w:lastRowFirstColumn="0" w:lastRowLastColumn="0"/>
+            <w:tcW w:w="1560" w:type="dxa"/>
+          </w:tcPr>
+          <w:p>
+            <w:pPr>
+              <w:rPr>
+                <w:b w:val="0"/>
+                <w:bCs w:val="0"/>
+              </w:rPr>
+            </w:pPr>
+            <w:r>
+              <w:rPr>
+                <w:b w:val="0"/>
+                <w:bCs w:val="0"/>
+              </w:rPr>
+              <w:t>question 11</w:t>
+            </w:r>
+          </w:p>
+        </w:tc>
+        <w:tc>
+          <w:tcPr>
+            <w:tcW w:w="4819" w:type="dxa"/>
+          </w:tcPr>
+          <w:p>
+            <w:pPr>
+              <w:cnfStyle w:val="000000000000" w:firstRow="0" w:lastRow="0" w:firstColumn="0" w:lastColumn="0" w:oddVBand="0" w:evenVBand="0" w:oddHBand="0" w:evenHBand="0" w:firstRowFirstColumn="0" w:firstRowLastColumn="0" w:lastRowFirstColumn="0" w:lastRowLastColumn="0"/>
+            </w:pPr>
+            <w:r>
+              <w:t>Création de diagrammes en barre des inscrits et des votants dans chaque département. Enregistrement de ces diagrammes dans le fichier "</w:t>
+            </w:r>
+            <w:proofErr w:type="spellStart"/>
+            <w:r>
+              <w:t>graph_departements</w:t>
+            </w:r>
+            <w:proofErr w:type="spellEnd"/>
+            <w:r>
+              <w:t>"</w:t>
+            </w:r>
+          </w:p>
+          <w:p>
+            <w:pPr>
+              <w:cnfStyle w:val="000000000000" w:firstRow="0" w:lastRow="0" w:firstColumn="0" w:lastColumn="0" w:oddVBand="0" w:evenVBand="0" w:oddHBand="0" w:evenHBand="0" w:firstRowFirstColumn="0" w:firstRowLastColumn="0" w:lastRowFirstColumn="0" w:lastRowLastColumn="0"/>
+            </w:pPr>
+          </w:p>
+        </w:tc>
+        <w:tc>
+          <w:tcPr>
+            <w:tcW w:w="3260" w:type="dxa"/>
+          </w:tcPr>
+          <w:p>
+            <w:pPr>
+              <w:cnfStyle w:val="000000000000" w:firstRow="0" w:lastRow="0" w:firstColumn="0" w:lastColumn="0" w:oddVBand="0" w:evenVBand="0" w:oddHBand="0" w:evenHBand="0" w:firstRowFirstColumn="0" w:firstRowLastColumn="0" w:lastRowFirstColumn="0" w:lastRowLastColumn="0"/>
+            </w:pPr>
+            <w:r>
+              <w:rPr>
+                <w:noProof/>
+              </w:rPr>
+              <w:drawing>
+                <wp:inline distT="0" distB="0" distL="0" distR="0" wp14:anchorId="34909D92" wp14:editId="538AF10F">
+                  <wp:extent cx="1772529" cy="1329397"/>
+                  <wp:effectExtent l="0" t="0" r="0" b="4445"/>
+                  <wp:docPr id="1121484889" name="Image 3"/>
+                  <wp:cNvGraphicFramePr>
+                    <a:graphicFrameLocks xmlns:a="http://schemas.openxmlformats.org/drawingml/2006/main" noChangeAspect="1"/>
+                  </wp:cNvGraphicFramePr>
+                  <a:graphic xmlns:a="http://schemas.openxmlformats.org/drawingml/2006/main">
+                    <a:graphicData uri="http://schemas.openxmlformats.org/drawingml/2006/picture">
+                      <pic:pic xmlns:pic="http://schemas.openxmlformats.org/drawingml/2006/picture">
+                        <pic:nvPicPr>
+                          <pic:cNvPr id="0" name="Picture 3"/>
+                          <pic:cNvPicPr>
+                            <a:picLocks noChangeAspect="1" noChangeArrowheads="1"/>
+                          </pic:cNvPicPr>
+                        </pic:nvPicPr>
+                        <pic:blipFill>
+                          <a:blip r:embed="rId6" cstate="print">
+                            <a:extLst>
+                              <a:ext uri="{28A0092B-C50C-407E-A947-70E740481C1C}">
+                                <a14:useLocalDpi xmlns:a14="http://schemas.microsoft.com/office/drawing/2010/main" val="0"/>
+                              </a:ext>
+                            </a:extLst>
+                          </a:blip>
+                          <a:srcRect/>
+                          <a:stretch>
+                            <a:fillRect/>
+                          </a:stretch>
+                        </pic:blipFill>
+                        <pic:spPr bwMode="auto">
+                          <a:xfrm>
+                            <a:off x="0" y="0"/>
+                            <a:ext cx="1780790" cy="1335593"/>
+                          </a:xfrm>
+                          <a:prstGeom prst="rect">
+                            <a:avLst/>
+                          </a:prstGeom>
+                          <a:noFill/>
+                          <a:ln>
+                            <a:noFill/>
+                          </a:ln>
+                        </pic:spPr>
+                      </pic:pic>
+                    </a:graphicData>
+                  </a:graphic>
+                </wp:inline>
+              </w:drawing>
+            </w:r>
+          </w:p>
+        </w:tc>
+      </w:tr>
+      <w:tr>
+        <w:trPr>
+          <w:cnfStyle w:val="000000100000" w:firstRow="0" w:lastRow="0" w:firstColumn="0" w:lastColumn="0" w:oddVBand="0" w:evenVBand="0" w:oddHBand="1" w:evenHBand="0" w:firstRowFirstColumn="0" w:firstRowLastColumn="0" w:lastRowFirstColumn="0" w:lastRowLastColumn="0"/>
+        </w:trPr>
+        <w:tc>
+          <w:tcPr>
+            <w:cnfStyle w:val="001000000000" w:firstRow="0" w:lastRow="0" w:firstColumn="1" w:lastColumn="0" w:oddVBand="0" w:evenVBand="0" w:oddHBand="0" w:evenHBand="0" w:firstRowFirstColumn="0" w:firstRowLastColumn="0" w:lastRowFirstColumn="0" w:lastRowLastColumn="0"/>
+            <w:tcW w:w="1560" w:type="dxa"/>
+          </w:tcPr>
+          <w:p>
+            <w:pPr>
+              <w:rPr>
+                <w:b w:val="0"/>
+                <w:bCs w:val="0"/>
+              </w:rPr>
+            </w:pPr>
+            <w:r>
+              <w:rPr>
+                <w:b w:val="0"/>
+                <w:bCs w:val="0"/>
+              </w:rPr>
+              <w:t>question 12</w:t>
+            </w:r>
+          </w:p>
+        </w:tc>
+        <w:tc>
+          <w:tcPr>
+            <w:tcW w:w="4819" w:type="dxa"/>
+          </w:tcPr>
+          <w:p>
+            <w:pPr>
+              <w:cnfStyle w:val="000000100000" w:firstRow="0" w:lastRow="0" w:firstColumn="0" w:lastColumn="0" w:oddVBand="0" w:evenVBand="0" w:oddHBand="1" w:evenHBand="0" w:firstRowFirstColumn="0" w:firstRowLastColumn="0" w:lastRowFirstColumn="0" w:lastRowLastColumn="0"/>
+            </w:pPr>
+            <w:r>
+              <w:t>Création de diagrammes circulaire des votes blanc, des votes nuls, de l’abstention et des exprimés par département. Enregistrement dans le fichier "</w:t>
+            </w:r>
+            <w:proofErr w:type="spellStart"/>
+            <w:r>
+              <w:t>graph_rond_departements</w:t>
+            </w:r>
+            <w:proofErr w:type="spellEnd"/>
+            <w:r>
+              <w:t>"</w:t>
+            </w:r>
+          </w:p>
+          <w:p>
+            <w:pPr>
+              <w:cnfStyle w:val="000000100000" w:firstRow="0" w:lastRow="0" w:firstColumn="0" w:lastColumn="0" w:oddVBand="0" w:evenVBand="0" w:oddHBand="1" w:evenHBand="0" w:firstRowFirstColumn="0" w:firstRowLastColumn="0" w:lastRowFirstColumn="0" w:lastRowLastColumn="0"/>
+            </w:pPr>
+          </w:p>
+        </w:tc>
+        <w:tc>
+          <w:tcPr>
+            <w:tcW w:w="3260" w:type="dxa"/>
+          </w:tcPr>
+          <w:p>
+            <w:pPr>
+              <w:cnfStyle w:val="000000100000" w:firstRow="0" w:lastRow="0" w:firstColumn="0" w:lastColumn="0" w:oddVBand="0" w:evenVBand="0" w:oddHBand="1" w:evenHBand="0" w:firstRowFirstColumn="0" w:firstRowLastColumn="0" w:lastRowFirstColumn="0" w:lastRowLastColumn="0"/>
+            </w:pPr>
+            <w:r>
+              <w:rPr>
+                <w:noProof/>
+              </w:rPr>
+              <w:drawing>
+                <wp:inline distT="0" distB="0" distL="0" distR="0" wp14:anchorId="3455F682" wp14:editId="752625F4">
+                  <wp:extent cx="1477108" cy="1107831"/>
+                  <wp:effectExtent l="0" t="0" r="8890" b="0"/>
+                  <wp:docPr id="812132946" name="Image 4"/>
+                  <wp:cNvGraphicFramePr>
+                    <a:graphicFrameLocks xmlns:a="http://schemas.openxmlformats.org/drawingml/2006/main" noChangeAspect="1"/>
+                  </wp:cNvGraphicFramePr>
+                  <a:graphic xmlns:a="http://schemas.openxmlformats.org/drawingml/2006/main">
+                    <a:graphicData uri="http://schemas.openxmlformats.org/drawingml/2006/picture">
+                      <pic:pic xmlns:pic="http://schemas.openxmlformats.org/drawingml/2006/picture">
+                        <pic:nvPicPr>
+                          <pic:cNvPr id="0" name="Picture 5"/>
+                          <pic:cNvPicPr>
+                            <a:picLocks noChangeAspect="1" noChangeArrowheads="1"/>
+                          </pic:cNvPicPr>
+                        </pic:nvPicPr>
+                        <pic:blipFill>
+                          <a:blip r:embed="rId7" cstate="print">
+                            <a:extLst>
+                              <a:ext uri="{28A0092B-C50C-407E-A947-70E740481C1C}">
+                                <a14:useLocalDpi xmlns:a14="http://schemas.microsoft.com/office/drawing/2010/main" val="0"/>
+                              </a:ext>
+                            </a:extLst>
+                          </a:blip>
+                          <a:srcRect/>
+                          <a:stretch>
+                            <a:fillRect/>
+                          </a:stretch>
+                        </pic:blipFill>
+                        <pic:spPr bwMode="auto">
+                          <a:xfrm>
+                            <a:off x="0" y="0"/>
+                            <a:ext cx="1482264" cy="1111698"/>
+                          </a:xfrm>
+                          <a:prstGeom prst="rect">
+                            <a:avLst/>
+                          </a:prstGeom>
+                          <a:noFill/>
+                          <a:ln>
+                            <a:noFill/>
+                          </a:ln>
+                        </pic:spPr>
+                      </pic:pic>
+                    </a:graphicData>
+                  </a:graphic>
+                </wp:inline>
+              </w:drawing>
+            </w:r>
+          </w:p>
+        </w:tc>
+      </w:tr>
+      <w:tr>
+        <w:tc>
+          <w:tcPr>
+            <w:cnfStyle w:val="001000000000" w:firstRow="0" w:lastRow="0" w:firstColumn="1" w:lastColumn="0" w:oddVBand="0" w:evenVBand="0" w:oddHBand="0" w:evenHBand="0" w:firstRowFirstColumn="0" w:firstRowLastColumn="0" w:lastRowFirstColumn="0" w:lastRowLastColumn="0"/>
+            <w:tcW w:w="1560" w:type="dxa"/>
+          </w:tcPr>
+          <w:p>
+            <w:pPr>
+              <w:rPr>
+                <w:b w:val="0"/>
+                <w:bCs w:val="0"/>
+              </w:rPr>
+            </w:pPr>
+            <w:r>
+              <w:rPr>
+                <w:b w:val="0"/>
+                <w:bCs w:val="0"/>
+              </w:rPr>
+              <w:lastRenderedPageBreak/>
+              <w:t xml:space="preserve">question 13 </w:t>
+            </w:r>
+          </w:p>
+        </w:tc>
+        <w:tc>
+          <w:tcPr>
+            <w:tcW w:w="4819" w:type="dxa"/>
+          </w:tcPr>
+          <w:p>
+            <w:pPr>
+              <w:cnfStyle w:val="000000000000" w:firstRow="0" w:lastRow="0" w:firstColumn="0" w:lastColumn="0" w:oddVBand="0" w:evenVBand="0" w:oddHBand="0" w:evenHBand="0" w:firstRowFirstColumn="0" w:firstRowLastColumn="0" w:lastRowFirstColumn="0" w:lastRowLastColumn="0"/>
+            </w:pPr>
+            <w:r>
+              <w:t>Création d’un histogramme de la distribution des inscrits dans toute la France. Enregistrement de l’histogramme.</w:t>
+            </w:r>
+          </w:p>
+          <w:p>
+            <w:pPr>
+              <w:cnfStyle w:val="000000000000" w:firstRow="0" w:lastRow="0" w:firstColumn="0" w:lastColumn="0" w:oddVBand="0" w:evenVBand="0" w:oddHBand="0" w:evenHBand="0" w:firstRowFirstColumn="0" w:firstRowLastColumn="0" w:lastRowFirstColumn="0" w:lastRowLastColumn="0"/>
+            </w:pPr>
+          </w:p>
+        </w:tc>
+        <w:tc>
+          <w:tcPr>
+            <w:tcW w:w="3260" w:type="dxa"/>
+          </w:tcPr>
+          <w:p>
+            <w:pPr>
+              <w:cnfStyle w:val="000000000000" w:firstRow="0" w:lastRow="0" w:firstColumn="0" w:lastColumn="0" w:oddVBand="0" w:evenVBand="0" w:oddHBand="0" w:evenHBand="0" w:firstRowFirstColumn="0" w:firstRowLastColumn="0" w:lastRowFirstColumn="0" w:lastRowLastColumn="0"/>
+            </w:pPr>
+            <w:r>
+              <w:rPr>
+                <w:noProof/>
+              </w:rPr>
+              <w:drawing>
+                <wp:inline distT="0" distB="0" distL="0" distR="0" wp14:anchorId="11BC284A" wp14:editId="6572835B">
+                  <wp:extent cx="1827237" cy="1371489"/>
+                  <wp:effectExtent l="0" t="0" r="1905" b="635"/>
+                  <wp:docPr id="844396708" name="Image 2" descr="Une image contenant texte, diagramme, capture d’écran, Tracé&#10;&#10;Le contenu généré par l’IA peut être incorrect."/>
+                  <wp:cNvGraphicFramePr>
+                    <a:graphicFrameLocks xmlns:a="http://schemas.openxmlformats.org/drawingml/2006/main" noChangeAspect="1"/>
+                  </wp:cNvGraphicFramePr>
+                  <a:graphic xmlns:a="http://schemas.openxmlformats.org/drawingml/2006/main">
+                    <a:graphicData uri="http://schemas.openxmlformats.org/drawingml/2006/picture">
+                      <pic:pic xmlns:pic="http://schemas.openxmlformats.org/drawingml/2006/picture">
+                        <pic:nvPicPr>
+                          <pic:cNvPr id="844396708" name="Image 2" descr="Une image contenant texte, diagramme, capture d’écran, Tracé&#10;&#10;Le contenu généré par l’IA peut être incorrect."/>
+                          <pic:cNvPicPr>
+                            <a:picLocks noChangeAspect="1" noChangeArrowheads="1"/>
+                          </pic:cNvPicPr>
+                        </pic:nvPicPr>
+                        <pic:blipFill>
+                          <a:blip r:embed="rId8" cstate="print">
+                            <a:extLst>
+                              <a:ext uri="{28A0092B-C50C-407E-A947-70E740481C1C}">
+                                <a14:useLocalDpi xmlns:a14="http://schemas.microsoft.com/office/drawing/2010/main" val="0"/>
+                              </a:ext>
+                            </a:extLst>
+                          </a:blip>
+                          <a:srcRect/>
+                          <a:stretch>
+                            <a:fillRect/>
+                          </a:stretch>
+                        </pic:blipFill>
+                        <pic:spPr bwMode="auto">
+                          <a:xfrm>
+                            <a:off x="0" y="0"/>
+                            <a:ext cx="1885426" cy="1415165"/>
+                          </a:xfrm>
+                          <a:prstGeom prst="rect">
+                            <a:avLst/>
+                          </a:prstGeom>
+                          <a:noFill/>
+                          <a:ln>
+                            <a:noFill/>
+                          </a:ln>
+                        </pic:spPr>
+                      </pic:pic>
+                    </a:graphicData>
+                  </a:graphic>
+                </wp:inline>
+              </w:drawing>
+            </w:r>
+          </w:p>
+        </w:tc>
+      </w:tr>
+      <w:tr>
+        <w:trPr>
+          <w:cnfStyle w:val="000000100000" w:firstRow="0" w:lastRow="0" w:firstColumn="0" w:lastColumn="0" w:oddVBand="0" w:evenVBand="0" w:oddHBand="1" w:evenHBand="0" w:firstRowFirstColumn="0" w:firstRowLastColumn="0" w:lastRowFirstColumn="0" w:lastRowLastColumn="0"/>
+        </w:trPr>
+        <w:tc>
+          <w:tcPr>
+            <w:cnfStyle w:val="001000000000" w:firstRow="0" w:lastRow="0" w:firstColumn="1" w:lastColumn="0" w:oddVBand="0" w:evenVBand="0" w:oddHBand="0" w:evenHBand="0" w:firstRowFirstColumn="0" w:firstRowLastColumn="0" w:lastRowFirstColumn="0" w:lastRowLastColumn="0"/>
+            <w:tcW w:w="1560" w:type="dxa"/>
+          </w:tcPr>
+          <w:p>
+            <w:pPr>
+              <w:rPr>
+                <w:b w:val="0"/>
+                <w:bCs w:val="0"/>
+              </w:rPr>
+            </w:pPr>
+            <w:r>
+              <w:rPr>
+                <w:b w:val="0"/>
+                <w:bCs w:val="0"/>
+              </w:rPr>
+              <w:t>question bonus</w:t>
+            </w:r>
+          </w:p>
+        </w:tc>
+        <w:tc>
+          <w:tcPr>
+            <w:tcW w:w="4819" w:type="dxa"/>
+          </w:tcPr>
+          <w:p>
+            <w:pPr>
+              <w:cnfStyle w:val="000000100000" w:firstRow="0" w:lastRow="0" w:firstColumn="0" w:lastColumn="0" w:oddVBand="0" w:evenVBand="0" w:oddHBand="1" w:evenHBand="0" w:firstRowFirstColumn="0" w:firstRowLastColumn="0" w:lastRowFirstColumn="0" w:lastRowLastColumn="0"/>
+            </w:pPr>
+            <w:r>
+              <w:t>Création de diagrammes circulaires par département de la répartition des voix en fonctions des candidatas à la présidentielle de 2022. Enregistrement des diagrammes dans "</w:t>
+            </w:r>
+            <w:proofErr w:type="spellStart"/>
+            <w:r>
+              <w:t>graph_rond_departements_voix</w:t>
+            </w:r>
+            <w:proofErr w:type="spellEnd"/>
+            <w:r>
+              <w:t>".</w:t>
+            </w:r>
+          </w:p>
+          <w:p>
+            <w:pPr>
+              <w:cnfStyle w:val="000000100000" w:firstRow="0" w:lastRow="0" w:firstColumn="0" w:lastColumn="0" w:oddVBand="0" w:evenVBand="0" w:oddHBand="1" w:evenHBand="0" w:firstRowFirstColumn="0" w:firstRowLastColumn="0" w:lastRowFirstColumn="0" w:lastRowLastColumn="0"/>
+            </w:pPr>
+            <w:r>
+              <w:t>Création d’un diagramme circulaire national de la répartition des voix par candidat. Enregistrement du diagramme.</w:t>
+            </w:r>
+            <w:r>
+              <w:rPr>
+                <w:noProof/>
+              </w:rPr>
+              <w:t xml:space="preserve"> </w:t>
+            </w:r>
+          </w:p>
+        </w:tc>
+        <w:tc>
+          <w:tcPr>
+            <w:tcW w:w="3260" w:type="dxa"/>
+          </w:tcPr>
+          <w:p>
+            <w:pPr>
+              <w:cnfStyle w:val="000000100000" w:firstRow="0" w:lastRow="0" w:firstColumn="0" w:lastColumn="0" w:oddVBand="0" w:evenVBand="0" w:oddHBand="1" w:evenHBand="0" w:firstRowFirstColumn="0" w:firstRowLastColumn="0" w:lastRowFirstColumn="0" w:lastRowLastColumn="0"/>
+            </w:pPr>
+            <w:r>
+              <w:rPr>
+                <w:noProof/>
+              </w:rPr>
+              <w:drawing>
+                <wp:inline distT="0" distB="0" distL="0" distR="0" wp14:anchorId="0D848513" wp14:editId="52FD960E">
+                  <wp:extent cx="1674055" cy="1604601"/>
+                  <wp:effectExtent l="0" t="0" r="2540" b="0"/>
+                  <wp:docPr id="1787867608" name="Image 1"/>
+                  <wp:cNvGraphicFramePr>
+                    <a:graphicFrameLocks xmlns:a="http://schemas.openxmlformats.org/drawingml/2006/main" noChangeAspect="1"/>
+                  </wp:cNvGraphicFramePr>
+                  <a:graphic xmlns:a="http://schemas.openxmlformats.org/drawingml/2006/main">
+                    <a:graphicData uri="http://schemas.openxmlformats.org/drawingml/2006/picture">
+                      <pic:pic xmlns:pic="http://schemas.openxmlformats.org/drawingml/2006/picture">
+                        <pic:nvPicPr>
+                          <pic:cNvPr id="0" name="Picture 1"/>
+                          <pic:cNvPicPr>
+                            <a:picLocks noChangeAspect="1" noChangeArrowheads="1"/>
+                          </pic:cNvPicPr>
+                        </pic:nvPicPr>
+                        <pic:blipFill rotWithShape="1">
+                          <a:blip r:embed="rId9" cstate="print">
+                            <a:extLst>
+                              <a:ext uri="{28A0092B-C50C-407E-A947-70E740481C1C}">
+                                <a14:useLocalDpi xmlns:a14="http://schemas.microsoft.com/office/drawing/2010/main" val="0"/>
+                              </a:ext>
+                            </a:extLst>
+                          </a:blip>
+                          <a:srcRect l="7941" b="11761"/>
+                          <a:stretch>
+                            <a:fillRect/>
+                          </a:stretch>
+                        </pic:blipFill>
+                        <pic:spPr bwMode="auto">
+                          <a:xfrm>
+                            <a:off x="0" y="0"/>
+                            <a:ext cx="1690843" cy="1620693"/>
+                          </a:xfrm>
+                          <a:prstGeom prst="rect">
+                            <a:avLst/>
+                          </a:prstGeom>
+                          <a:noFill/>
+                          <a:ln>
+                            <a:noFill/>
+                          </a:ln>
+                          <a:extLst>
+                            <a:ext uri="{53640926-AAD7-44D8-BBD7-CCE9431645EC}">
+                              <a14:shadowObscured xmlns:a14="http://schemas.microsoft.com/office/drawing/2010/main"/>
+                            </a:ext>
+                          </a:extLst>
+                        </pic:spPr>
+                      </pic:pic>
+                    </a:graphicData>
+                  </a:graphic>
+                </wp:inline>
+              </w:drawing>
+            </w:r>
+          </w:p>
+        </w:tc>
+      </w:tr>
+    </w:tbl>
+    <w:p>
+      <w:pPr>
+        <w:spacing w:after="0"/>
+      </w:pPr>
+    </w:p>
+    <w:p>
+      <w:pPr>
+        <w:spacing w:after="0"/>
+      </w:pPr>
+      <w:r>
+        <w:t>Les résultats obtenus sont assez satisfaisants. On remarque qu’il y a eu peu d’erreurs sur les données et celles qui ont été observées ont été corrigées. On peut prendre l’exemple d</w:t>
+      </w:r>
+      <w:r>
+        <w:t>u</w:t>
+      </w:r>
+      <w:r>
+        <w:t xml:space="preserve"> Libellé du département</w:t>
+      </w:r>
+      <w:r>
+        <w:t xml:space="preserve"> de</w:t>
+      </w:r>
+      <w:r>
+        <w:t xml:space="preserve"> "Saint-Martin/Saint-Barthélemy" ou « / » posait problème dans l’enregistrement des graphiques, il a donc fallu changer « / » en « _ </w:t>
+      </w:r>
+      <w:r>
+        <w:t xml:space="preserve">». </w:t>
+      </w:r>
+    </w:p>
+    <w:p>
+      <w:pPr>
+        <w:spacing w:after="0"/>
+      </w:pPr>
+      <w:r>
+        <w:t xml:space="preserve">Les résultats présentés sur le terminal manquent un peu de clarté visuelle. Les questions 7 à 10, amènent à des affichages longs </w:t>
+      </w:r>
+      <w:r>
+        <w:t>et n’exploitent pas la largeur du terminal, je n’ai pas trouvé de solution efficace que je comprenais pour résoudre ce petit problème. De plus, j’ai fait le choix de ne pas afficher un message dès qu’un graphique pour un département était réalisé pour éviter de surcharger visuellement le terminal.</w:t>
+      </w:r>
+    </w:p>
+    <w:p/>
+    <w:p/>
+    <w:p/>
+    <w:p/>
+    <w:p/>
+    <w:p/>
+    <w:p/>
+    <w:p/>
+    <w:p/>
+    <w:p/>
+    <w:p/>
+    <w:p/>
+    <w:p/>
+    <w:p/>
+    <w:p>
+      <w:pPr>
+        <w:jc w:val="center"/>
+        <w:rPr>
+          <w:sz w:val="40"/>
+          <w:szCs w:val="40"/>
+        </w:rPr>
+      </w:pPr>
+      <w:r>
+        <w:rPr>
+          <w:sz w:val="40"/>
+          <w:szCs w:val="40"/>
+        </w:rPr>
+        <w:lastRenderedPageBreak/>
+        <w:t xml:space="preserve">Séance </w:t>
+      </w:r>
+      <w:r>
+        <w:rPr>
+          <w:sz w:val="40"/>
+          <w:szCs w:val="40"/>
+        </w:rPr>
+        <w:t>3</w:t>
+      </w:r>
+      <w:r>
+        <w:rPr>
+          <w:sz w:val="40"/>
+          <w:szCs w:val="40"/>
+        </w:rPr>
+        <w:t xml:space="preserve"> : </w:t>
+      </w:r>
+    </w:p>
+    <w:p/>
     <w:sectPr>
       <w:pgSz w:w="11906" w:h="16838"/>
       <w:pgMar w:top="1417" w:right="1417" w:bottom="1417" w:left="1417" w:header="708" w:footer="708" w:gutter="0"/>
@@ -830,6 +3147,7 @@
   <w:style w:type="paragraph" w:default="1" w:styleId="Normal">
     <w:name w:val="Normal"/>
     <w:qFormat/>
+    <w:rsid w:val="00D77D6E"/>
   </w:style>
   <w:style w:type="paragraph" w:styleId="Titre1">
     <w:name w:val="heading 1"/>
@@ -1033,7 +3351,6 @@
   <w:style w:type="character" w:default="1" w:styleId="Policepardfaut">
     <w:name w:val="Default Paragraph Font"/>
     <w:uiPriority w:val="1"/>
-    <w:semiHidden/>
     <w:unhideWhenUsed/>
   </w:style>
   <w:style w:type="table" w:default="1" w:styleId="TableauNormal">
@@ -1357,6 +3674,128 @@
       <w:spacing w:val="5"/>
     </w:rPr>
   </w:style>
+  <w:style w:type="character" w:styleId="Textedelespacerserv">
+    <w:name w:val="Placeholder Text"/>
+    <w:basedOn w:val="Policepardfaut"/>
+    <w:uiPriority w:val="99"/>
+    <w:semiHidden/>
+    <w:rsid w:val="001F02D3"/>
+    <w:rPr>
+      <w:color w:val="666666"/>
+    </w:rPr>
+  </w:style>
+  <w:style w:type="table" w:styleId="Grilledutableau">
+    <w:name w:val="Table Grid"/>
+    <w:basedOn w:val="TableauNormal"/>
+    <w:uiPriority w:val="39"/>
+    <w:rsid w:val="000A5DFB"/>
+    <w:pPr>
+      <w:spacing w:after="0" w:line="240" w:lineRule="auto"/>
+    </w:pPr>
+    <w:tblPr>
+      <w:tblBorders>
+        <w:top w:val="single" w:sz="4" w:space="0" w:color="auto"/>
+        <w:left w:val="single" w:sz="4" w:space="0" w:color="auto"/>
+        <w:bottom w:val="single" w:sz="4" w:space="0" w:color="auto"/>
+        <w:right w:val="single" w:sz="4" w:space="0" w:color="auto"/>
+        <w:insideH w:val="single" w:sz="4" w:space="0" w:color="auto"/>
+        <w:insideV w:val="single" w:sz="4" w:space="0" w:color="auto"/>
+      </w:tblBorders>
+    </w:tblPr>
+  </w:style>
+  <w:style w:type="table" w:styleId="Tableausimple3">
+    <w:name w:val="Plain Table 3"/>
+    <w:basedOn w:val="TableauNormal"/>
+    <w:uiPriority w:val="43"/>
+    <w:rsid w:val="000A5DFB"/>
+    <w:pPr>
+      <w:spacing w:after="0" w:line="240" w:lineRule="auto"/>
+    </w:pPr>
+    <w:tblPr>
+      <w:tblStyleRowBandSize w:val="1"/>
+      <w:tblStyleColBandSize w:val="1"/>
+    </w:tblPr>
+    <w:tblStylePr w:type="firstRow">
+      <w:rPr>
+        <w:b/>
+        <w:bCs/>
+        <w:caps/>
+      </w:rPr>
+      <w:tblPr/>
+      <w:tcPr>
+        <w:tcBorders>
+          <w:bottom w:val="single" w:sz="4" w:space="0" w:color="7F7F7F" w:themeColor="text1" w:themeTint="80"/>
+        </w:tcBorders>
+      </w:tcPr>
+    </w:tblStylePr>
+    <w:tblStylePr w:type="lastRow">
+      <w:rPr>
+        <w:b/>
+        <w:bCs/>
+        <w:caps/>
+      </w:rPr>
+      <w:tblPr/>
+      <w:tcPr>
+        <w:tcBorders>
+          <w:top w:val="nil"/>
+        </w:tcBorders>
+      </w:tcPr>
+    </w:tblStylePr>
+    <w:tblStylePr w:type="firstCol">
+      <w:rPr>
+        <w:b/>
+        <w:bCs/>
+        <w:caps/>
+      </w:rPr>
+      <w:tblPr/>
+      <w:tcPr>
+        <w:tcBorders>
+          <w:right w:val="single" w:sz="4" w:space="0" w:color="7F7F7F" w:themeColor="text1" w:themeTint="80"/>
+        </w:tcBorders>
+      </w:tcPr>
+    </w:tblStylePr>
+    <w:tblStylePr w:type="lastCol">
+      <w:rPr>
+        <w:b/>
+        <w:bCs/>
+        <w:caps/>
+      </w:rPr>
+      <w:tblPr/>
+      <w:tcPr>
+        <w:tcBorders>
+          <w:left w:val="nil"/>
+        </w:tcBorders>
+      </w:tcPr>
+    </w:tblStylePr>
+    <w:tblStylePr w:type="band1Vert">
+      <w:tblPr/>
+      <w:tcPr>
+        <w:shd w:val="clear" w:color="auto" w:fill="F2F2F2" w:themeFill="background1" w:themeFillShade="F2"/>
+      </w:tcPr>
+    </w:tblStylePr>
+    <w:tblStylePr w:type="band1Horz">
+      <w:tblPr/>
+      <w:tcPr>
+        <w:shd w:val="clear" w:color="auto" w:fill="F2F2F2" w:themeFill="background1" w:themeFillShade="F2"/>
+      </w:tcPr>
+    </w:tblStylePr>
+    <w:tblStylePr w:type="neCell">
+      <w:tblPr/>
+      <w:tcPr>
+        <w:tcBorders>
+          <w:left w:val="nil"/>
+        </w:tcBorders>
+      </w:tcPr>
+    </w:tblStylePr>
+    <w:tblStylePr w:type="nwCell">
+      <w:tblPr/>
+      <w:tcPr>
+        <w:tcBorders>
+          <w:right w:val="nil"/>
+        </w:tcBorders>
+      </w:tcPr>
+    </w:tblStylePr>
+  </w:style>
 </w:styles>
 </file>
 

</xml_diff>

<commit_message>
Update Rapport d'activité Python.docx
</commit_message>
<xml_diff>
--- a/Rapport d'activité Python.docx
+++ b/Rapport d'activité Python.docx
@@ -211,6 +211,7 @@
     <w:p>
       <w:pPr>
         <w:ind w:firstLine="708"/>
+        <w:jc w:val="both"/>
       </w:pPr>
       <w:r>
         <w:t xml:space="preserve">En géographie, </w:t>
@@ -243,6 +244,7 @@
     <w:p>
       <w:pPr>
         <w:ind w:firstLine="708"/>
+        <w:jc w:val="both"/>
       </w:pPr>
       <w:r>
         <w:t xml:space="preserve">Le positionnement des géographes par rapport au hasard est assez binaire. </w:t>
@@ -263,6 +265,7 @@
     <w:p>
       <w:pPr>
         <w:ind w:firstLine="708"/>
+        <w:jc w:val="both"/>
       </w:pPr>
       <w:r>
         <w:t xml:space="preserve">Les statistiques en géographie, souvent appelées informations géographiques se divisent en plusieurs types : des données attributaires et des données spatiales (aussi appelées géométriques). D’une part, les données attributaires correspondent à des données </w:t>
@@ -279,6 +282,7 @@
     <w:p>
       <w:pPr>
         <w:ind w:firstLine="708"/>
+        <w:jc w:val="both"/>
       </w:pPr>
       <w:r>
         <w:t xml:space="preserve">La géographie à de nombreux besoins au niveau de l’analyse de données. Elle </w:t>
@@ -331,6 +335,7 @@
     <w:p>
       <w:pPr>
         <w:ind w:firstLine="708"/>
+        <w:jc w:val="both"/>
       </w:pPr>
       <w:r>
         <w:t>Dans les statistiques, on peut différencier deux branches : la statistique descriptive et la statistique explicative. La statistique descriptive permet, comme son nom l’indique, de décrire une situation de manière simplifiée en comparant cette situation à des situations théoriques (basées sur les modèles et des lois). Elle permet, par la suite de dégager des prédictions : elle est, en quelque sorte, la base des statistiques.</w:t>
@@ -342,6 +347,7 @@
     <w:p>
       <w:pPr>
         <w:ind w:firstLine="708"/>
+        <w:jc w:val="both"/>
       </w:pPr>
       <w:r>
         <w:lastRenderedPageBreak/>
@@ -362,15 +368,10 @@
     <w:p>
       <w:pPr>
         <w:ind w:firstLine="708"/>
-      </w:pPr>
-      <w:r>
-        <w:t xml:space="preserve">Pour analyser les statistiques, on peut utiliser trois </w:t>
-      </w:r>
-      <w:r>
-        <w:t xml:space="preserve">groupes de </w:t>
-      </w:r>
-      <w:r>
-        <w:t xml:space="preserve">méthodes : </w:t>
+        <w:jc w:val="both"/>
+      </w:pPr>
+      <w:r>
+        <w:t xml:space="preserve">Pour analyser les statistiques, on peut utiliser trois groupes de méthodes : </w:t>
       </w:r>
       <w:r>
         <w:t>les méthodes descriptives</w:t>
@@ -401,6 +402,9 @@
       </w:r>
     </w:p>
     <w:p>
+      <w:pPr>
+        <w:jc w:val="both"/>
+      </w:pPr>
       <w:r>
         <w:tab/>
       </w:r>
@@ -408,39 +412,35 @@
     <w:p>
       <w:pPr>
         <w:spacing w:after="0"/>
+        <w:jc w:val="both"/>
       </w:pPr>
       <w:r>
         <w:tab/>
         <w:t xml:space="preserve">Pour pouvoir faire de l’analyse de donnée en statistique, il est nécessaire de connaître le vocabulaire de base. </w:t>
       </w:r>
       <w:r>
-        <w:t>Une population statistique est simplement un ensemble d’individus.</w:t>
+        <w:t xml:space="preserve">Une population statistique est simplement un ensemble d’individus. </w:t>
+      </w:r>
+      <w:r>
+        <w:t>Un individu statistique correspond à une entité unique défini par des caractères statistiques</w:t>
+      </w:r>
+      <w:r>
+        <w:t xml:space="preserve"> qui le rendent particulier dans la population statistique</w:t>
+      </w:r>
+      <w:r>
+        <w:t>, il n’a de sens que dans une population (une ville parmi toutes les villes ou un habitant parmi tous les habitants d’une ville).</w:t>
       </w:r>
       <w:r>
         <w:t xml:space="preserve"> </w:t>
       </w:r>
       <w:r>
-        <w:t>Un individu statistique correspond à une entité unique défini par des caractères statistiques</w:t>
-      </w:r>
-      <w:r>
-        <w:t xml:space="preserve"> qui le rendent particulier dans la population statistique</w:t>
-      </w:r>
-      <w:r>
-        <w:t>, il n’a de sens que dans une population (une ville parmi toutes les villes ou un habitant parmi tous les habitants d’une ville).</w:t>
-      </w:r>
-      <w:r>
-        <w:t xml:space="preserve"> </w:t>
-      </w:r>
-      <w:r>
-        <w:t>En géographie, cet individu est une unité spatiale s’il est localisable et cartographiable</w:t>
-      </w:r>
-      <w:r>
-        <w:t xml:space="preserve">. </w:t>
+        <w:t xml:space="preserve">En géographie, cet individu est une unité spatiale s’il est localisable et cartographiable. </w:t>
       </w:r>
     </w:p>
     <w:p>
       <w:pPr>
         <w:spacing w:after="0"/>
+        <w:jc w:val="both"/>
       </w:pPr>
       <w:r>
         <w:t xml:space="preserve">Les caractères statistiques qui définissent un individu statistique </w:t>
@@ -458,6 +458,7 @@
     <w:p>
       <w:pPr>
         <w:spacing w:after="0"/>
+        <w:jc w:val="both"/>
       </w:pPr>
       <w:r>
         <w:t>On remarque donc qu’il y a une hiérarchie entre les ces termes comme le montre ce schéma de synthèse :</w:t>
@@ -500,6 +501,9 @@
     </w:p>
     <w:p>
       <w:r>
+        <w:rPr>
+          <w:noProof/>
+        </w:rPr>
         <w:drawing>
           <wp:inline distT="0" distB="0" distL="0" distR="0" wp14:anchorId="12314F9D" wp14:editId="7BC1EBF3">
             <wp:extent cx="5760720" cy="1221105"/>
@@ -540,6 +544,7 @@
     <w:p>
       <w:pPr>
         <w:ind w:firstLine="708"/>
+        <w:jc w:val="both"/>
       </w:pPr>
       <w:r>
         <w:t xml:space="preserve">Pour mesurer une amplitude, c’est-à-dire l’écart entre la valeur la plus faible et la plus élevée, on fait la différence entre </w:t>
@@ -603,6 +608,7 @@
     <w:p>
       <w:pPr>
         <w:ind w:firstLine="708"/>
+        <w:jc w:val="both"/>
       </w:pPr>
       <w:r>
         <w:lastRenderedPageBreak/>
@@ -708,6 +714,7 @@
     <w:p>
       <w:pPr>
         <w:ind w:firstLine="708"/>
+        <w:jc w:val="both"/>
       </w:pPr>
       <w:r>
         <w:t xml:space="preserve">Les formules de </w:t>
@@ -718,19 +725,14 @@
       </w:r>
       <w:proofErr w:type="spellEnd"/>
       <w:r>
-        <w:t xml:space="preserve"> et Yule permettent de savoir le nombre de classe idéal qu’on peut faire pour un caractère statistique quantitatif. Cela permet d’éviter une perte d’information en créant des classes trop larges (généralisation, à l’extrême, tous les individus sont dans la même classe) ou trop fines (individualisation, </w:t>
-      </w:r>
-      <w:r>
-        <w:t xml:space="preserve">à l’extrême, tous les individus </w:t>
-      </w:r>
-      <w:r>
-        <w:t>ont chacun une classe ou ils sont seuls).</w:t>
+        <w:t xml:space="preserve"> et Yule permettent de savoir le nombre de classe idéal qu’on peut faire pour un caractère statistique quantitatif. Cela permet d’éviter une perte d’information en créant des classes trop larges (généralisation, à l’extrême, tous les individus sont dans la même classe) ou trop fines (individualisation, à l’extrême, tous les individus ont chacun une classe ou ils sont seuls).</w:t>
       </w:r>
     </w:p>
     <w:p>
       <w:pPr>
         <w:spacing w:after="0"/>
         <w:ind w:firstLine="708"/>
+        <w:jc w:val="both"/>
       </w:pPr>
       <w:r>
         <w:t xml:space="preserve">L’Effectif (ou fréquence absolue) correspond au nombre d’individus d’une qui possède un critère </w:t>
@@ -813,6 +815,7 @@
       <w:pPr>
         <w:spacing w:after="0"/>
         <w:ind w:firstLine="708"/>
+        <w:jc w:val="both"/>
       </w:pPr>
       <w:r>
         <w:t xml:space="preserve">La fréquence relative est le </w:t>
@@ -1062,13 +1065,7 @@
                   <w:rPr>
                     <w:rFonts w:ascii="Cambria Math" w:hAnsi="Cambria Math"/>
                   </w:rPr>
-                  <m:t>i=</m:t>
-                </m:r>
-                <m:r>
-                  <w:rPr>
-                    <w:rFonts w:ascii="Cambria Math" w:hAnsi="Cambria Math"/>
-                  </w:rPr>
-                  <m:t>1</m:t>
+                  <m:t>i=1</m:t>
                 </m:r>
               </m:sub>
               <m:sup>
@@ -1116,6 +1113,7 @@
       <w:pPr>
         <w:spacing w:after="0"/>
         <w:ind w:firstLine="708"/>
+        <w:jc w:val="both"/>
       </w:pPr>
       <w:r>
         <w:t xml:space="preserve">La fréquence cumulée absolue correspond </w:t>
@@ -1303,6 +1301,7 @@
       <w:pPr>
         <w:spacing w:after="0"/>
         <w:ind w:firstLine="708"/>
+        <w:jc w:val="both"/>
       </w:pPr>
       <w:r>
         <w:t xml:space="preserve">La fréquence cumulée relative correspond à la somme des fréquences relatives </w:t>
@@ -1724,11 +1723,13 @@
     <w:p>
       <w:pPr>
         <w:spacing w:after="0"/>
+        <w:jc w:val="both"/>
       </w:pPr>
     </w:p>
     <w:p>
       <w:pPr>
         <w:spacing w:after="0"/>
+        <w:jc w:val="both"/>
       </w:pPr>
       <w:r>
         <w:tab/>
@@ -1861,6 +1862,7 @@
           </w:tcPr>
           <w:p>
             <w:pPr>
+              <w:jc w:val="both"/>
               <w:cnfStyle w:val="000000100000" w:firstRow="0" w:lastRow="0" w:firstColumn="0" w:lastColumn="0" w:oddVBand="0" w:evenVBand="0" w:oddHBand="1" w:evenHBand="0" w:firstRowFirstColumn="0" w:firstRowLastColumn="0" w:lastRowFirstColumn="0" w:lastRowLastColumn="0"/>
             </w:pPr>
             <w:r>
@@ -1913,6 +1915,7 @@
           </w:tcPr>
           <w:p>
             <w:pPr>
+              <w:jc w:val="both"/>
               <w:cnfStyle w:val="000000000000" w:firstRow="0" w:lastRow="0" w:firstColumn="0" w:lastColumn="0" w:oddVBand="0" w:evenVBand="0" w:oddHBand="0" w:evenHBand="0" w:firstRowFirstColumn="0" w:firstRowLastColumn="0" w:lastRowFirstColumn="0" w:lastRowLastColumn="0"/>
             </w:pPr>
             <w:r>
@@ -1962,6 +1965,7 @@
           </w:tcPr>
           <w:p>
             <w:pPr>
+              <w:jc w:val="both"/>
               <w:cnfStyle w:val="000000100000" w:firstRow="0" w:lastRow="0" w:firstColumn="0" w:lastColumn="0" w:oddVBand="0" w:evenVBand="0" w:oddHBand="1" w:evenHBand="0" w:firstRowFirstColumn="0" w:firstRowLastColumn="0" w:lastRowFirstColumn="0" w:lastRowLastColumn="0"/>
             </w:pPr>
             <w:r>
@@ -2016,6 +2020,7 @@
           </w:tcPr>
           <w:p>
             <w:pPr>
+              <w:jc w:val="both"/>
               <w:cnfStyle w:val="000000000000" w:firstRow="0" w:lastRow="0" w:firstColumn="0" w:lastColumn="0" w:oddVBand="0" w:evenVBand="0" w:oddHBand="0" w:evenHBand="0" w:firstRowFirstColumn="0" w:firstRowLastColumn="0" w:lastRowFirstColumn="0" w:lastRowLastColumn="0"/>
             </w:pPr>
             <w:r>
@@ -2065,6 +2070,7 @@
           </w:tcPr>
           <w:p>
             <w:pPr>
+              <w:jc w:val="both"/>
               <w:cnfStyle w:val="000000100000" w:firstRow="0" w:lastRow="0" w:firstColumn="0" w:lastColumn="0" w:oddVBand="0" w:evenVBand="0" w:oddHBand="1" w:evenHBand="0" w:firstRowFirstColumn="0" w:firstRowLastColumn="0" w:lastRowFirstColumn="0" w:lastRowLastColumn="0"/>
             </w:pPr>
             <w:r>
@@ -2119,6 +2125,7 @@
           </w:tcPr>
           <w:p>
             <w:pPr>
+              <w:jc w:val="both"/>
               <w:cnfStyle w:val="000000000000" w:firstRow="0" w:lastRow="0" w:firstColumn="0" w:lastColumn="0" w:oddVBand="0" w:evenVBand="0" w:oddHBand="0" w:evenHBand="0" w:firstRowFirstColumn="0" w:firstRowLastColumn="0" w:lastRowFirstColumn="0" w:lastRowLastColumn="0"/>
             </w:pPr>
             <w:r>
@@ -2135,6 +2142,7 @@
           </w:p>
           <w:p>
             <w:pPr>
+              <w:jc w:val="both"/>
               <w:cnfStyle w:val="000000000000" w:firstRow="0" w:lastRow="0" w:firstColumn="0" w:lastColumn="0" w:oddVBand="0" w:evenVBand="0" w:oddHBand="0" w:evenHBand="0" w:firstRowFirstColumn="0" w:firstRowLastColumn="0" w:lastRowFirstColumn="0" w:lastRowLastColumn="0"/>
             </w:pPr>
           </w:p>
@@ -2234,6 +2242,7 @@
           </w:tcPr>
           <w:p>
             <w:pPr>
+              <w:jc w:val="both"/>
               <w:cnfStyle w:val="000000100000" w:firstRow="0" w:lastRow="0" w:firstColumn="0" w:lastColumn="0" w:oddVBand="0" w:evenVBand="0" w:oddHBand="1" w:evenHBand="0" w:firstRowFirstColumn="0" w:firstRowLastColumn="0" w:lastRowFirstColumn="0" w:lastRowLastColumn="0"/>
             </w:pPr>
             <w:r>
@@ -2250,6 +2259,7 @@
           </w:p>
           <w:p>
             <w:pPr>
+              <w:jc w:val="both"/>
               <w:cnfStyle w:val="000000100000" w:firstRow="0" w:lastRow="0" w:firstColumn="0" w:lastColumn="0" w:oddVBand="0" w:evenVBand="0" w:oddHBand="1" w:evenHBand="0" w:firstRowFirstColumn="0" w:firstRowLastColumn="0" w:lastRowFirstColumn="0" w:lastRowLastColumn="0"/>
             </w:pPr>
           </w:p>
@@ -2347,6 +2357,7 @@
           </w:tcPr>
           <w:p>
             <w:pPr>
+              <w:jc w:val="both"/>
               <w:cnfStyle w:val="000000000000" w:firstRow="0" w:lastRow="0" w:firstColumn="0" w:lastColumn="0" w:oddVBand="0" w:evenVBand="0" w:oddHBand="0" w:evenHBand="0" w:firstRowFirstColumn="0" w:firstRowLastColumn="0" w:lastRowFirstColumn="0" w:lastRowLastColumn="0"/>
             </w:pPr>
             <w:r>
@@ -2355,6 +2366,7 @@
           </w:p>
           <w:p>
             <w:pPr>
+              <w:jc w:val="both"/>
               <w:cnfStyle w:val="000000000000" w:firstRow="0" w:lastRow="0" w:firstColumn="0" w:lastColumn="0" w:oddVBand="0" w:evenVBand="0" w:oddHBand="0" w:evenHBand="0" w:firstRowFirstColumn="0" w:firstRowLastColumn="0" w:lastRowFirstColumn="0" w:lastRowLastColumn="0"/>
             </w:pPr>
           </w:p>
@@ -2454,6 +2466,7 @@
           </w:tcPr>
           <w:p>
             <w:pPr>
+              <w:jc w:val="both"/>
               <w:cnfStyle w:val="000000100000" w:firstRow="0" w:lastRow="0" w:firstColumn="0" w:lastColumn="0" w:oddVBand="0" w:evenVBand="0" w:oddHBand="1" w:evenHBand="0" w:firstRowFirstColumn="0" w:firstRowLastColumn="0" w:lastRowFirstColumn="0" w:lastRowLastColumn="0"/>
             </w:pPr>
             <w:r>
@@ -2470,6 +2483,7 @@
           </w:p>
           <w:p>
             <w:pPr>
+              <w:jc w:val="both"/>
               <w:cnfStyle w:val="000000100000" w:firstRow="0" w:lastRow="0" w:firstColumn="0" w:lastColumn="0" w:oddVBand="0" w:evenVBand="0" w:oddHBand="1" w:evenHBand="0" w:firstRowFirstColumn="0" w:firstRowLastColumn="0" w:lastRowFirstColumn="0" w:lastRowLastColumn="0"/>
             </w:pPr>
             <w:r>
@@ -2561,6 +2575,7 @@
     <w:p>
       <w:pPr>
         <w:spacing w:after="0"/>
+        <w:jc w:val="both"/>
       </w:pPr>
       <w:r>
         <w:t>Les résultats obtenus sont assez satisfaisants. On remarque qu’il y a eu peu d’erreurs sur les données et celles qui ont été observées ont été corrigées. On peut prendre l’exemple d</w:t>
@@ -2584,6 +2599,7 @@
     <w:p>
       <w:pPr>
         <w:spacing w:after="0"/>
+        <w:jc w:val="both"/>
       </w:pPr>
       <w:r>
         <w:t xml:space="preserve">Les résultats présentés sur le terminal manquent un peu de clarté visuelle. Les questions 7 à 10, amènent à des affichages longs </w:t>
@@ -2591,6 +2607,11 @@
       <w:r>
         <w:t>et n’exploitent pas la largeur du terminal, je n’ai pas trouvé de solution efficace que je comprenais pour résoudre ce petit problème. De plus, j’ai fait le choix de ne pas afficher un message dès qu’un graphique pour un département était réalisé pour éviter de surcharger visuellement le terminal.</w:t>
       </w:r>
+    </w:p>
+    <w:p>
+      <w:pPr>
+        <w:jc w:val="both"/>
+      </w:pPr>
     </w:p>
     <w:p/>
     <w:p/>
@@ -2605,7 +2626,6 @@
     <w:p/>
     <w:p/>
     <w:p/>
-    <w:p/>
     <w:p>
       <w:pPr>
         <w:jc w:val="center"/>
@@ -2620,24 +2640,977 @@
           <w:szCs w:val="40"/>
         </w:rPr>
         <w:lastRenderedPageBreak/>
-        <w:t xml:space="preserve">Séance </w:t>
+        <w:t xml:space="preserve">Séance 3 : </w:t>
       </w:r>
       <w:r>
         <w:rPr>
           <w:sz w:val="40"/>
           <w:szCs w:val="40"/>
         </w:rPr>
-        <w:t>3</w:t>
-      </w:r>
-      <w:r>
+        <w:t>Les paramètres statistiques élémentaires</w:t>
+      </w:r>
+    </w:p>
+    <w:p/>
+    <w:p/>
+    <w:p>
+      <w:pPr>
+        <w:spacing w:after="0"/>
+        <w:jc w:val="both"/>
+      </w:pPr>
+      <w:r>
+        <w:tab/>
+        <w:t xml:space="preserve">Le plus souvent, on trouve dans les statistiques des variables avec un caractère quantitatif par rapport aux variables ayant un caractère qualitatif. En effet, les variables quantitatives sont des données qui viennent des sciences "dures" et des sciences humaines et sociales ce qui englobe donc toutes les sources potentielles de données. Au contraire, les variables qualitatives sont plus rares car plus généralement issues des sciences humaines et sociales. </w:t>
+      </w:r>
+      <w:r>
+        <w:t xml:space="preserve">En étant vues comme plus objectives, les variables au caractère quantitatif sont majoritairement préférées pour décrire et expliquer des phénomènes avec un point de vue objectif. </w:t>
+      </w:r>
+    </w:p>
+    <w:p>
+      <w:pPr>
+        <w:jc w:val="both"/>
+      </w:pPr>
+      <w:r>
+        <w:tab/>
+        <w:t xml:space="preserve">Les caractères discrets sont à différencier des caractères continus. En effet, une variable discrète est très différente d’une variable continue. Une variable discrète n’existe que pour des points qu’on pourrait décrire comme "séparées". Par exemple, les années de naissances, on ne peut pas dire qu’un individu est né en 2012,3, ça n’a pas de sens. Ces variables sont </w:t>
+      </w:r>
+      <w:r>
+        <w:t xml:space="preserve">généralement </w:t>
+      </w:r>
+      <w:r>
+        <w:t xml:space="preserve">définies dans </w:t>
+      </w:r>
+      <m:oMath>
+        <m:r>
+          <m:rPr>
+            <m:scr m:val="double-struck"/>
+          </m:rPr>
+          <w:rPr>
+            <w:rFonts w:ascii="Cambria Math" w:hAnsi="Cambria Math"/>
+          </w:rPr>
+          <m:t>Z</m:t>
+        </m:r>
+      </m:oMath>
+      <w:r>
+        <w:t xml:space="preserve"> c’est-à-dire dans les entiers relatifs (positifs et négatifs). Au contraire, une variable continue ne présente pas de "séparation" des points. Par exemple la taille des individus, c’est une variable continue car ces individus peuvent théoriquement prendre toutes les tailles (même si elles sont comprises dans un intervalle pour des raisons biologiques). Un individu peut donc faire, par exemple 156,27 (avec une infinité de nombres après la virgule), ce sont des nombres, en général, inclus dans </w:t>
+      </w:r>
+      <m:oMath>
+        <m:r>
+          <m:rPr>
+            <m:scr m:val="double-struck"/>
+          </m:rPr>
+          <w:rPr>
+            <w:rFonts w:ascii="Cambria Math" w:hAnsi="Cambria Math"/>
+          </w:rPr>
+          <m:t>R</m:t>
+        </m:r>
+      </m:oMath>
+      <w:r>
+        <w:t xml:space="preserve"> (les réels). Ainsi, on ne traite pas exactement de la même manière les caractères quantitatifs continus et les caractères quantitatifs discrets, pour les discrets, on utilise le symbole de somme </w:t>
+      </w:r>
+      <m:oMath>
+        <m:nary>
+          <m:naryPr>
+            <m:chr m:val="∑"/>
+            <m:limLoc m:val="undOvr"/>
+            <m:subHide m:val="1"/>
+            <m:supHide m:val="1"/>
+            <m:ctrlPr>
+              <w:rPr>
+                <w:rFonts w:ascii="Cambria Math" w:hAnsi="Cambria Math"/>
+                <w:i/>
+              </w:rPr>
+            </m:ctrlPr>
+          </m:naryPr>
+          <m:sub/>
+          <m:sup/>
+          <m:e>
+            <m:r>
+              <w:rPr>
+                <w:rFonts w:ascii="Cambria Math" w:hAnsi="Cambria Math"/>
+              </w:rPr>
+              <m:t xml:space="preserve"> </m:t>
+            </m:r>
+          </m:e>
+        </m:nary>
+      </m:oMath>
+      <w:r>
+        <w:t xml:space="preserve"> et pour les continus le symbole de la somme continue (intégrale) </w:t>
+      </w:r>
+      <m:oMath>
+        <m:nary>
+          <m:naryPr>
+            <m:limLoc m:val="undOvr"/>
+            <m:subHide m:val="1"/>
+            <m:supHide m:val="1"/>
+            <m:ctrlPr>
+              <w:rPr>
+                <w:rFonts w:ascii="Cambria Math" w:hAnsi="Cambria Math"/>
+                <w:i/>
+              </w:rPr>
+            </m:ctrlPr>
+          </m:naryPr>
+          <m:sub/>
+          <m:sup/>
+          <m:e>
+            <m:r>
+              <w:rPr>
+                <w:rFonts w:ascii="Cambria Math" w:hAnsi="Cambria Math"/>
+              </w:rPr>
+              <m:t xml:space="preserve"> </m:t>
+            </m:r>
+          </m:e>
+        </m:nary>
+      </m:oMath>
+      <w:r>
+        <w:t>.</w:t>
+      </w:r>
+    </w:p>
+    <w:p>
+      <w:pPr>
+        <w:spacing w:after="0"/>
+        <w:jc w:val="both"/>
         <w:rPr>
-          <w:sz w:val="40"/>
-          <w:szCs w:val="40"/>
+          <w:strike/>
+        </w:rPr>
+      </w:pPr>
+      <w:r>
+        <w:tab/>
+        <w:t xml:space="preserve">La moyenne est un calcul basique en statistique. Bien que la moyenne la plus utilisée et la plus connue soit la moyenne arithmétique (somme des valeurs </w:t>
+      </w:r>
+      <m:oMath>
+        <m:r>
+          <w:rPr>
+            <w:rFonts w:ascii="Cambria Math" w:hAnsi="Cambria Math"/>
+          </w:rPr>
+          <m:t>÷</m:t>
+        </m:r>
+      </m:oMath>
+      <w:r>
+        <w:t xml:space="preserve"> nombre de valeurs) il existe de très nombreuses moyennes en fonction de ce qu’on souhaite étudier</w:t>
+      </w:r>
+      <w:r>
+        <w:t xml:space="preserve">. </w:t>
+      </w:r>
+      <w:r>
+        <w:rPr>
+          <w:strike/>
+        </w:rPr>
+        <w:t xml:space="preserve">La moyenne quadratique correspond à la racine de la moyenne des </w:t>
+      </w:r>
+      <m:oMath>
+        <m:r>
+          <w:rPr>
+            <w:rFonts w:ascii="Cambria Math" w:hAnsi="Cambria Math"/>
+            <w:strike/>
+          </w:rPr>
+          <m:t>x²</m:t>
+        </m:r>
+      </m:oMath>
+      <w:r>
+        <w:rPr>
+          <w:strike/>
         </w:rPr>
         <w:t xml:space="preserve"> : </w:t>
       </w:r>
-    </w:p>
-    <w:p/>
+      <m:oMath>
+        <m:sSub>
+          <m:sSubPr>
+            <m:ctrlPr>
+              <w:rPr>
+                <w:rFonts w:ascii="Cambria Math" w:hAnsi="Cambria Math"/>
+                <w:i/>
+                <w:strike/>
+              </w:rPr>
+            </m:ctrlPr>
+          </m:sSubPr>
+          <m:e>
+            <m:r>
+              <w:rPr>
+                <w:rFonts w:ascii="Cambria Math" w:hAnsi="Cambria Math"/>
+                <w:strike/>
+              </w:rPr>
+              <m:t>M</m:t>
+            </m:r>
+          </m:e>
+          <m:sub>
+            <m:r>
+              <w:rPr>
+                <w:rFonts w:ascii="Cambria Math" w:hAnsi="Cambria Math"/>
+                <w:strike/>
+              </w:rPr>
+              <m:t>q</m:t>
+            </m:r>
+          </m:sub>
+        </m:sSub>
+        <m:r>
+          <w:rPr>
+            <w:rFonts w:ascii="Cambria Math" w:hAnsi="Cambria Math"/>
+            <w:strike/>
+          </w:rPr>
+          <m:t>=</m:t>
+        </m:r>
+        <m:rad>
+          <m:radPr>
+            <m:degHide m:val="1"/>
+            <m:ctrlPr>
+              <w:rPr>
+                <w:rFonts w:ascii="Cambria Math" w:hAnsi="Cambria Math"/>
+                <w:i/>
+                <w:strike/>
+              </w:rPr>
+            </m:ctrlPr>
+          </m:radPr>
+          <m:deg/>
+          <m:e>
+            <m:f>
+              <m:fPr>
+                <m:ctrlPr>
+                  <w:rPr>
+                    <w:rFonts w:ascii="Cambria Math" w:hAnsi="Cambria Math"/>
+                    <w:i/>
+                    <w:strike/>
+                  </w:rPr>
+                </m:ctrlPr>
+              </m:fPr>
+              <m:num>
+                <m:r>
+                  <w:rPr>
+                    <w:rFonts w:ascii="Cambria Math" w:hAnsi="Cambria Math"/>
+                    <w:strike/>
+                  </w:rPr>
+                  <m:t>1</m:t>
+                </m:r>
+              </m:num>
+              <m:den>
+                <m:r>
+                  <w:rPr>
+                    <w:rFonts w:ascii="Cambria Math" w:hAnsi="Cambria Math"/>
+                    <w:strike/>
+                  </w:rPr>
+                  <m:t>n</m:t>
+                </m:r>
+              </m:den>
+            </m:f>
+            <m:nary>
+              <m:naryPr>
+                <m:chr m:val="∑"/>
+                <m:limLoc m:val="undOvr"/>
+                <m:ctrlPr>
+                  <w:rPr>
+                    <w:rFonts w:ascii="Cambria Math" w:hAnsi="Cambria Math"/>
+                    <w:i/>
+                    <w:strike/>
+                  </w:rPr>
+                </m:ctrlPr>
+              </m:naryPr>
+              <m:sub>
+                <m:r>
+                  <w:rPr>
+                    <w:rFonts w:ascii="Cambria Math" w:hAnsi="Cambria Math"/>
+                    <w:strike/>
+                  </w:rPr>
+                  <m:t>i=1</m:t>
+                </m:r>
+              </m:sub>
+              <m:sup>
+                <m:r>
+                  <w:rPr>
+                    <w:rFonts w:ascii="Cambria Math" w:hAnsi="Cambria Math"/>
+                    <w:strike/>
+                  </w:rPr>
+                  <m:t>n</m:t>
+                </m:r>
+              </m:sup>
+              <m:e>
+                <m:sSub>
+                  <m:sSubPr>
+                    <m:ctrlPr>
+                      <w:rPr>
+                        <w:rFonts w:ascii="Cambria Math" w:hAnsi="Cambria Math"/>
+                        <w:i/>
+                        <w:strike/>
+                      </w:rPr>
+                    </m:ctrlPr>
+                  </m:sSubPr>
+                  <m:e>
+                    <m:r>
+                      <w:rPr>
+                        <w:rFonts w:ascii="Cambria Math" w:hAnsi="Cambria Math"/>
+                        <w:strike/>
+                      </w:rPr>
+                      <m:t>x</m:t>
+                    </m:r>
+                  </m:e>
+                  <m:sub>
+                    <m:r>
+                      <w:rPr>
+                        <w:rFonts w:ascii="Cambria Math" w:hAnsi="Cambria Math"/>
+                        <w:strike/>
+                      </w:rPr>
+                      <m:t>i</m:t>
+                    </m:r>
+                  </m:sub>
+                </m:sSub>
+                <m:r>
+                  <w:rPr>
+                    <w:rFonts w:ascii="Cambria Math" w:hAnsi="Cambria Math"/>
+                    <w:strike/>
+                  </w:rPr>
+                  <m:t>²</m:t>
+                </m:r>
+              </m:e>
+            </m:nary>
+          </m:e>
+        </m:rad>
+      </m:oMath>
+      <w:r>
+        <w:rPr>
+          <w:strike/>
+        </w:rPr>
+        <w:t xml:space="preserve"> . </w:t>
+      </w:r>
+      <w:r>
+        <w:rPr>
+          <w:strike/>
+        </w:rPr>
+        <w:t>La moyenne quadratique est en réalité assez peu utile en statistiques mais peut être utilisée pour les surfaces</w:t>
+      </w:r>
+      <w:r>
+        <w:rPr>
+          <w:strike/>
+        </w:rPr>
+        <w:t xml:space="preserve">, on ne peut l’utiliser qu’avec des caractères </w:t>
+      </w:r>
+      <w:r>
+        <w:rPr>
+          <w:strike/>
+        </w:rPr>
+        <w:t>quantitatifs discret</w:t>
+      </w:r>
+      <w:r>
+        <w:rPr>
+          <w:strike/>
+        </w:rPr>
+        <w:t>s</w:t>
+      </w:r>
+      <w:r>
+        <w:rPr>
+          <w:strike/>
+        </w:rPr>
+        <w:t>.</w:t>
+      </w:r>
+      <w:r>
+        <w:rPr>
+          <w:strike/>
+        </w:rPr>
+        <w:t xml:space="preserve"> </w:t>
+      </w:r>
+    </w:p>
+    <w:p>
+      <w:pPr>
+        <w:spacing w:after="0"/>
+        <w:jc w:val="both"/>
+      </w:pPr>
+      <w:r>
+        <w:rPr>
+          <w:strike/>
+        </w:rPr>
+        <w:t xml:space="preserve">La moyenne harmonique est une moyenne plus utilisée en statistique notamment avec des liens de proportionnalités, comme par exemple, avec la vitesse moyenne sur un trajet aller-retour. C’est, en réalité, l’inverse </w:t>
+      </w:r>
+      <w:r>
+        <w:rPr>
+          <w:strike/>
+        </w:rPr>
+        <w:t>de</w:t>
+      </w:r>
+      <w:r>
+        <w:rPr>
+          <w:strike/>
+        </w:rPr>
+        <w:t xml:space="preserve"> la moyenne arithmétique : </w:t>
+      </w:r>
+      <m:oMath>
+        <m:sSub>
+          <m:sSubPr>
+            <m:ctrlPr>
+              <w:rPr>
+                <w:rFonts w:ascii="Cambria Math" w:hAnsi="Cambria Math"/>
+                <w:i/>
+                <w:strike/>
+              </w:rPr>
+            </m:ctrlPr>
+          </m:sSubPr>
+          <m:e>
+            <m:r>
+              <w:rPr>
+                <w:rFonts w:ascii="Cambria Math" w:hAnsi="Cambria Math"/>
+                <w:strike/>
+              </w:rPr>
+              <m:t>M</m:t>
+            </m:r>
+          </m:e>
+          <m:sub>
+            <m:r>
+              <w:rPr>
+                <w:rFonts w:ascii="Cambria Math" w:hAnsi="Cambria Math"/>
+                <w:strike/>
+              </w:rPr>
+              <m:t>h</m:t>
+            </m:r>
+          </m:sub>
+        </m:sSub>
+        <m:r>
+          <w:rPr>
+            <w:rFonts w:ascii="Cambria Math" w:hAnsi="Cambria Math"/>
+            <w:strike/>
+          </w:rPr>
+          <m:t>=</m:t>
+        </m:r>
+        <m:r>
+          <w:rPr>
+            <w:rFonts w:ascii="Cambria Math" w:hAnsi="Cambria Math"/>
+            <w:strike/>
+          </w:rPr>
+          <m:t>n</m:t>
+        </m:r>
+        <m:f>
+          <m:fPr>
+            <m:ctrlPr>
+              <w:rPr>
+                <w:rFonts w:ascii="Cambria Math" w:hAnsi="Cambria Math"/>
+                <w:i/>
+                <w:strike/>
+              </w:rPr>
+            </m:ctrlPr>
+          </m:fPr>
+          <m:num>
+            <m:r>
+              <w:rPr>
+                <w:rFonts w:ascii="Cambria Math" w:hAnsi="Cambria Math"/>
+                <w:strike/>
+              </w:rPr>
+              <m:t>1</m:t>
+            </m:r>
+          </m:num>
+          <m:den>
+            <m:nary>
+              <m:naryPr>
+                <m:chr m:val="∑"/>
+                <m:limLoc m:val="undOvr"/>
+                <m:ctrlPr>
+                  <w:rPr>
+                    <w:rFonts w:ascii="Cambria Math" w:hAnsi="Cambria Math"/>
+                    <w:i/>
+                    <w:strike/>
+                  </w:rPr>
+                </m:ctrlPr>
+              </m:naryPr>
+              <m:sub>
+                <m:r>
+                  <w:rPr>
+                    <w:rFonts w:ascii="Cambria Math" w:hAnsi="Cambria Math"/>
+                    <w:strike/>
+                  </w:rPr>
+                  <m:t>i=1</m:t>
+                </m:r>
+              </m:sub>
+              <m:sup>
+                <m:r>
+                  <w:rPr>
+                    <w:rFonts w:ascii="Cambria Math" w:hAnsi="Cambria Math"/>
+                    <w:strike/>
+                  </w:rPr>
+                  <m:t>n</m:t>
+                </m:r>
+              </m:sup>
+              <m:e>
+                <m:f>
+                  <m:fPr>
+                    <m:ctrlPr>
+                      <w:rPr>
+                        <w:rFonts w:ascii="Cambria Math" w:hAnsi="Cambria Math"/>
+                        <w:i/>
+                        <w:strike/>
+                      </w:rPr>
+                    </m:ctrlPr>
+                  </m:fPr>
+                  <m:num>
+                    <m:r>
+                      <w:rPr>
+                        <w:rFonts w:ascii="Cambria Math" w:hAnsi="Cambria Math"/>
+                        <w:strike/>
+                      </w:rPr>
+                      <m:t>1</m:t>
+                    </m:r>
+                  </m:num>
+                  <m:den>
+                    <m:sSub>
+                      <m:sSubPr>
+                        <m:ctrlPr>
+                          <w:rPr>
+                            <w:rFonts w:ascii="Cambria Math" w:hAnsi="Cambria Math"/>
+                            <w:i/>
+                            <w:strike/>
+                          </w:rPr>
+                        </m:ctrlPr>
+                      </m:sSubPr>
+                      <m:e>
+                        <m:r>
+                          <w:rPr>
+                            <w:rFonts w:ascii="Cambria Math" w:hAnsi="Cambria Math"/>
+                            <w:strike/>
+                          </w:rPr>
+                          <m:t>x</m:t>
+                        </m:r>
+                      </m:e>
+                      <m:sub>
+                        <m:r>
+                          <w:rPr>
+                            <w:rFonts w:ascii="Cambria Math" w:hAnsi="Cambria Math"/>
+                            <w:strike/>
+                          </w:rPr>
+                          <m:t>i</m:t>
+                        </m:r>
+                      </m:sub>
+                    </m:sSub>
+                  </m:den>
+                </m:f>
+              </m:e>
+            </m:nary>
+          </m:den>
+        </m:f>
+        <m:r>
+          <w:rPr>
+            <w:rFonts w:ascii="Cambria Math" w:hAnsi="Cambria Math"/>
+            <w:strike/>
+          </w:rPr>
+          <m:t xml:space="preserve">   (</m:t>
+        </m:r>
+        <m:sSub>
+          <m:sSubPr>
+            <m:ctrlPr>
+              <w:rPr>
+                <w:rFonts w:ascii="Cambria Math" w:hAnsi="Cambria Math"/>
+                <w:i/>
+                <w:strike/>
+              </w:rPr>
+            </m:ctrlPr>
+          </m:sSubPr>
+          <m:e>
+            <m:r>
+              <w:rPr>
+                <w:rFonts w:ascii="Cambria Math" w:hAnsi="Cambria Math"/>
+                <w:strike/>
+              </w:rPr>
+              <m:t>x</m:t>
+            </m:r>
+          </m:e>
+          <m:sub>
+            <m:r>
+              <w:rPr>
+                <w:rFonts w:ascii="Cambria Math" w:hAnsi="Cambria Math"/>
+                <w:strike/>
+              </w:rPr>
+              <m:t>i</m:t>
+            </m:r>
+          </m:sub>
+        </m:sSub>
+        <m:r>
+          <w:rPr>
+            <w:rFonts w:ascii="Cambria Math" w:hAnsi="Cambria Math"/>
+            <w:strike/>
+          </w:rPr>
+          <m:t>&gt;0)</m:t>
+        </m:r>
+      </m:oMath>
+      <w:r>
+        <w:rPr>
+          <w:strike/>
+        </w:rPr>
+        <w:t xml:space="preserve"> pour les variables discrètes et </w:t>
+      </w:r>
+      <m:oMath>
+        <m:sSub>
+          <m:sSubPr>
+            <m:ctrlPr>
+              <w:rPr>
+                <w:rFonts w:ascii="Cambria Math" w:hAnsi="Cambria Math"/>
+                <w:i/>
+                <w:strike/>
+              </w:rPr>
+            </m:ctrlPr>
+          </m:sSubPr>
+          <m:e>
+            <m:r>
+              <w:rPr>
+                <w:rFonts w:ascii="Cambria Math" w:hAnsi="Cambria Math"/>
+                <w:strike/>
+              </w:rPr>
+              <m:t>M</m:t>
+            </m:r>
+          </m:e>
+          <m:sub>
+            <m:r>
+              <w:rPr>
+                <w:rFonts w:ascii="Cambria Math" w:hAnsi="Cambria Math"/>
+                <w:strike/>
+              </w:rPr>
+              <m:t>h</m:t>
+            </m:r>
+          </m:sub>
+        </m:sSub>
+        <m:r>
+          <w:rPr>
+            <w:rFonts w:ascii="Cambria Math" w:hAnsi="Cambria Math"/>
+            <w:strike/>
+          </w:rPr>
+          <m:t xml:space="preserve">= </m:t>
+        </m:r>
+        <m:nary>
+          <m:naryPr>
+            <m:limLoc m:val="subSup"/>
+            <m:ctrlPr>
+              <w:rPr>
+                <w:rFonts w:ascii="Cambria Math" w:hAnsi="Cambria Math"/>
+                <w:i/>
+                <w:strike/>
+              </w:rPr>
+            </m:ctrlPr>
+          </m:naryPr>
+          <m:sub>
+            <m:sSub>
+              <m:sSubPr>
+                <m:ctrlPr>
+                  <w:rPr>
+                    <w:rFonts w:ascii="Cambria Math" w:hAnsi="Cambria Math"/>
+                    <w:i/>
+                    <w:strike/>
+                  </w:rPr>
+                </m:ctrlPr>
+              </m:sSubPr>
+              <m:e>
+                <m:r>
+                  <w:rPr>
+                    <w:rFonts w:ascii="Cambria Math" w:hAnsi="Cambria Math"/>
+                    <w:strike/>
+                  </w:rPr>
+                  <m:t>x</m:t>
+                </m:r>
+              </m:e>
+              <m:sub>
+                <m:r>
+                  <w:rPr>
+                    <w:rFonts w:ascii="Cambria Math" w:hAnsi="Cambria Math"/>
+                    <w:strike/>
+                  </w:rPr>
+                  <m:t>a</m:t>
+                </m:r>
+              </m:sub>
+            </m:sSub>
+          </m:sub>
+          <m:sup>
+            <m:sSub>
+              <m:sSubPr>
+                <m:ctrlPr>
+                  <w:rPr>
+                    <w:rFonts w:ascii="Cambria Math" w:hAnsi="Cambria Math"/>
+                    <w:i/>
+                    <w:strike/>
+                  </w:rPr>
+                </m:ctrlPr>
+              </m:sSubPr>
+              <m:e>
+                <m:r>
+                  <w:rPr>
+                    <w:rFonts w:ascii="Cambria Math" w:hAnsi="Cambria Math"/>
+                    <w:strike/>
+                  </w:rPr>
+                  <m:t>x</m:t>
+                </m:r>
+              </m:e>
+              <m:sub>
+                <m:r>
+                  <w:rPr>
+                    <w:rFonts w:ascii="Cambria Math" w:hAnsi="Cambria Math"/>
+                    <w:strike/>
+                  </w:rPr>
+                  <m:t>b</m:t>
+                </m:r>
+              </m:sub>
+            </m:sSub>
+          </m:sup>
+          <m:e>
+            <m:f>
+              <m:fPr>
+                <m:ctrlPr>
+                  <w:rPr>
+                    <w:rFonts w:ascii="Cambria Math" w:hAnsi="Cambria Math"/>
+                    <w:i/>
+                    <w:strike/>
+                  </w:rPr>
+                </m:ctrlPr>
+              </m:fPr>
+              <m:num>
+                <m:r>
+                  <w:rPr>
+                    <w:rFonts w:ascii="Cambria Math" w:hAnsi="Cambria Math"/>
+                    <w:strike/>
+                  </w:rPr>
+                  <m:t>1</m:t>
+                </m:r>
+              </m:num>
+              <m:den>
+                <m:r>
+                  <w:rPr>
+                    <w:rFonts w:ascii="Cambria Math" w:hAnsi="Cambria Math"/>
+                    <w:strike/>
+                  </w:rPr>
+                  <m:t>x</m:t>
+                </m:r>
+              </m:den>
+            </m:f>
+            <m:r>
+              <w:rPr>
+                <w:rFonts w:ascii="Cambria Math" w:hAnsi="Cambria Math"/>
+                <w:strike/>
+              </w:rPr>
+              <m:t>f(x)</m:t>
+            </m:r>
+          </m:e>
+        </m:nary>
+        <m:r>
+          <w:rPr>
+            <w:rFonts w:ascii="Cambria Math" w:hAnsi="Cambria Math"/>
+            <w:strike/>
+          </w:rPr>
+          <m:t xml:space="preserve"> dx</m:t>
+        </m:r>
+        <m:r>
+          <w:rPr>
+            <w:rFonts w:ascii="Cambria Math" w:hAnsi="Cambria Math"/>
+            <w:strike/>
+          </w:rPr>
+          <m:t xml:space="preserve">      (</m:t>
+        </m:r>
+        <m:sSub>
+          <m:sSubPr>
+            <m:ctrlPr>
+              <w:rPr>
+                <w:rFonts w:ascii="Cambria Math" w:hAnsi="Cambria Math"/>
+                <w:i/>
+                <w:strike/>
+              </w:rPr>
+            </m:ctrlPr>
+          </m:sSubPr>
+          <m:e>
+            <m:r>
+              <w:rPr>
+                <w:rFonts w:ascii="Cambria Math" w:hAnsi="Cambria Math"/>
+                <w:strike/>
+              </w:rPr>
+              <m:t>x</m:t>
+            </m:r>
+          </m:e>
+          <m:sub>
+            <m:r>
+              <w:rPr>
+                <w:rFonts w:ascii="Cambria Math" w:hAnsi="Cambria Math"/>
+                <w:strike/>
+              </w:rPr>
+              <m:t>i</m:t>
+            </m:r>
+          </m:sub>
+        </m:sSub>
+        <m:r>
+          <w:rPr>
+            <w:rFonts w:ascii="Cambria Math" w:hAnsi="Cambria Math"/>
+            <w:strike/>
+          </w:rPr>
+          <m:t>&gt;0)</m:t>
+        </m:r>
+      </m:oMath>
+      <w:r>
+        <w:rPr>
+          <w:strike/>
+        </w:rPr>
+        <w:t xml:space="preserve"> pour les variables continues. Pour calculer </w:t>
+      </w:r>
+      <w:r>
+        <w:rPr>
+          <w:strike/>
+        </w:rPr>
+        <w:t>la moyenne de taux, que ce soit en économie avec des taux de rendements moyens ou en biologie avec des taux de croissance démographie, on utilise la moyenne géométrique</w:t>
+      </w:r>
+      <w:r>
+        <w:rPr>
+          <w:strike/>
+        </w:rPr>
+        <w:t>. Pour les variables discrètes</w:t>
+      </w:r>
+      <w:r>
+        <w:rPr>
+          <w:strike/>
+        </w:rPr>
+        <w:t>.</w:t>
+      </w:r>
+      <w:r>
+        <w:t xml:space="preserve"> L’utilisation de plusieurs sortes de moyennes permet d’un large panel d’information en fonction de leur nature. La moyenne quadratique, bien que peu utilisée en statistiques, permet de moyenner des surfaces, la moyenne </w:t>
+      </w:r>
+      <w:r>
+        <w:t xml:space="preserve">harmonique </w:t>
+      </w:r>
+      <w:r>
+        <w:t>est une moyenne plus utilisée en statistique notamment avec des liens de proportionnalités, comme par exemple, avec la vitesse moyenne sur un trajet aller-retour</w:t>
+      </w:r>
+      <w:r>
+        <w:t xml:space="preserve">, elle correspond à l’inverse de la moyenne arithmétique. La moyenne géométrique, quant à elle, permet de calculer </w:t>
+      </w:r>
+      <w:r>
+        <w:t>des taux moyens</w:t>
+      </w:r>
+      <w:r>
+        <w:t xml:space="preserve"> comme des taux de croissance moyens ou des taux de rendement moyens. La moyenne glissante, ou moyenne mobile, permet </w:t>
+      </w:r>
+      <w:r>
+        <w:lastRenderedPageBreak/>
+        <w:t xml:space="preserve">de calculer une moyenne arithmétique sur un échantillon </w:t>
+      </w:r>
+      <m:oMath>
+        <m:r>
+          <w:rPr>
+            <w:rFonts w:ascii="Cambria Math" w:hAnsi="Cambria Math"/>
+          </w:rPr>
+          <m:t xml:space="preserve">n </m:t>
+        </m:r>
+      </m:oMath>
+      <w:r>
+        <w:t xml:space="preserve">de l’ensemble des valeurs </w:t>
+      </w:r>
+      <m:oMath>
+        <m:r>
+          <w:rPr>
+            <w:rFonts w:ascii="Cambria Math" w:hAnsi="Cambria Math"/>
+          </w:rPr>
+          <m:t>N</m:t>
+        </m:r>
+      </m:oMath>
+      <w:r>
+        <w:t xml:space="preserve">. </w:t>
+      </w:r>
+      <w:r>
+        <w:t xml:space="preserve">La moyenne glissante est très utile dans l’utilisation de séries temporelles en supprimant </w:t>
+      </w:r>
+      <w:r>
+        <w:t>des variations mineures</w:t>
+      </w:r>
+      <w:r>
+        <w:t xml:space="preserve"> afin de souligner la tendance générale.</w:t>
+      </w:r>
+      <w:r>
+        <w:t xml:space="preserve"> Enfin, la moyenne fonctionnelle permet de calculer la moyenne des valeurs prises par </w:t>
+      </w:r>
+      <m:oMath>
+        <m:r>
+          <w:rPr>
+            <w:rFonts w:ascii="Cambria Math" w:hAnsi="Cambria Math"/>
+          </w:rPr>
+          <m:t>f</m:t>
+        </m:r>
+        <m:d>
+          <m:dPr>
+            <m:ctrlPr>
+              <w:rPr>
+                <w:rFonts w:ascii="Cambria Math" w:hAnsi="Cambria Math"/>
+                <w:i/>
+              </w:rPr>
+            </m:ctrlPr>
+          </m:dPr>
+          <m:e>
+            <m:r>
+              <w:rPr>
+                <w:rFonts w:ascii="Cambria Math" w:hAnsi="Cambria Math"/>
+              </w:rPr>
+              <m:t>x</m:t>
+            </m:r>
+          </m:e>
+        </m:d>
+      </m:oMath>
+      <w:r>
+        <w:t xml:space="preserve"> sur un intervalle </w:t>
+      </w:r>
+      <m:oMath>
+        <m:r>
+          <w:rPr>
+            <w:rFonts w:ascii="Cambria Math" w:hAnsi="Cambria Math"/>
+          </w:rPr>
+          <m:t>[a,b]</m:t>
+        </m:r>
+      </m:oMath>
+      <w:r>
+        <w:t xml:space="preserve">, elle est utilisée uniquement pour des variables continues. Pour pouvoir avoir des résultats les plus pertinents, il faut bien choisir le type de moyenne en fonction de ce qu’on étudie. </w:t>
+      </w:r>
+    </w:p>
+    <w:p>
+      <w:pPr>
+        <w:spacing w:after="0"/>
+        <w:jc w:val="both"/>
+      </w:pPr>
+      <w:r>
+        <w:tab/>
+        <w:t xml:space="preserve">Calculer une médiane, quand on a une moyenne semble inutile. Or, en réalité, la médiane est très différente de la moyenne. En effet, la moyenne est fortement influencée par les valeurs extrêmes alors que la médiane considère ces valeurs au même titre que les valeurs non-extrêmes. Elle permet de trouver le "point" qui sépare la population étudiée en deux parts égales, elle est donc souvent plus </w:t>
+      </w:r>
+      <w:r>
+        <w:t>pertinente</w:t>
+      </w:r>
+      <w:r>
+        <w:t xml:space="preserve"> que la moyenne</w:t>
+      </w:r>
+      <w:r>
+        <w:t>.</w:t>
+      </w:r>
+    </w:p>
+    <w:p>
+      <w:pPr>
+        <w:spacing w:after="0"/>
+        <w:jc w:val="both"/>
+      </w:pPr>
+      <w:r>
+        <w:tab/>
+        <w:t>Le mode correspond à la valeur qui a le plus d’occurrence (</w:t>
+      </w:r>
+      <w:r>
+        <w:t xml:space="preserve">pour les </w:t>
+      </w:r>
+      <w:r>
+        <w:t>variables discrètes)</w:t>
+      </w:r>
+      <w:r>
+        <w:t xml:space="preserve"> ou qui a le plus de probabilité (pour les variables continues). On peut calculer un mode quand la population étudiée est assez importante pour que le mode soit pertinent. Il ne faut évidemment pas que ce soit avec des variables qualitatives.  </w:t>
+      </w:r>
+    </w:p>
+    <w:p>
+      <w:pPr>
+        <w:jc w:val="both"/>
+      </w:pPr>
+    </w:p>
+    <w:p>
+      <w:pPr>
+        <w:jc w:val="both"/>
+      </w:pPr>
+      <w:r>
+        <w:tab/>
+      </w:r>
+    </w:p>
+    <w:p>
+      <w:pPr>
+        <w:jc w:val="both"/>
+      </w:pPr>
+    </w:p>
+    <w:p>
+      <w:pPr>
+        <w:jc w:val="both"/>
+      </w:pPr>
+    </w:p>
     <w:sectPr>
       <w:pgSz w:w="11906" w:h="16838"/>
       <w:pgMar w:top="1417" w:right="1417" w:bottom="1417" w:left="1417" w:header="708" w:footer="708" w:gutter="0"/>

</xml_diff>

<commit_message>
update séance 5 (sans bonus ni tableau rpt Python)
</commit_message>
<xml_diff>
--- a/Rapport d'activité Python.docx
+++ b/Rapport d'activité Python.docx
@@ -580,13 +580,8 @@
         </m:r>
       </m:oMath>
       <w:r>
-        <w:t xml:space="preserve">  </w:t>
-      </w:r>
-      <w:proofErr w:type="gramStart"/>
-      <w:r>
-        <w:t xml:space="preserve">   (</w:t>
-      </w:r>
-      <w:proofErr w:type="gramEnd"/>
+        <w:t xml:space="preserve">     (</w:t>
+      </w:r>
       <m:oMath>
         <m:r>
           <w:rPr>
@@ -2603,15 +2598,7 @@
         <w:t xml:space="preserve"> de</w:t>
       </w:r>
       <w:r>
-        <w:t xml:space="preserve"> "Saint-Martin/Saint-Barthélemy" ou « / » posait </w:t>
-      </w:r>
-      <w:proofErr w:type="gramStart"/>
-      <w:r>
-        <w:t>problème</w:t>
-      </w:r>
-      <w:proofErr w:type="gramEnd"/>
-      <w:r>
-        <w:t xml:space="preserve"> dans l’enregistrement des graphiques, il a donc fallu changer « / » en « _ </w:t>
+        <w:t xml:space="preserve"> "Saint-Martin/Saint-Barthélemy" ou « / » posait problème dans l’enregistrement des graphiques, il a donc fallu changer « / » en « _ </w:t>
       </w:r>
       <w:r>
         <w:t xml:space="preserve">». </w:t>
@@ -4168,21 +4155,12 @@
             <w:r>
               <w:t xml:space="preserve"> avec la méthode </w:t>
             </w:r>
-            <w:proofErr w:type="gramStart"/>
             <w:r>
               <w:rPr>
                 <w:i/>
                 <w:iCs/>
               </w:rPr>
-              <w:t>quantile(</w:t>
-            </w:r>
-            <w:proofErr w:type="gramEnd"/>
-            <w:r>
-              <w:rPr>
-                <w:i/>
-                <w:iCs/>
-              </w:rPr>
-              <w:t xml:space="preserve">) </w:t>
+              <w:t xml:space="preserve">quantile() </w:t>
             </w:r>
             <w:r>
               <w:t xml:space="preserve">de chaque colonne quantitative. Affichage sous forme de liste </w:t>
@@ -4437,25 +4415,16 @@
                 <w:i/>
                 <w:iCs/>
               </w:rPr>
-              <w:t>value_</w:t>
-            </w:r>
-            <w:proofErr w:type="gramStart"/>
+              <w:t>value_counts</w:t>
+            </w:r>
+            <w:proofErr w:type="spellEnd"/>
             <w:r>
               <w:rPr>
                 <w:i/>
                 <w:iCs/>
               </w:rPr>
-              <w:t>counts</w:t>
-            </w:r>
-            <w:proofErr w:type="spellEnd"/>
-            <w:r>
-              <w:rPr>
-                <w:i/>
-                <w:iCs/>
-              </w:rPr>
               <w:t>(</w:t>
             </w:r>
-            <w:proofErr w:type="gramEnd"/>
             <w:r>
               <w:rPr>
                 <w:i/>
@@ -5355,10 +5324,7 @@
               <w:t xml:space="preserve">La distribution de la loi </w:t>
             </w:r>
             <w:r>
-              <w:t xml:space="preserve">uniforme discrète montre une </w:t>
-            </w:r>
-            <w:r>
-              <w:t>probabilité de réalisation identique pour chaque modalité</w:t>
+              <w:t>uniforme discrète montre une probabilité de réalisation identique pour chaque modalité</w:t>
             </w:r>
             <w:r>
               <w:t xml:space="preserve"> (ici 6 modalités). On appelle ça l’</w:t>
@@ -5619,13 +5585,7 @@
                 <w:rPr>
                   <w:rFonts w:ascii="Cambria Math" w:hAnsi="Cambria Math"/>
                 </w:rPr>
-                <m:t>λ</m:t>
-              </m:r>
-              <m:r>
-                <w:rPr>
-                  <w:rFonts w:ascii="Cambria Math" w:hAnsi="Cambria Math"/>
-                </w:rPr>
-                <m:t>=3</m:t>
+                <m:t>λ=3</m:t>
               </m:r>
             </m:oMath>
             <w:r>
@@ -5647,13 +5607,7 @@
                 <w:rPr>
                   <w:rFonts w:ascii="Cambria Math" w:hAnsi="Cambria Math"/>
                 </w:rPr>
-                <m:t>λ</m:t>
-              </m:r>
-              <m:r>
-                <w:rPr>
-                  <w:rFonts w:ascii="Cambria Math" w:hAnsi="Cambria Math"/>
-                </w:rPr>
-                <m:t xml:space="preserve"> </m:t>
+                <m:t xml:space="preserve">λ </m:t>
               </m:r>
             </m:oMath>
             <w:r>
@@ -5840,7 +5794,7 @@
                 <w:noProof/>
               </w:rPr>
               <w:drawing>
-                <wp:inline distT="0" distB="0" distL="0" distR="0" wp14:anchorId="44A040FA" wp14:editId="39C451DE">
+                <wp:inline distT="0" distB="0" distL="0" distR="0" wp14:anchorId="44A040FA" wp14:editId="089A14F8">
                   <wp:extent cx="1899533" cy="1500027"/>
                   <wp:effectExtent l="0" t="0" r="0" b="3175"/>
                   <wp:docPr id="653961136" name="Image 20"/>
@@ -6736,15 +6690,7 @@
         </m:r>
       </m:oMath>
       <w:r>
-        <w:t xml:space="preserve">, </w:t>
-      </w:r>
-      <w:proofErr w:type="spellStart"/>
-      <w:r>
-        <w:t>etc</w:t>
-      </w:r>
-      <w:proofErr w:type="spellEnd"/>
-      <w:r>
-        <w:t xml:space="preserve"> au lieu de choisir un chiffre) car il faut définir des variables pour pouvoir créer ces distributions. </w:t>
+        <w:t xml:space="preserve">, etc au lieu de choisir un chiffre) car il faut définir des variables pour pouvoir créer ces distributions. </w:t>
       </w:r>
       <w:r>
         <w:t xml:space="preserve">Le programme python est visuellement assez répétitif mais je n’ai pas connaissance d’une solution sur ce point. </w:t>
@@ -6854,8 +6800,11 @@
     </w:p>
     <w:p>
       <w:pPr>
-        <w:ind w:firstLine="708"/>
         <w:jc w:val="center"/>
+        <w:rPr>
+          <w:sz w:val="40"/>
+          <w:szCs w:val="40"/>
+        </w:rPr>
       </w:pPr>
       <w:r>
         <w:rPr>
@@ -6863,15 +6812,901 @@
           <w:szCs w:val="40"/>
         </w:rPr>
         <w:lastRenderedPageBreak/>
-        <w:t xml:space="preserve">Séance </w:t>
+        <w:t>Séance 5</w:t>
       </w:r>
       <w:r>
         <w:rPr>
           <w:sz w:val="40"/>
           <w:szCs w:val="40"/>
         </w:rPr>
-        <w:t>5</w:t>
-      </w:r>
+        <w:t> :</w:t>
+      </w:r>
+      <w:r>
+        <w:t xml:space="preserve"> </w:t>
+      </w:r>
+      <w:r>
+        <w:rPr>
+          <w:sz w:val="40"/>
+          <w:szCs w:val="40"/>
+        </w:rPr>
+        <w:t>Les statistiques inférentielles</w:t>
+      </w:r>
+    </w:p>
+    <w:p>
+      <w:pPr>
+        <w:jc w:val="both"/>
+      </w:pPr>
+    </w:p>
+    <w:p>
+      <w:pPr>
+        <w:jc w:val="both"/>
+      </w:pPr>
+    </w:p>
+    <w:p>
+      <w:pPr>
+        <w:spacing w:after="0"/>
+        <w:jc w:val="both"/>
+      </w:pPr>
+      <w:r>
+        <w:tab/>
+        <w:t xml:space="preserve">Un échantillon est un sous-ensemble d’une population mère. C’est un groupe d’individus issus de la population mère selon une variable aléatoire </w:t>
+      </w:r>
+      <m:oMath>
+        <m:r>
+          <w:rPr>
+            <w:rFonts w:ascii="Cambria Math" w:hAnsi="Cambria Math"/>
+          </w:rPr>
+          <m:t>X</m:t>
+        </m:r>
+      </m:oMath>
+      <w:r>
+        <w:t xml:space="preserve">. La raison pour laquelle on choisi de travailler sur un échantillon plutôt que sur la population mère en entier est simple : on ne peut pas recueillir les informations nécessaires sur une population mère de grande taille. Par exemple, si on cherche à déduire les intentions de vote de la population d’un pays pour une élection, on choisira de prendre un échantillon représentatif de cette population car il y aurait un besoin énorme de moyens pour recueillir les intentions de vote de plusieurs millions de personnes plutôt que de quelques milliers. </w:t>
+      </w:r>
+    </w:p>
+    <w:p>
+      <w:pPr>
+        <w:spacing w:after="0"/>
+        <w:ind w:firstLine="708"/>
+        <w:jc w:val="both"/>
+      </w:pPr>
+      <w:r>
+        <w:t>Pour avoir un échantillon représentatif, on utilise différentes méthodes d’échantillonnages : aléatoire, non-aléatoire</w:t>
+      </w:r>
+      <w:r>
+        <w:t>.</w:t>
+      </w:r>
+    </w:p>
+    <w:p>
+      <w:pPr>
+        <w:spacing w:after="0"/>
+        <w:jc w:val="both"/>
+      </w:pPr>
+      <w:r>
+        <w:t>Les méthodes aléatoires font appel à un tirage au sort. Pour ce faire, on doit disposer d’une base de sondage (c’</w:t>
+      </w:r>
+      <w:r>
+        <w:t>est une liste qui répertorie tous les individus d'une population</w:t>
+      </w:r>
+      <w:r>
+        <w:t xml:space="preserve">), ce qui n’est pas toujours le cas. On tire au sort les individus de la population mère pour constituer l’échantillon garce au numéro qui les identifie. Il existe, théoriquement, deux façon de faire un tirage au sort : avec remise ou sans remise. Sans remise, l’individu tiré au sort lors du tirage </w:t>
+      </w:r>
+      <m:oMath>
+        <m:r>
+          <w:rPr>
+            <w:rFonts w:ascii="Cambria Math" w:hAnsi="Cambria Math"/>
+          </w:rPr>
+          <m:t>n</m:t>
+        </m:r>
+      </m:oMath>
+      <w:r>
+        <w:t xml:space="preserve"> n’est pas inclus dans la population soumise au tirage suivant, le tirage </w:t>
+      </w:r>
+      <m:oMath>
+        <m:r>
+          <w:rPr>
+            <w:rFonts w:ascii="Cambria Math" w:hAnsi="Cambria Math"/>
+          </w:rPr>
+          <m:t>n+1</m:t>
+        </m:r>
+      </m:oMath>
+      <w:r>
+        <w:t xml:space="preserve"> ; c’est un échantillonnage dit exhaustif. Au contraire, dans un tirage avec remise, l’individu tiré au sort lors du tirage </w:t>
+      </w:r>
+      <m:oMath>
+        <m:r>
+          <w:rPr>
+            <w:rFonts w:ascii="Cambria Math" w:hAnsi="Cambria Math"/>
+          </w:rPr>
+          <m:t>n</m:t>
+        </m:r>
+      </m:oMath>
+      <w:r>
+        <w:t xml:space="preserve"> est toujours présent dans la population soumise au tirage suivant </w:t>
+      </w:r>
+      <m:oMath>
+        <m:r>
+          <w:rPr>
+            <w:rFonts w:ascii="Cambria Math" w:hAnsi="Cambria Math"/>
+          </w:rPr>
+          <m:t>n+1</m:t>
+        </m:r>
+      </m:oMath>
+      <w:r>
+        <w:t xml:space="preserve">, il peut donc être tiré de nouveau ; c’est un échantillonnage di non-exhaustif. En réalité, il existe une infinité de façon de tirer au sort des individus dans une population mère. </w:t>
+      </w:r>
+    </w:p>
+    <w:p>
+      <w:pPr>
+        <w:spacing w:after="0"/>
+        <w:jc w:val="both"/>
+      </w:pPr>
+      <w:r>
+        <w:t>Les méthodes non-aléatoires</w:t>
+      </w:r>
+      <w:r>
+        <w:t xml:space="preserve"> permettent de créer des "modèles réduits" d’une population mère. On peut utiliser l</w:t>
+      </w:r>
+      <w:r>
+        <w:t>’échantillonnage systématique</w:t>
+      </w:r>
+      <w:r>
+        <w:t xml:space="preserve"> : </w:t>
+      </w:r>
+      <w:r>
+        <w:t>le premier individu est choisi aléatoire</w:t>
+      </w:r>
+      <w:r>
+        <w:t>ment</w:t>
+      </w:r>
+      <w:r>
+        <w:t>, puis les suivants sont déterminés à intervalle régulier</w:t>
+      </w:r>
+      <w:r>
+        <w:t xml:space="preserve"> par rapport à ce premier individu. Autre méthode non-aléatoire : l’échantillonnage par quotas. Cet échantillon </w:t>
+      </w:r>
+      <w:r>
+        <w:t>respecte la proportion d’éléments distinctifs de sa population totale</w:t>
+      </w:r>
+      <w:r>
+        <w:t>. C’est une méthode très utilisée en sciences sociales, notamment en sociologie puisque si elle est bien faite, les résultats sont plus représentatifs de la population mère que les autres méthodes.</w:t>
+      </w:r>
+    </w:p>
+    <w:p>
+      <w:pPr>
+        <w:ind w:firstLine="708"/>
+        <w:jc w:val="both"/>
+      </w:pPr>
+      <w:r>
+        <w:t>On choisit la méthode d’échantillonnage en fonction de ce qu’on souhaite étudier et de quelle manière mais aussi des données que nous disposons. Si nous avons une base de sondage, on peut très bien utiliser les méthodes aléatoires qui sont assez simple mais qui ne représentent pas le mieux la population mère. Si, nous n’en avons pas, il est plus difficile de mettre en place un échantillon. L’échantillonnage par quotas (méthode non-aléatoire) est une méthode très efficace pour représenter une population mère mais cet échantillonnage demande beaucoup de travail et de moyens pour identifier les individus selon les critères que nous prenons en compte (qui peuvent être très nombreux).</w:t>
+      </w:r>
+    </w:p>
+    <w:p>
+      <w:pPr>
+        <w:ind w:firstLine="708"/>
+        <w:jc w:val="both"/>
+      </w:pPr>
+      <w:r>
+        <w:t>Une estimation, en statistique, est le processus par lequel on cherche à e</w:t>
+      </w:r>
+      <w:r>
+        <w:t>stimer un paramètre</w:t>
+      </w:r>
+      <w:r>
+        <w:t xml:space="preserve">, d’en donner une valeur la plus proche possible, </w:t>
+      </w:r>
+      <w:r>
+        <w:t xml:space="preserve">à partir des résultats obtenus sur un échantillon </w:t>
+      </w:r>
+      <w:r>
+        <w:t xml:space="preserve">issu de la population mère. Pour ce faire, on va utiliser des estimateurs. </w:t>
+      </w:r>
+      <w:r>
+        <w:t xml:space="preserve">Un estimateur </w:t>
+      </w:r>
+      <w:r>
+        <w:t>c’</w:t>
+      </w:r>
+      <w:r>
+        <w:t>est une fonction des données</w:t>
+      </w:r>
+      <w:r>
+        <w:t xml:space="preserve"> permettant d’estimer un paramètre et caractéristiques d’une loi de probabilité</w:t>
+      </w:r>
+      <w:r>
+        <w:t>. Le but de la théorie de l’estima</w:t>
+      </w:r>
+      <w:r>
+        <w:t xml:space="preserve">tion est de trouver quel estimateur est le plus proche du paramètre </w:t>
+      </w:r>
+      <w:r>
+        <w:t>quel que</w:t>
+      </w:r>
+      <w:r>
+        <w:t xml:space="preserve"> soit l’échantillon issu de la même population mère.</w:t>
+      </w:r>
+    </w:p>
+    <w:p>
+      <w:pPr>
+        <w:spacing w:after="0"/>
+        <w:ind w:firstLine="708"/>
+        <w:jc w:val="both"/>
+      </w:pPr>
+      <w:r>
+        <w:lastRenderedPageBreak/>
+        <w:t xml:space="preserve">En statistiques inférentielles, on utilise souvent des intervalles comme l’intervalle de fluctuation ou l’intervalle de confiance. </w:t>
+      </w:r>
+    </w:p>
+    <w:p>
+      <w:pPr>
+        <w:spacing w:after="0"/>
+        <w:jc w:val="both"/>
+      </w:pPr>
+      <w:r>
+        <w:t xml:space="preserve">L’intervalle de fluctuation peut être calculé quand on connaît </w:t>
+      </w:r>
+      <m:oMath>
+        <m:r>
+          <w:rPr>
+            <w:rFonts w:ascii="Cambria Math" w:hAnsi="Cambria Math"/>
+          </w:rPr>
+          <m:t>p</m:t>
+        </m:r>
+      </m:oMath>
+      <w:r>
+        <w:t xml:space="preserve"> (la proportion théorique d’un type d’individu dans une population). L’intervalle de fluctuation est écrit comme ceci : </w:t>
+      </w:r>
+      <m:oMath>
+        <m:r>
+          <w:rPr>
+            <w:rFonts w:ascii="Cambria Math" w:hAnsi="Cambria Math"/>
+          </w:rPr>
+          <m:t>[a,b]</m:t>
+        </m:r>
+      </m:oMath>
+      <w:r>
+        <w:t xml:space="preserve"> </w:t>
+      </w:r>
+      <w:r>
+        <w:t xml:space="preserve">et est appliqué à un échantillon. </w:t>
+      </w:r>
+      <w:r>
+        <w:t xml:space="preserve">En général, l’intervalle de fluctuation dit que dans 95% des cas (la précision la plus utilisée), la fréquence observée du type cible dans l’échantillon est comprise entre </w:t>
+      </w:r>
+      <m:oMath>
+        <m:r>
+          <w:rPr>
+            <w:rFonts w:ascii="Cambria Math" w:hAnsi="Cambria Math"/>
+          </w:rPr>
+          <m:t>a</m:t>
+        </m:r>
+      </m:oMath>
+      <w:r>
+        <w:t xml:space="preserve"> et </w:t>
+      </w:r>
+      <m:oMath>
+        <m:r>
+          <w:rPr>
+            <w:rFonts w:ascii="Cambria Math" w:hAnsi="Cambria Math"/>
+          </w:rPr>
+          <m:t>b</m:t>
+        </m:r>
+      </m:oMath>
+      <w:r>
+        <w:t>.</w:t>
+      </w:r>
+    </w:p>
+    <w:p>
+      <w:pPr>
+        <w:jc w:val="both"/>
+      </w:pPr>
+      <w:r>
+        <w:t xml:space="preserve">Au contraire, l’intervalle de confiance peut être calculé </w:t>
+      </w:r>
+      <w:r>
+        <w:t xml:space="preserve">sans connaître la proportion théorique </w:t>
+      </w:r>
+      <m:oMath>
+        <m:r>
+          <w:rPr>
+            <w:rFonts w:ascii="Cambria Math" w:hAnsi="Cambria Math"/>
+          </w:rPr>
+          <m:t>p</m:t>
+        </m:r>
+      </m:oMath>
+      <w:r>
+        <w:t xml:space="preserve">. L’objectif de l’intervalle de confiance est de donner une estimation de </w:t>
+      </w:r>
+      <m:oMath>
+        <m:r>
+          <w:rPr>
+            <w:rFonts w:ascii="Cambria Math" w:hAnsi="Cambria Math"/>
+          </w:rPr>
+          <m:t>p</m:t>
+        </m:r>
+      </m:oMath>
+      <w:r>
+        <w:t xml:space="preserve">. Pour estimer </w:t>
+      </w:r>
+      <m:oMath>
+        <m:r>
+          <w:rPr>
+            <w:rFonts w:ascii="Cambria Math" w:hAnsi="Cambria Math"/>
+          </w:rPr>
+          <m:t>p</m:t>
+        </m:r>
+      </m:oMath>
+      <w:r>
+        <w:t xml:space="preserve">, on utilise la fréquence observée dans un échantillon. L’intervalle obtenu est une estimation, en général à 95%, de la proportion théorique du type ciblé dans la population mère. Plus l’échantillon utilisé est grand, plus l’intervalle de confiance est restrient et donc précis. </w:t>
+      </w:r>
+    </w:p>
+    <w:p>
+      <w:pPr>
+        <w:jc w:val="both"/>
+      </w:pPr>
+      <w:r>
+        <w:tab/>
+        <w:t xml:space="preserve">Dans la théorie de l’estimation, un biais </w:t>
+      </w:r>
+      <w:r>
+        <w:t xml:space="preserve">correspond à la différence entre l’espérance de l’estimateur </w:t>
+      </w:r>
+      <m:oMath>
+        <m:acc>
+          <m:accPr>
+            <m:ctrlPr>
+              <w:rPr>
+                <w:rFonts w:ascii="Cambria Math" w:hAnsi="Cambria Math"/>
+                <w:i/>
+              </w:rPr>
+            </m:ctrlPr>
+          </m:accPr>
+          <m:e>
+            <m:r>
+              <w:rPr>
+                <w:rFonts w:ascii="Cambria Math" w:hAnsi="Cambria Math"/>
+              </w:rPr>
+              <m:t>θ</m:t>
+            </m:r>
+          </m:e>
+        </m:acc>
+      </m:oMath>
+      <w:r>
+        <w:t xml:space="preserve"> </w:t>
+      </w:r>
+      <w:r>
+        <w:t xml:space="preserve">et la valeur à estimer </w:t>
+      </w:r>
+      <m:oMath>
+        <m:r>
+          <w:rPr>
+            <w:rFonts w:ascii="Cambria Math" w:hAnsi="Cambria Math"/>
+          </w:rPr>
+          <m:t>θ</m:t>
+        </m:r>
+      </m:oMath>
+      <w:r>
+        <w:t xml:space="preserve"> dans la </w:t>
+      </w:r>
+      <w:r>
+        <w:t>population</w:t>
+      </w:r>
+      <w:r>
+        <w:t xml:space="preserve">. </w:t>
+      </w:r>
+      <w:r>
+        <w:t>L’estimateur</w:t>
+      </w:r>
+      <w:r>
+        <w:t xml:space="preserve"> est dit sans biais si </w:t>
+      </w:r>
+      <m:oMath>
+        <m:r>
+          <w:rPr>
+            <w:rFonts w:ascii="Cambria Math" w:hAnsi="Cambria Math"/>
+          </w:rPr>
+          <m:t>E</m:t>
+        </m:r>
+        <m:d>
+          <m:dPr>
+            <m:ctrlPr>
+              <w:rPr>
+                <w:rFonts w:ascii="Cambria Math" w:hAnsi="Cambria Math"/>
+                <w:i/>
+              </w:rPr>
+            </m:ctrlPr>
+          </m:dPr>
+          <m:e>
+            <m:acc>
+              <m:accPr>
+                <m:ctrlPr>
+                  <w:rPr>
+                    <w:rFonts w:ascii="Cambria Math" w:hAnsi="Cambria Math"/>
+                    <w:i/>
+                  </w:rPr>
+                </m:ctrlPr>
+              </m:accPr>
+              <m:e>
+                <m:r>
+                  <w:rPr>
+                    <w:rFonts w:ascii="Cambria Math" w:hAnsi="Cambria Math"/>
+                  </w:rPr>
+                  <m:t>θ</m:t>
+                </m:r>
+              </m:e>
+            </m:acc>
+          </m:e>
+        </m:d>
+        <m:r>
+          <w:rPr>
+            <w:rFonts w:ascii="Cambria Math" w:hAnsi="Cambria Math"/>
+          </w:rPr>
+          <m:t>-θ=0</m:t>
+        </m:r>
+      </m:oMath>
+      <w:r>
+        <w:t xml:space="preserve">. C’est une erreur d’estimation. </w:t>
+      </w:r>
+    </w:p>
+    <w:p>
+      <w:pPr>
+        <w:spacing w:after="0"/>
+        <w:jc w:val="both"/>
+      </w:pPr>
+      <w:r>
+        <w:tab/>
+      </w:r>
+      <w:r>
+        <w:t>Lo</w:t>
+      </w:r>
+      <w:r>
+        <w:t>rsque l’on travaille sur la population entière, la statistique est appelée :</w:t>
+      </w:r>
+      <w:r>
+        <w:t xml:space="preserve"> </w:t>
+      </w:r>
+      <w:r>
+        <w:t>paramètre ou statistique exhaustive lorsqu’elle résume toute l’information pertinente</w:t>
+      </w:r>
+      <w:r>
+        <w:t xml:space="preserve">. </w:t>
+      </w:r>
+      <w:r>
+        <w:t xml:space="preserve">Une statistique est exhaustive lorsqu’elle contient toute l’information possible sur le paramètre de la population, c’est-à-dire qu’une fois la statistique connue, l’échantillon </w:t>
+      </w:r>
+      <w:r>
+        <w:t>rien de plus. Quand la</w:t>
+      </w:r>
+      <w:r>
+        <w:t xml:space="preserve"> population entière est disponible, tous les paramètres sont connus, donc aucune estimation n’est nécessaire.</w:t>
+      </w:r>
+    </w:p>
+    <w:p>
+      <w:pPr>
+        <w:jc w:val="both"/>
+      </w:pPr>
+      <w:r>
+        <w:t>Dans les situations de big data</w:t>
+      </w:r>
+      <w:r>
+        <w:t xml:space="preserve"> ou données massives</w:t>
+      </w:r>
+      <w:r>
+        <w:t>, les bases de données se rapprochent d’une population totale.</w:t>
+      </w:r>
+      <w:r>
+        <w:t xml:space="preserve"> </w:t>
+      </w:r>
+      <w:r>
+        <w:t>On peut alors travailler sans échantillonnage, avec des paramètres calculés directement sur toutes les données disponibles.</w:t>
+      </w:r>
+      <w:r>
+        <w:t xml:space="preserve"> Cependant, même avec les big data, il se peut qu’on ne travaille que sur une partie de la population totale, ces données peuvent aussi être biaisées ou de mauvaise qualité.</w:t>
+      </w:r>
+    </w:p>
+    <w:p>
+      <w:pPr>
+        <w:spacing w:after="0"/>
+        <w:jc w:val="both"/>
+      </w:pPr>
+      <w:r>
+        <w:tab/>
+        <w:t>Un bon estimateur est caractérisé par différentes propriétés : il doit être sans biais (</w:t>
+      </w:r>
+      <m:oMath>
+        <m:r>
+          <w:rPr>
+            <w:rFonts w:ascii="Cambria Math" w:hAnsi="Cambria Math"/>
+          </w:rPr>
+          <m:t>E</m:t>
+        </m:r>
+        <m:d>
+          <m:dPr>
+            <m:ctrlPr>
+              <w:rPr>
+                <w:rFonts w:ascii="Cambria Math" w:hAnsi="Cambria Math"/>
+                <w:i/>
+              </w:rPr>
+            </m:ctrlPr>
+          </m:dPr>
+          <m:e>
+            <m:acc>
+              <m:accPr>
+                <m:ctrlPr>
+                  <w:rPr>
+                    <w:rFonts w:ascii="Cambria Math" w:hAnsi="Cambria Math"/>
+                    <w:i/>
+                  </w:rPr>
+                </m:ctrlPr>
+              </m:accPr>
+              <m:e>
+                <m:r>
+                  <w:rPr>
+                    <w:rFonts w:ascii="Cambria Math" w:hAnsi="Cambria Math"/>
+                  </w:rPr>
+                  <m:t>θ</m:t>
+                </m:r>
+              </m:e>
+            </m:acc>
+          </m:e>
+        </m:d>
+        <m:r>
+          <w:rPr>
+            <w:rFonts w:ascii="Cambria Math" w:hAnsi="Cambria Math"/>
+          </w:rPr>
+          <m:t>-θ=0</m:t>
+        </m:r>
+      </m:oMath>
+      <w:r>
+        <w:t>), il doit être convergent, il doit être robuste – c’est-à-dire qu’il "résiste" aux valeurs extrêmes –, il doit être précis – sa variance est faible afin d’avoir des estimations plus fiables – et, enfin, doit être le plus exhaustif possible.</w:t>
+      </w:r>
+    </w:p>
+    <w:p>
+      <w:pPr>
+        <w:spacing w:after="0"/>
+        <w:jc w:val="both"/>
+      </w:pPr>
+      <w:r>
+        <w:t xml:space="preserve">Le choix d’un estimateur est important pour maximiser la qualité de l’information et minimisant le risque d’erreur. Au contraire, choisir un mauvais </w:t>
+      </w:r>
+      <w:r>
+        <w:t>estimateur</w:t>
+      </w:r>
+      <w:r>
+        <w:t xml:space="preserve"> peut amener un biais </w:t>
+      </w:r>
+      <w:r>
+        <w:t>important, augmenter la marge d’erreur et induire des mauvaises/fausses conclusions.</w:t>
+      </w:r>
+    </w:p>
+    <w:p>
+      <w:pPr>
+        <w:spacing w:after="0"/>
+        <w:jc w:val="both"/>
+      </w:pPr>
+    </w:p>
+    <w:p>
+      <w:pPr>
+        <w:spacing w:after="0"/>
+        <w:ind w:firstLine="708"/>
+        <w:jc w:val="both"/>
+      </w:pPr>
+      <w:r>
+        <w:t xml:space="preserve">Il existe différentes méthodes d’estimation d’un paramètre : estimation ponctuelle, intervalle de confiance, méthode des moindres carrés, méthode du maximum de vraisemblance et la méthode du Bootstrap. La méthode de l’estimation ponctuelle </w:t>
+      </w:r>
+      <w:r>
+        <w:t>renvoie une seule valeur</w:t>
+      </w:r>
+      <w:r>
+        <w:t>, si l’estimation renvoie un intervalle, on parle de la méthode par intervalle de confiance.</w:t>
+      </w:r>
+      <w:r>
+        <w:t xml:space="preserve"> La méthode des moindres carrés est </w:t>
+      </w:r>
+      <w:r>
+        <w:t>u</w:t>
+      </w:r>
+      <w:r>
+        <w:t>tilisée lorsque la quantité à estimer est une espérance, souvent en lien avec les modèles de régression.</w:t>
+      </w:r>
+      <w:r>
+        <w:t xml:space="preserve"> Avec la méthode du maximum de vraisemblance, on maximise la vraisemblance de l’observation. Enfin, la méthode du Bootstrap </w:t>
+      </w:r>
+      <w:r>
+        <w:t xml:space="preserve">est un </w:t>
+      </w:r>
+      <w:proofErr w:type="spellStart"/>
+      <w:r>
+        <w:t>r</w:t>
+      </w:r>
+      <w:r>
+        <w:t>é-échantillonnage</w:t>
+      </w:r>
+      <w:proofErr w:type="spellEnd"/>
+      <w:r>
+        <w:t xml:space="preserve"> aléatoire de l’échantillon pour construire un intervalle ou un estimateur.</w:t>
+      </w:r>
+    </w:p>
+    <w:p>
+      <w:pPr>
+        <w:spacing w:after="0"/>
+        <w:ind w:firstLine="708"/>
+        <w:jc w:val="both"/>
+      </w:pPr>
+      <w:r>
+        <w:t>On choisi la méthode la plus adéquate en fonction de plusieurs paramètre : la loi supposée des donnée, la taille de l’échantillon, le paramètre à estimer, le niveau voulu de précision et les hypothèses possible (comme la normalité de la distribution de l’échantillon pour l’intervalle de confiance)</w:t>
+      </w:r>
+    </w:p>
+    <w:p>
+      <w:pPr>
+        <w:spacing w:after="0"/>
+        <w:jc w:val="both"/>
+      </w:pPr>
+      <w:r>
+        <w:lastRenderedPageBreak/>
+        <w:tab/>
+        <w:t xml:space="preserve">Il existe de nombreux tests </w:t>
+      </w:r>
+      <w:r>
+        <w:t>statistiques</w:t>
+      </w:r>
+      <w:r>
+        <w:t xml:space="preserve"> </w:t>
+      </w:r>
+      <w:r>
+        <w:t xml:space="preserve">différents, ils peuvent être répartis en deux groupes : les tests paramétriques et les tests non-paramétriques. Dans les tests paramétriques, on peut par exemple trouver le test de </w:t>
+      </w:r>
+      <w:proofErr w:type="spellStart"/>
+      <w:r>
+        <w:t>Student</w:t>
+      </w:r>
+      <w:proofErr w:type="spellEnd"/>
+      <w:r>
+        <w:t>, celui de Fisher-</w:t>
+      </w:r>
+      <w:proofErr w:type="spellStart"/>
+      <w:r>
+        <w:t>Snedecor</w:t>
+      </w:r>
+      <w:proofErr w:type="spellEnd"/>
+      <w:r>
+        <w:t>. Dans les tests non-paramétriques, on peut, par exemple, citer le test de Mann-Whitney</w:t>
+      </w:r>
+      <w:r>
+        <w:t>, de Wilcoxon, de Fisher exact</w:t>
+      </w:r>
+      <w:r>
+        <w:t xml:space="preserve"> ou encore celui du </w:t>
+      </w:r>
+      <m:oMath>
+        <m:r>
+          <w:rPr>
+            <w:rFonts w:ascii="Cambria Math" w:hAnsi="Cambria Math"/>
+          </w:rPr>
+          <m:t>χ²</m:t>
+        </m:r>
+      </m:oMath>
+      <w:r>
+        <w:t xml:space="preserve">. </w:t>
+      </w:r>
+    </w:p>
+    <w:p>
+      <w:pPr>
+        <w:spacing w:after="0"/>
+        <w:jc w:val="both"/>
+      </w:pPr>
+      <w:r>
+        <w:t xml:space="preserve">Les tests statistiques servent à décider de valider ou pas l’hypothèse </w:t>
+      </w:r>
+      <m:oMath>
+        <m:sSub>
+          <m:sSubPr>
+            <m:ctrlPr>
+              <w:rPr>
+                <w:rFonts w:ascii="Cambria Math" w:hAnsi="Cambria Math"/>
+                <w:i/>
+              </w:rPr>
+            </m:ctrlPr>
+          </m:sSubPr>
+          <m:e>
+            <m:r>
+              <w:rPr>
+                <w:rFonts w:ascii="Cambria Math" w:hAnsi="Cambria Math"/>
+              </w:rPr>
+              <m:t>H</m:t>
+            </m:r>
+          </m:e>
+          <m:sub>
+            <m:r>
+              <w:rPr>
+                <w:rFonts w:ascii="Cambria Math" w:hAnsi="Cambria Math"/>
+              </w:rPr>
+              <m:t>0</m:t>
+            </m:r>
+          </m:sub>
+        </m:sSub>
+      </m:oMath>
+      <w:r>
+        <w:t>, à mesurer la significativité d’un effet, à comparer des estimateurs, à tester l’indépendance des variables, etc.</w:t>
+      </w:r>
+    </w:p>
+    <w:p>
+      <w:pPr>
+        <w:spacing w:after="0"/>
+        <w:jc w:val="both"/>
+      </w:pPr>
+      <w:r>
+        <w:t>Pour créer un test, il faut d’abord définir l’hypothèse supposée de départ (</w:t>
+      </w:r>
+      <m:oMath>
+        <m:sSub>
+          <m:sSubPr>
+            <m:ctrlPr>
+              <w:rPr>
+                <w:rFonts w:ascii="Cambria Math" w:hAnsi="Cambria Math"/>
+                <w:i/>
+              </w:rPr>
+            </m:ctrlPr>
+          </m:sSubPr>
+          <m:e>
+            <m:r>
+              <w:rPr>
+                <w:rFonts w:ascii="Cambria Math" w:hAnsi="Cambria Math"/>
+              </w:rPr>
+              <m:t>H</m:t>
+            </m:r>
+          </m:e>
+          <m:sub>
+            <m:r>
+              <w:rPr>
+                <w:rFonts w:ascii="Cambria Math" w:hAnsi="Cambria Math"/>
+              </w:rPr>
+              <m:t>0</m:t>
+            </m:r>
+          </m:sub>
+        </m:sSub>
+      </m:oMath>
+      <w:r>
+        <w:t xml:space="preserve">) puis choisir un type de test : test de </w:t>
+      </w:r>
+      <w:proofErr w:type="spellStart"/>
+      <w:r>
+        <w:t>Student</w:t>
+      </w:r>
+      <w:proofErr w:type="spellEnd"/>
+      <w:r>
+        <w:t xml:space="preserve">, test du  </w:t>
+      </w:r>
+      <m:oMath>
+        <m:r>
+          <w:rPr>
+            <w:rFonts w:ascii="Cambria Math" w:hAnsi="Cambria Math"/>
+          </w:rPr>
+          <m:t>χ²</m:t>
+        </m:r>
+      </m:oMath>
+      <w:r>
+        <w:t xml:space="preserve">, etc. Il faut ensuite déterminer un seuil d’erreur/certitude, généralement, on choisit une marge d’erreur de 5% (certitude de 95%). Ensuite, on calcule la statistique observée avec le test et on la compare à la valeur critique ou on calcule la p-value. Enfin, on conclut en rejetant ou </w:t>
+      </w:r>
+      <w:r>
+        <w:t>pas</w:t>
+      </w:r>
+      <w:r>
+        <w:t xml:space="preserve"> l’hypothèse </w:t>
+      </w:r>
+      <m:oMath>
+        <m:sSub>
+          <m:sSubPr>
+            <m:ctrlPr>
+              <w:rPr>
+                <w:rFonts w:ascii="Cambria Math" w:hAnsi="Cambria Math"/>
+                <w:i/>
+              </w:rPr>
+            </m:ctrlPr>
+          </m:sSubPr>
+          <m:e>
+            <m:r>
+              <w:rPr>
+                <w:rFonts w:ascii="Cambria Math" w:hAnsi="Cambria Math"/>
+              </w:rPr>
+              <m:t>H</m:t>
+            </m:r>
+          </m:e>
+          <m:sub>
+            <m:r>
+              <w:rPr>
+                <w:rFonts w:ascii="Cambria Math" w:hAnsi="Cambria Math"/>
+              </w:rPr>
+              <m:t>0</m:t>
+            </m:r>
+          </m:sub>
+        </m:sSub>
+      </m:oMath>
+      <w:r>
+        <w:t>.</w:t>
+      </w:r>
+    </w:p>
+    <w:p>
+      <w:pPr>
+        <w:spacing w:after="0"/>
+        <w:jc w:val="both"/>
+      </w:pPr>
+      <w:r>
+        <w:t xml:space="preserve">Les critiques adressées aux statistiques inférentielles sont, en général, dues à des erreurs d’interprétation, de présentation ou de simplification des résultats (ne pas rejeter </w:t>
+      </w:r>
+      <m:oMath>
+        <m:sSub>
+          <m:sSubPr>
+            <m:ctrlPr>
+              <w:rPr>
+                <w:rFonts w:ascii="Cambria Math" w:hAnsi="Cambria Math"/>
+                <w:i/>
+              </w:rPr>
+            </m:ctrlPr>
+          </m:sSubPr>
+          <m:e>
+            <m:r>
+              <w:rPr>
+                <w:rFonts w:ascii="Cambria Math" w:hAnsi="Cambria Math"/>
+              </w:rPr>
+              <m:t>H</m:t>
+            </m:r>
+          </m:e>
+          <m:sub>
+            <m:r>
+              <w:rPr>
+                <w:rFonts w:ascii="Cambria Math" w:hAnsi="Cambria Math"/>
+              </w:rPr>
+              <m:t>0</m:t>
+            </m:r>
+          </m:sub>
+        </m:sSub>
+      </m:oMath>
+      <w:r>
+        <w:t xml:space="preserve"> ne veut pas dire que </w:t>
+      </w:r>
+      <m:oMath>
+        <m:sSub>
+          <m:sSubPr>
+            <m:ctrlPr>
+              <w:rPr>
+                <w:rFonts w:ascii="Cambria Math" w:hAnsi="Cambria Math"/>
+                <w:i/>
+              </w:rPr>
+            </m:ctrlPr>
+          </m:sSubPr>
+          <m:e>
+            <m:r>
+              <w:rPr>
+                <w:rFonts w:ascii="Cambria Math" w:hAnsi="Cambria Math"/>
+              </w:rPr>
+              <m:t>H</m:t>
+            </m:r>
+          </m:e>
+          <m:sub>
+            <m:r>
+              <w:rPr>
+                <w:rFonts w:ascii="Cambria Math" w:hAnsi="Cambria Math"/>
+              </w:rPr>
+              <m:t>0</m:t>
+            </m:r>
+          </m:sub>
+        </m:sSub>
+      </m:oMath>
+      <w:r>
+        <w:t xml:space="preserve"> est vraie). Il est donc nécessaire de bien connaitre les statistiques inférentielles et leur fonctionnement pour bien les comprendre et les interpréter, il faut être initiées à ces statistiques pour pouvoir les lire et les utiliser, et donc, en parler. </w:t>
+      </w:r>
+    </w:p>
+    <w:p>
+      <w:pPr>
+        <w:spacing w:after="0"/>
+        <w:jc w:val="both"/>
+      </w:pPr>
+    </w:p>
+    <w:p>
+      <w:pPr>
+        <w:spacing w:after="0"/>
+        <w:jc w:val="both"/>
+      </w:pPr>
     </w:p>
     <w:sectPr>
       <w:pgSz w:w="11906" w:h="16838"/>
@@ -6886,6 +7721,304 @@
 <file path=word/numbering.xml><?xml version="1.0" encoding="utf-8"?>
 <w:numbering xmlns:wpc="http://schemas.microsoft.com/office/word/2010/wordprocessingCanvas" xmlns:cx="http://schemas.microsoft.com/office/drawing/2014/chartex" xmlns:cx1="http://schemas.microsoft.com/office/drawing/2015/9/8/chartex" xmlns:cx2="http://schemas.microsoft.com/office/drawing/2015/10/21/chartex" xmlns:cx3="http://schemas.microsoft.com/office/drawing/2016/5/9/chartex" xmlns:cx4="http://schemas.microsoft.com/office/drawing/2016/5/10/chartex" xmlns:cx5="http://schemas.microsoft.com/office/drawing/2016/5/11/chartex" xmlns:cx6="http://schemas.microsoft.com/office/drawing/2016/5/12/chartex" xmlns:cx7="http://schemas.microsoft.com/office/drawing/2016/5/13/chartex" xmlns:cx8="http://schemas.microsoft.com/office/drawing/2016/5/14/chartex" xmlns:mc="http://schemas.openxmlformats.org/markup-compatibility/2006" xmlns:aink="http://schemas.microsoft.com/office/drawing/2016/ink" xmlns:am3d="http://schemas.microsoft.com/office/drawing/2017/model3d" xmlns:o="urn:schemas-microsoft-com:office:office" xmlns:oel="http://schemas.microsoft.com/office/2019/extlst" xmlns:r="http://schemas.openxmlformats.org/officeDocument/2006/relationships" xmlns:m="http://schemas.openxmlformats.org/officeDocument/2006/math" xmlns:v="urn:schemas-microsoft-com:vml" xmlns:wp14="http://schemas.microsoft.com/office/word/2010/wordprocessingDrawing" xmlns:wp="http://schemas.openxmlformats.org/drawingml/2006/wordprocessingDrawing" xmlns:w10="urn:schemas-microsoft-com:office:word" xmlns:w="http://schemas.openxmlformats.org/wordprocessingml/2006/main" xmlns:w14="http://schemas.microsoft.com/office/word/2010/wordml" xmlns:w15="http://schemas.microsoft.com/office/word/2012/wordml" xmlns:w16cex="http://schemas.microsoft.com/office/word/2018/wordml/cex" xmlns:w16cid="http://schemas.microsoft.com/office/word/2016/wordml/cid" xmlns:w16="http://schemas.microsoft.com/office/word/2018/wordml" xmlns:w16du="http://schemas.microsoft.com/office/word/2023/wordml/word16du" xmlns:w16sdtdh="http://schemas.microsoft.com/office/word/2020/wordml/sdtdatahash" xmlns:w16sdtfl="http://schemas.microsoft.com/office/word/2024/wordml/sdtformatlock" xmlns:w16se="http://schemas.microsoft.com/office/word/2015/wordml/symex" xmlns:wpg="http://schemas.microsoft.com/office/word/2010/wordprocessingGroup" xmlns:wpi="http://schemas.microsoft.com/office/word/2010/wordprocessingInk" xmlns:wne="http://schemas.microsoft.com/office/word/2006/wordml" xmlns:wps="http://schemas.microsoft.com/office/word/2010/wordprocessingShape" mc:Ignorable="w14 w15 w16se w16cid w16 w16cex w16sdtdh w16sdtfl w16du wp14">
   <w:abstractNum w:abstractNumId="0" w15:restartNumberingAfterBreak="0">
+    <w:nsid w:val="059D79A0"/>
+    <w:multiLevelType w:val="multilevel"/>
+    <w:tmpl w:val="70026B32"/>
+    <w:lvl w:ilvl="0">
+      <w:start w:val="1"/>
+      <w:numFmt w:val="bullet"/>
+      <w:lvlText w:val=""/>
+      <w:lvlJc w:val="left"/>
+      <w:pPr>
+        <w:tabs>
+          <w:tab w:val="num" w:pos="720"/>
+        </w:tabs>
+        <w:ind w:left="720" w:hanging="360"/>
+      </w:pPr>
+      <w:rPr>
+        <w:rFonts w:ascii="Symbol" w:hAnsi="Symbol" w:hint="default"/>
+        <w:sz w:val="20"/>
+      </w:rPr>
+    </w:lvl>
+    <w:lvl w:ilvl="1" w:tentative="1">
+      <w:start w:val="1"/>
+      <w:numFmt w:val="bullet"/>
+      <w:lvlText w:val="o"/>
+      <w:lvlJc w:val="left"/>
+      <w:pPr>
+        <w:tabs>
+          <w:tab w:val="num" w:pos="1440"/>
+        </w:tabs>
+        <w:ind w:left="1440" w:hanging="360"/>
+      </w:pPr>
+      <w:rPr>
+        <w:rFonts w:ascii="Courier New" w:hAnsi="Courier New" w:hint="default"/>
+        <w:sz w:val="20"/>
+      </w:rPr>
+    </w:lvl>
+    <w:lvl w:ilvl="2" w:tentative="1">
+      <w:start w:val="1"/>
+      <w:numFmt w:val="bullet"/>
+      <w:lvlText w:val=""/>
+      <w:lvlJc w:val="left"/>
+      <w:pPr>
+        <w:tabs>
+          <w:tab w:val="num" w:pos="2160"/>
+        </w:tabs>
+        <w:ind w:left="2160" w:hanging="360"/>
+      </w:pPr>
+      <w:rPr>
+        <w:rFonts w:ascii="Wingdings" w:hAnsi="Wingdings" w:hint="default"/>
+        <w:sz w:val="20"/>
+      </w:rPr>
+    </w:lvl>
+    <w:lvl w:ilvl="3" w:tentative="1">
+      <w:start w:val="1"/>
+      <w:numFmt w:val="bullet"/>
+      <w:lvlText w:val=""/>
+      <w:lvlJc w:val="left"/>
+      <w:pPr>
+        <w:tabs>
+          <w:tab w:val="num" w:pos="2880"/>
+        </w:tabs>
+        <w:ind w:left="2880" w:hanging="360"/>
+      </w:pPr>
+      <w:rPr>
+        <w:rFonts w:ascii="Wingdings" w:hAnsi="Wingdings" w:hint="default"/>
+        <w:sz w:val="20"/>
+      </w:rPr>
+    </w:lvl>
+    <w:lvl w:ilvl="4" w:tentative="1">
+      <w:start w:val="1"/>
+      <w:numFmt w:val="bullet"/>
+      <w:lvlText w:val=""/>
+      <w:lvlJc w:val="left"/>
+      <w:pPr>
+        <w:tabs>
+          <w:tab w:val="num" w:pos="3600"/>
+        </w:tabs>
+        <w:ind w:left="3600" w:hanging="360"/>
+      </w:pPr>
+      <w:rPr>
+        <w:rFonts w:ascii="Wingdings" w:hAnsi="Wingdings" w:hint="default"/>
+        <w:sz w:val="20"/>
+      </w:rPr>
+    </w:lvl>
+    <w:lvl w:ilvl="5" w:tentative="1">
+      <w:start w:val="1"/>
+      <w:numFmt w:val="bullet"/>
+      <w:lvlText w:val=""/>
+      <w:lvlJc w:val="left"/>
+      <w:pPr>
+        <w:tabs>
+          <w:tab w:val="num" w:pos="4320"/>
+        </w:tabs>
+        <w:ind w:left="4320" w:hanging="360"/>
+      </w:pPr>
+      <w:rPr>
+        <w:rFonts w:ascii="Wingdings" w:hAnsi="Wingdings" w:hint="default"/>
+        <w:sz w:val="20"/>
+      </w:rPr>
+    </w:lvl>
+    <w:lvl w:ilvl="6" w:tentative="1">
+      <w:start w:val="1"/>
+      <w:numFmt w:val="bullet"/>
+      <w:lvlText w:val=""/>
+      <w:lvlJc w:val="left"/>
+      <w:pPr>
+        <w:tabs>
+          <w:tab w:val="num" w:pos="5040"/>
+        </w:tabs>
+        <w:ind w:left="5040" w:hanging="360"/>
+      </w:pPr>
+      <w:rPr>
+        <w:rFonts w:ascii="Wingdings" w:hAnsi="Wingdings" w:hint="default"/>
+        <w:sz w:val="20"/>
+      </w:rPr>
+    </w:lvl>
+    <w:lvl w:ilvl="7" w:tentative="1">
+      <w:start w:val="1"/>
+      <w:numFmt w:val="bullet"/>
+      <w:lvlText w:val=""/>
+      <w:lvlJc w:val="left"/>
+      <w:pPr>
+        <w:tabs>
+          <w:tab w:val="num" w:pos="5760"/>
+        </w:tabs>
+        <w:ind w:left="5760" w:hanging="360"/>
+      </w:pPr>
+      <w:rPr>
+        <w:rFonts w:ascii="Wingdings" w:hAnsi="Wingdings" w:hint="default"/>
+        <w:sz w:val="20"/>
+      </w:rPr>
+    </w:lvl>
+    <w:lvl w:ilvl="8" w:tentative="1">
+      <w:start w:val="1"/>
+      <w:numFmt w:val="bullet"/>
+      <w:lvlText w:val=""/>
+      <w:lvlJc w:val="left"/>
+      <w:pPr>
+        <w:tabs>
+          <w:tab w:val="num" w:pos="6480"/>
+        </w:tabs>
+        <w:ind w:left="6480" w:hanging="360"/>
+      </w:pPr>
+      <w:rPr>
+        <w:rFonts w:ascii="Wingdings" w:hAnsi="Wingdings" w:hint="default"/>
+        <w:sz w:val="20"/>
+      </w:rPr>
+    </w:lvl>
+  </w:abstractNum>
+  <w:abstractNum w:abstractNumId="1" w15:restartNumberingAfterBreak="0">
+    <w:nsid w:val="0D5940C0"/>
+    <w:multiLevelType w:val="multilevel"/>
+    <w:tmpl w:val="6C789BAC"/>
+    <w:lvl w:ilvl="0">
+      <w:start w:val="1"/>
+      <w:numFmt w:val="bullet"/>
+      <w:lvlText w:val=""/>
+      <w:lvlJc w:val="left"/>
+      <w:pPr>
+        <w:tabs>
+          <w:tab w:val="num" w:pos="720"/>
+        </w:tabs>
+        <w:ind w:left="720" w:hanging="360"/>
+      </w:pPr>
+      <w:rPr>
+        <w:rFonts w:ascii="Symbol" w:hAnsi="Symbol" w:hint="default"/>
+        <w:sz w:val="20"/>
+      </w:rPr>
+    </w:lvl>
+    <w:lvl w:ilvl="1" w:tentative="1">
+      <w:start w:val="1"/>
+      <w:numFmt w:val="bullet"/>
+      <w:lvlText w:val="o"/>
+      <w:lvlJc w:val="left"/>
+      <w:pPr>
+        <w:tabs>
+          <w:tab w:val="num" w:pos="1440"/>
+        </w:tabs>
+        <w:ind w:left="1440" w:hanging="360"/>
+      </w:pPr>
+      <w:rPr>
+        <w:rFonts w:ascii="Courier New" w:hAnsi="Courier New" w:hint="default"/>
+        <w:sz w:val="20"/>
+      </w:rPr>
+    </w:lvl>
+    <w:lvl w:ilvl="2" w:tentative="1">
+      <w:start w:val="1"/>
+      <w:numFmt w:val="bullet"/>
+      <w:lvlText w:val=""/>
+      <w:lvlJc w:val="left"/>
+      <w:pPr>
+        <w:tabs>
+          <w:tab w:val="num" w:pos="2160"/>
+        </w:tabs>
+        <w:ind w:left="2160" w:hanging="360"/>
+      </w:pPr>
+      <w:rPr>
+        <w:rFonts w:ascii="Wingdings" w:hAnsi="Wingdings" w:hint="default"/>
+        <w:sz w:val="20"/>
+      </w:rPr>
+    </w:lvl>
+    <w:lvl w:ilvl="3" w:tentative="1">
+      <w:start w:val="1"/>
+      <w:numFmt w:val="bullet"/>
+      <w:lvlText w:val=""/>
+      <w:lvlJc w:val="left"/>
+      <w:pPr>
+        <w:tabs>
+          <w:tab w:val="num" w:pos="2880"/>
+        </w:tabs>
+        <w:ind w:left="2880" w:hanging="360"/>
+      </w:pPr>
+      <w:rPr>
+        <w:rFonts w:ascii="Wingdings" w:hAnsi="Wingdings" w:hint="default"/>
+        <w:sz w:val="20"/>
+      </w:rPr>
+    </w:lvl>
+    <w:lvl w:ilvl="4" w:tentative="1">
+      <w:start w:val="1"/>
+      <w:numFmt w:val="bullet"/>
+      <w:lvlText w:val=""/>
+      <w:lvlJc w:val="left"/>
+      <w:pPr>
+        <w:tabs>
+          <w:tab w:val="num" w:pos="3600"/>
+        </w:tabs>
+        <w:ind w:left="3600" w:hanging="360"/>
+      </w:pPr>
+      <w:rPr>
+        <w:rFonts w:ascii="Wingdings" w:hAnsi="Wingdings" w:hint="default"/>
+        <w:sz w:val="20"/>
+      </w:rPr>
+    </w:lvl>
+    <w:lvl w:ilvl="5" w:tentative="1">
+      <w:start w:val="1"/>
+      <w:numFmt w:val="bullet"/>
+      <w:lvlText w:val=""/>
+      <w:lvlJc w:val="left"/>
+      <w:pPr>
+        <w:tabs>
+          <w:tab w:val="num" w:pos="4320"/>
+        </w:tabs>
+        <w:ind w:left="4320" w:hanging="360"/>
+      </w:pPr>
+      <w:rPr>
+        <w:rFonts w:ascii="Wingdings" w:hAnsi="Wingdings" w:hint="default"/>
+        <w:sz w:val="20"/>
+      </w:rPr>
+    </w:lvl>
+    <w:lvl w:ilvl="6" w:tentative="1">
+      <w:start w:val="1"/>
+      <w:numFmt w:val="bullet"/>
+      <w:lvlText w:val=""/>
+      <w:lvlJc w:val="left"/>
+      <w:pPr>
+        <w:tabs>
+          <w:tab w:val="num" w:pos="5040"/>
+        </w:tabs>
+        <w:ind w:left="5040" w:hanging="360"/>
+      </w:pPr>
+      <w:rPr>
+        <w:rFonts w:ascii="Wingdings" w:hAnsi="Wingdings" w:hint="default"/>
+        <w:sz w:val="20"/>
+      </w:rPr>
+    </w:lvl>
+    <w:lvl w:ilvl="7" w:tentative="1">
+      <w:start w:val="1"/>
+      <w:numFmt w:val="bullet"/>
+      <w:lvlText w:val=""/>
+      <w:lvlJc w:val="left"/>
+      <w:pPr>
+        <w:tabs>
+          <w:tab w:val="num" w:pos="5760"/>
+        </w:tabs>
+        <w:ind w:left="5760" w:hanging="360"/>
+      </w:pPr>
+      <w:rPr>
+        <w:rFonts w:ascii="Wingdings" w:hAnsi="Wingdings" w:hint="default"/>
+        <w:sz w:val="20"/>
+      </w:rPr>
+    </w:lvl>
+    <w:lvl w:ilvl="8" w:tentative="1">
+      <w:start w:val="1"/>
+      <w:numFmt w:val="bullet"/>
+      <w:lvlText w:val=""/>
+      <w:lvlJc w:val="left"/>
+      <w:pPr>
+        <w:tabs>
+          <w:tab w:val="num" w:pos="6480"/>
+        </w:tabs>
+        <w:ind w:left="6480" w:hanging="360"/>
+      </w:pPr>
+      <w:rPr>
+        <w:rFonts w:ascii="Wingdings" w:hAnsi="Wingdings" w:hint="default"/>
+        <w:sz w:val="20"/>
+      </w:rPr>
+    </w:lvl>
+  </w:abstractNum>
+  <w:abstractNum w:abstractNumId="2" w15:restartNumberingAfterBreak="0">
     <w:nsid w:val="17D50029"/>
     <w:multiLevelType w:val="multilevel"/>
     <w:tmpl w:val="040C001D"/>
@@ -6976,8 +8109,1350 @@
       </w:pPr>
     </w:lvl>
   </w:abstractNum>
+  <w:abstractNum w:abstractNumId="3" w15:restartNumberingAfterBreak="0">
+    <w:nsid w:val="1E3F1CD1"/>
+    <w:multiLevelType w:val="multilevel"/>
+    <w:tmpl w:val="8682C5C0"/>
+    <w:lvl w:ilvl="0">
+      <w:start w:val="1"/>
+      <w:numFmt w:val="decimal"/>
+      <w:lvlText w:val="%1."/>
+      <w:lvlJc w:val="left"/>
+      <w:pPr>
+        <w:tabs>
+          <w:tab w:val="num" w:pos="720"/>
+        </w:tabs>
+        <w:ind w:left="720" w:hanging="360"/>
+      </w:pPr>
+    </w:lvl>
+    <w:lvl w:ilvl="1">
+      <w:start w:val="1"/>
+      <w:numFmt w:val="bullet"/>
+      <w:lvlText w:val="o"/>
+      <w:lvlJc w:val="left"/>
+      <w:pPr>
+        <w:tabs>
+          <w:tab w:val="num" w:pos="1440"/>
+        </w:tabs>
+        <w:ind w:left="1440" w:hanging="360"/>
+      </w:pPr>
+      <w:rPr>
+        <w:rFonts w:ascii="Courier New" w:hAnsi="Courier New" w:hint="default"/>
+        <w:sz w:val="20"/>
+      </w:rPr>
+    </w:lvl>
+    <w:lvl w:ilvl="2" w:tentative="1">
+      <w:start w:val="1"/>
+      <w:numFmt w:val="decimal"/>
+      <w:lvlText w:val="%3."/>
+      <w:lvlJc w:val="left"/>
+      <w:pPr>
+        <w:tabs>
+          <w:tab w:val="num" w:pos="2160"/>
+        </w:tabs>
+        <w:ind w:left="2160" w:hanging="360"/>
+      </w:pPr>
+    </w:lvl>
+    <w:lvl w:ilvl="3" w:tentative="1">
+      <w:start w:val="1"/>
+      <w:numFmt w:val="decimal"/>
+      <w:lvlText w:val="%4."/>
+      <w:lvlJc w:val="left"/>
+      <w:pPr>
+        <w:tabs>
+          <w:tab w:val="num" w:pos="2880"/>
+        </w:tabs>
+        <w:ind w:left="2880" w:hanging="360"/>
+      </w:pPr>
+    </w:lvl>
+    <w:lvl w:ilvl="4" w:tentative="1">
+      <w:start w:val="1"/>
+      <w:numFmt w:val="decimal"/>
+      <w:lvlText w:val="%5."/>
+      <w:lvlJc w:val="left"/>
+      <w:pPr>
+        <w:tabs>
+          <w:tab w:val="num" w:pos="3600"/>
+        </w:tabs>
+        <w:ind w:left="3600" w:hanging="360"/>
+      </w:pPr>
+    </w:lvl>
+    <w:lvl w:ilvl="5" w:tentative="1">
+      <w:start w:val="1"/>
+      <w:numFmt w:val="decimal"/>
+      <w:lvlText w:val="%6."/>
+      <w:lvlJc w:val="left"/>
+      <w:pPr>
+        <w:tabs>
+          <w:tab w:val="num" w:pos="4320"/>
+        </w:tabs>
+        <w:ind w:left="4320" w:hanging="360"/>
+      </w:pPr>
+    </w:lvl>
+    <w:lvl w:ilvl="6" w:tentative="1">
+      <w:start w:val="1"/>
+      <w:numFmt w:val="decimal"/>
+      <w:lvlText w:val="%7."/>
+      <w:lvlJc w:val="left"/>
+      <w:pPr>
+        <w:tabs>
+          <w:tab w:val="num" w:pos="5040"/>
+        </w:tabs>
+        <w:ind w:left="5040" w:hanging="360"/>
+      </w:pPr>
+    </w:lvl>
+    <w:lvl w:ilvl="7" w:tentative="1">
+      <w:start w:val="1"/>
+      <w:numFmt w:val="decimal"/>
+      <w:lvlText w:val="%8."/>
+      <w:lvlJc w:val="left"/>
+      <w:pPr>
+        <w:tabs>
+          <w:tab w:val="num" w:pos="5760"/>
+        </w:tabs>
+        <w:ind w:left="5760" w:hanging="360"/>
+      </w:pPr>
+    </w:lvl>
+    <w:lvl w:ilvl="8" w:tentative="1">
+      <w:start w:val="1"/>
+      <w:numFmt w:val="decimal"/>
+      <w:lvlText w:val="%9."/>
+      <w:lvlJc w:val="left"/>
+      <w:pPr>
+        <w:tabs>
+          <w:tab w:val="num" w:pos="6480"/>
+        </w:tabs>
+        <w:ind w:left="6480" w:hanging="360"/>
+      </w:pPr>
+    </w:lvl>
+  </w:abstractNum>
+  <w:abstractNum w:abstractNumId="4" w15:restartNumberingAfterBreak="0">
+    <w:nsid w:val="27C5606A"/>
+    <w:multiLevelType w:val="multilevel"/>
+    <w:tmpl w:val="24DA0B2E"/>
+    <w:lvl w:ilvl="0">
+      <w:start w:val="1"/>
+      <w:numFmt w:val="bullet"/>
+      <w:lvlText w:val=""/>
+      <w:lvlJc w:val="left"/>
+      <w:pPr>
+        <w:tabs>
+          <w:tab w:val="num" w:pos="720"/>
+        </w:tabs>
+        <w:ind w:left="720" w:hanging="360"/>
+      </w:pPr>
+      <w:rPr>
+        <w:rFonts w:ascii="Symbol" w:hAnsi="Symbol" w:hint="default"/>
+        <w:sz w:val="20"/>
+      </w:rPr>
+    </w:lvl>
+    <w:lvl w:ilvl="1" w:tentative="1">
+      <w:start w:val="1"/>
+      <w:numFmt w:val="bullet"/>
+      <w:lvlText w:val="o"/>
+      <w:lvlJc w:val="left"/>
+      <w:pPr>
+        <w:tabs>
+          <w:tab w:val="num" w:pos="1440"/>
+        </w:tabs>
+        <w:ind w:left="1440" w:hanging="360"/>
+      </w:pPr>
+      <w:rPr>
+        <w:rFonts w:ascii="Courier New" w:hAnsi="Courier New" w:hint="default"/>
+        <w:sz w:val="20"/>
+      </w:rPr>
+    </w:lvl>
+    <w:lvl w:ilvl="2" w:tentative="1">
+      <w:start w:val="1"/>
+      <w:numFmt w:val="bullet"/>
+      <w:lvlText w:val=""/>
+      <w:lvlJc w:val="left"/>
+      <w:pPr>
+        <w:tabs>
+          <w:tab w:val="num" w:pos="2160"/>
+        </w:tabs>
+        <w:ind w:left="2160" w:hanging="360"/>
+      </w:pPr>
+      <w:rPr>
+        <w:rFonts w:ascii="Wingdings" w:hAnsi="Wingdings" w:hint="default"/>
+        <w:sz w:val="20"/>
+      </w:rPr>
+    </w:lvl>
+    <w:lvl w:ilvl="3" w:tentative="1">
+      <w:start w:val="1"/>
+      <w:numFmt w:val="bullet"/>
+      <w:lvlText w:val=""/>
+      <w:lvlJc w:val="left"/>
+      <w:pPr>
+        <w:tabs>
+          <w:tab w:val="num" w:pos="2880"/>
+        </w:tabs>
+        <w:ind w:left="2880" w:hanging="360"/>
+      </w:pPr>
+      <w:rPr>
+        <w:rFonts w:ascii="Wingdings" w:hAnsi="Wingdings" w:hint="default"/>
+        <w:sz w:val="20"/>
+      </w:rPr>
+    </w:lvl>
+    <w:lvl w:ilvl="4" w:tentative="1">
+      <w:start w:val="1"/>
+      <w:numFmt w:val="bullet"/>
+      <w:lvlText w:val=""/>
+      <w:lvlJc w:val="left"/>
+      <w:pPr>
+        <w:tabs>
+          <w:tab w:val="num" w:pos="3600"/>
+        </w:tabs>
+        <w:ind w:left="3600" w:hanging="360"/>
+      </w:pPr>
+      <w:rPr>
+        <w:rFonts w:ascii="Wingdings" w:hAnsi="Wingdings" w:hint="default"/>
+        <w:sz w:val="20"/>
+      </w:rPr>
+    </w:lvl>
+    <w:lvl w:ilvl="5" w:tentative="1">
+      <w:start w:val="1"/>
+      <w:numFmt w:val="bullet"/>
+      <w:lvlText w:val=""/>
+      <w:lvlJc w:val="left"/>
+      <w:pPr>
+        <w:tabs>
+          <w:tab w:val="num" w:pos="4320"/>
+        </w:tabs>
+        <w:ind w:left="4320" w:hanging="360"/>
+      </w:pPr>
+      <w:rPr>
+        <w:rFonts w:ascii="Wingdings" w:hAnsi="Wingdings" w:hint="default"/>
+        <w:sz w:val="20"/>
+      </w:rPr>
+    </w:lvl>
+    <w:lvl w:ilvl="6" w:tentative="1">
+      <w:start w:val="1"/>
+      <w:numFmt w:val="bullet"/>
+      <w:lvlText w:val=""/>
+      <w:lvlJc w:val="left"/>
+      <w:pPr>
+        <w:tabs>
+          <w:tab w:val="num" w:pos="5040"/>
+        </w:tabs>
+        <w:ind w:left="5040" w:hanging="360"/>
+      </w:pPr>
+      <w:rPr>
+        <w:rFonts w:ascii="Wingdings" w:hAnsi="Wingdings" w:hint="default"/>
+        <w:sz w:val="20"/>
+      </w:rPr>
+    </w:lvl>
+    <w:lvl w:ilvl="7" w:tentative="1">
+      <w:start w:val="1"/>
+      <w:numFmt w:val="bullet"/>
+      <w:lvlText w:val=""/>
+      <w:lvlJc w:val="left"/>
+      <w:pPr>
+        <w:tabs>
+          <w:tab w:val="num" w:pos="5760"/>
+        </w:tabs>
+        <w:ind w:left="5760" w:hanging="360"/>
+      </w:pPr>
+      <w:rPr>
+        <w:rFonts w:ascii="Wingdings" w:hAnsi="Wingdings" w:hint="default"/>
+        <w:sz w:val="20"/>
+      </w:rPr>
+    </w:lvl>
+    <w:lvl w:ilvl="8" w:tentative="1">
+      <w:start w:val="1"/>
+      <w:numFmt w:val="bullet"/>
+      <w:lvlText w:val=""/>
+      <w:lvlJc w:val="left"/>
+      <w:pPr>
+        <w:tabs>
+          <w:tab w:val="num" w:pos="6480"/>
+        </w:tabs>
+        <w:ind w:left="6480" w:hanging="360"/>
+      </w:pPr>
+      <w:rPr>
+        <w:rFonts w:ascii="Wingdings" w:hAnsi="Wingdings" w:hint="default"/>
+        <w:sz w:val="20"/>
+      </w:rPr>
+    </w:lvl>
+  </w:abstractNum>
+  <w:abstractNum w:abstractNumId="5" w15:restartNumberingAfterBreak="0">
+    <w:nsid w:val="36866D6D"/>
+    <w:multiLevelType w:val="multilevel"/>
+    <w:tmpl w:val="7E2602EC"/>
+    <w:lvl w:ilvl="0">
+      <w:start w:val="1"/>
+      <w:numFmt w:val="bullet"/>
+      <w:lvlText w:val=""/>
+      <w:lvlJc w:val="left"/>
+      <w:pPr>
+        <w:tabs>
+          <w:tab w:val="num" w:pos="720"/>
+        </w:tabs>
+        <w:ind w:left="720" w:hanging="360"/>
+      </w:pPr>
+      <w:rPr>
+        <w:rFonts w:ascii="Symbol" w:hAnsi="Symbol" w:hint="default"/>
+        <w:sz w:val="20"/>
+      </w:rPr>
+    </w:lvl>
+    <w:lvl w:ilvl="1" w:tentative="1">
+      <w:start w:val="1"/>
+      <w:numFmt w:val="bullet"/>
+      <w:lvlText w:val="o"/>
+      <w:lvlJc w:val="left"/>
+      <w:pPr>
+        <w:tabs>
+          <w:tab w:val="num" w:pos="1440"/>
+        </w:tabs>
+        <w:ind w:left="1440" w:hanging="360"/>
+      </w:pPr>
+      <w:rPr>
+        <w:rFonts w:ascii="Courier New" w:hAnsi="Courier New" w:hint="default"/>
+        <w:sz w:val="20"/>
+      </w:rPr>
+    </w:lvl>
+    <w:lvl w:ilvl="2" w:tentative="1">
+      <w:start w:val="1"/>
+      <w:numFmt w:val="bullet"/>
+      <w:lvlText w:val=""/>
+      <w:lvlJc w:val="left"/>
+      <w:pPr>
+        <w:tabs>
+          <w:tab w:val="num" w:pos="2160"/>
+        </w:tabs>
+        <w:ind w:left="2160" w:hanging="360"/>
+      </w:pPr>
+      <w:rPr>
+        <w:rFonts w:ascii="Wingdings" w:hAnsi="Wingdings" w:hint="default"/>
+        <w:sz w:val="20"/>
+      </w:rPr>
+    </w:lvl>
+    <w:lvl w:ilvl="3" w:tentative="1">
+      <w:start w:val="1"/>
+      <w:numFmt w:val="bullet"/>
+      <w:lvlText w:val=""/>
+      <w:lvlJc w:val="left"/>
+      <w:pPr>
+        <w:tabs>
+          <w:tab w:val="num" w:pos="2880"/>
+        </w:tabs>
+        <w:ind w:left="2880" w:hanging="360"/>
+      </w:pPr>
+      <w:rPr>
+        <w:rFonts w:ascii="Wingdings" w:hAnsi="Wingdings" w:hint="default"/>
+        <w:sz w:val="20"/>
+      </w:rPr>
+    </w:lvl>
+    <w:lvl w:ilvl="4" w:tentative="1">
+      <w:start w:val="1"/>
+      <w:numFmt w:val="bullet"/>
+      <w:lvlText w:val=""/>
+      <w:lvlJc w:val="left"/>
+      <w:pPr>
+        <w:tabs>
+          <w:tab w:val="num" w:pos="3600"/>
+        </w:tabs>
+        <w:ind w:left="3600" w:hanging="360"/>
+      </w:pPr>
+      <w:rPr>
+        <w:rFonts w:ascii="Wingdings" w:hAnsi="Wingdings" w:hint="default"/>
+        <w:sz w:val="20"/>
+      </w:rPr>
+    </w:lvl>
+    <w:lvl w:ilvl="5" w:tentative="1">
+      <w:start w:val="1"/>
+      <w:numFmt w:val="bullet"/>
+      <w:lvlText w:val=""/>
+      <w:lvlJc w:val="left"/>
+      <w:pPr>
+        <w:tabs>
+          <w:tab w:val="num" w:pos="4320"/>
+        </w:tabs>
+        <w:ind w:left="4320" w:hanging="360"/>
+      </w:pPr>
+      <w:rPr>
+        <w:rFonts w:ascii="Wingdings" w:hAnsi="Wingdings" w:hint="default"/>
+        <w:sz w:val="20"/>
+      </w:rPr>
+    </w:lvl>
+    <w:lvl w:ilvl="6" w:tentative="1">
+      <w:start w:val="1"/>
+      <w:numFmt w:val="bullet"/>
+      <w:lvlText w:val=""/>
+      <w:lvlJc w:val="left"/>
+      <w:pPr>
+        <w:tabs>
+          <w:tab w:val="num" w:pos="5040"/>
+        </w:tabs>
+        <w:ind w:left="5040" w:hanging="360"/>
+      </w:pPr>
+      <w:rPr>
+        <w:rFonts w:ascii="Wingdings" w:hAnsi="Wingdings" w:hint="default"/>
+        <w:sz w:val="20"/>
+      </w:rPr>
+    </w:lvl>
+    <w:lvl w:ilvl="7" w:tentative="1">
+      <w:start w:val="1"/>
+      <w:numFmt w:val="bullet"/>
+      <w:lvlText w:val=""/>
+      <w:lvlJc w:val="left"/>
+      <w:pPr>
+        <w:tabs>
+          <w:tab w:val="num" w:pos="5760"/>
+        </w:tabs>
+        <w:ind w:left="5760" w:hanging="360"/>
+      </w:pPr>
+      <w:rPr>
+        <w:rFonts w:ascii="Wingdings" w:hAnsi="Wingdings" w:hint="default"/>
+        <w:sz w:val="20"/>
+      </w:rPr>
+    </w:lvl>
+    <w:lvl w:ilvl="8" w:tentative="1">
+      <w:start w:val="1"/>
+      <w:numFmt w:val="bullet"/>
+      <w:lvlText w:val=""/>
+      <w:lvlJc w:val="left"/>
+      <w:pPr>
+        <w:tabs>
+          <w:tab w:val="num" w:pos="6480"/>
+        </w:tabs>
+        <w:ind w:left="6480" w:hanging="360"/>
+      </w:pPr>
+      <w:rPr>
+        <w:rFonts w:ascii="Wingdings" w:hAnsi="Wingdings" w:hint="default"/>
+        <w:sz w:val="20"/>
+      </w:rPr>
+    </w:lvl>
+  </w:abstractNum>
+  <w:abstractNum w:abstractNumId="6" w15:restartNumberingAfterBreak="0">
+    <w:nsid w:val="4245192C"/>
+    <w:multiLevelType w:val="multilevel"/>
+    <w:tmpl w:val="A05A0BB0"/>
+    <w:lvl w:ilvl="0">
+      <w:start w:val="1"/>
+      <w:numFmt w:val="bullet"/>
+      <w:lvlText w:val=""/>
+      <w:lvlJc w:val="left"/>
+      <w:pPr>
+        <w:tabs>
+          <w:tab w:val="num" w:pos="720"/>
+        </w:tabs>
+        <w:ind w:left="720" w:hanging="360"/>
+      </w:pPr>
+      <w:rPr>
+        <w:rFonts w:ascii="Symbol" w:hAnsi="Symbol" w:hint="default"/>
+        <w:sz w:val="20"/>
+      </w:rPr>
+    </w:lvl>
+    <w:lvl w:ilvl="1" w:tentative="1">
+      <w:start w:val="1"/>
+      <w:numFmt w:val="bullet"/>
+      <w:lvlText w:val="o"/>
+      <w:lvlJc w:val="left"/>
+      <w:pPr>
+        <w:tabs>
+          <w:tab w:val="num" w:pos="1440"/>
+        </w:tabs>
+        <w:ind w:left="1440" w:hanging="360"/>
+      </w:pPr>
+      <w:rPr>
+        <w:rFonts w:ascii="Courier New" w:hAnsi="Courier New" w:hint="default"/>
+        <w:sz w:val="20"/>
+      </w:rPr>
+    </w:lvl>
+    <w:lvl w:ilvl="2" w:tentative="1">
+      <w:start w:val="1"/>
+      <w:numFmt w:val="bullet"/>
+      <w:lvlText w:val=""/>
+      <w:lvlJc w:val="left"/>
+      <w:pPr>
+        <w:tabs>
+          <w:tab w:val="num" w:pos="2160"/>
+        </w:tabs>
+        <w:ind w:left="2160" w:hanging="360"/>
+      </w:pPr>
+      <w:rPr>
+        <w:rFonts w:ascii="Wingdings" w:hAnsi="Wingdings" w:hint="default"/>
+        <w:sz w:val="20"/>
+      </w:rPr>
+    </w:lvl>
+    <w:lvl w:ilvl="3" w:tentative="1">
+      <w:start w:val="1"/>
+      <w:numFmt w:val="bullet"/>
+      <w:lvlText w:val=""/>
+      <w:lvlJc w:val="left"/>
+      <w:pPr>
+        <w:tabs>
+          <w:tab w:val="num" w:pos="2880"/>
+        </w:tabs>
+        <w:ind w:left="2880" w:hanging="360"/>
+      </w:pPr>
+      <w:rPr>
+        <w:rFonts w:ascii="Wingdings" w:hAnsi="Wingdings" w:hint="default"/>
+        <w:sz w:val="20"/>
+      </w:rPr>
+    </w:lvl>
+    <w:lvl w:ilvl="4" w:tentative="1">
+      <w:start w:val="1"/>
+      <w:numFmt w:val="bullet"/>
+      <w:lvlText w:val=""/>
+      <w:lvlJc w:val="left"/>
+      <w:pPr>
+        <w:tabs>
+          <w:tab w:val="num" w:pos="3600"/>
+        </w:tabs>
+        <w:ind w:left="3600" w:hanging="360"/>
+      </w:pPr>
+      <w:rPr>
+        <w:rFonts w:ascii="Wingdings" w:hAnsi="Wingdings" w:hint="default"/>
+        <w:sz w:val="20"/>
+      </w:rPr>
+    </w:lvl>
+    <w:lvl w:ilvl="5" w:tentative="1">
+      <w:start w:val="1"/>
+      <w:numFmt w:val="bullet"/>
+      <w:lvlText w:val=""/>
+      <w:lvlJc w:val="left"/>
+      <w:pPr>
+        <w:tabs>
+          <w:tab w:val="num" w:pos="4320"/>
+        </w:tabs>
+        <w:ind w:left="4320" w:hanging="360"/>
+      </w:pPr>
+      <w:rPr>
+        <w:rFonts w:ascii="Wingdings" w:hAnsi="Wingdings" w:hint="default"/>
+        <w:sz w:val="20"/>
+      </w:rPr>
+    </w:lvl>
+    <w:lvl w:ilvl="6" w:tentative="1">
+      <w:start w:val="1"/>
+      <w:numFmt w:val="bullet"/>
+      <w:lvlText w:val=""/>
+      <w:lvlJc w:val="left"/>
+      <w:pPr>
+        <w:tabs>
+          <w:tab w:val="num" w:pos="5040"/>
+        </w:tabs>
+        <w:ind w:left="5040" w:hanging="360"/>
+      </w:pPr>
+      <w:rPr>
+        <w:rFonts w:ascii="Wingdings" w:hAnsi="Wingdings" w:hint="default"/>
+        <w:sz w:val="20"/>
+      </w:rPr>
+    </w:lvl>
+    <w:lvl w:ilvl="7" w:tentative="1">
+      <w:start w:val="1"/>
+      <w:numFmt w:val="bullet"/>
+      <w:lvlText w:val=""/>
+      <w:lvlJc w:val="left"/>
+      <w:pPr>
+        <w:tabs>
+          <w:tab w:val="num" w:pos="5760"/>
+        </w:tabs>
+        <w:ind w:left="5760" w:hanging="360"/>
+      </w:pPr>
+      <w:rPr>
+        <w:rFonts w:ascii="Wingdings" w:hAnsi="Wingdings" w:hint="default"/>
+        <w:sz w:val="20"/>
+      </w:rPr>
+    </w:lvl>
+    <w:lvl w:ilvl="8" w:tentative="1">
+      <w:start w:val="1"/>
+      <w:numFmt w:val="bullet"/>
+      <w:lvlText w:val=""/>
+      <w:lvlJc w:val="left"/>
+      <w:pPr>
+        <w:tabs>
+          <w:tab w:val="num" w:pos="6480"/>
+        </w:tabs>
+        <w:ind w:left="6480" w:hanging="360"/>
+      </w:pPr>
+      <w:rPr>
+        <w:rFonts w:ascii="Wingdings" w:hAnsi="Wingdings" w:hint="default"/>
+        <w:sz w:val="20"/>
+      </w:rPr>
+    </w:lvl>
+  </w:abstractNum>
+  <w:abstractNum w:abstractNumId="7" w15:restartNumberingAfterBreak="0">
+    <w:nsid w:val="452F6D0C"/>
+    <w:multiLevelType w:val="multilevel"/>
+    <w:tmpl w:val="4A54DA54"/>
+    <w:lvl w:ilvl="0">
+      <w:start w:val="1"/>
+      <w:numFmt w:val="bullet"/>
+      <w:lvlText w:val=""/>
+      <w:lvlJc w:val="left"/>
+      <w:pPr>
+        <w:tabs>
+          <w:tab w:val="num" w:pos="720"/>
+        </w:tabs>
+        <w:ind w:left="720" w:hanging="360"/>
+      </w:pPr>
+      <w:rPr>
+        <w:rFonts w:ascii="Symbol" w:hAnsi="Symbol" w:hint="default"/>
+        <w:sz w:val="20"/>
+      </w:rPr>
+    </w:lvl>
+    <w:lvl w:ilvl="1" w:tentative="1">
+      <w:start w:val="1"/>
+      <w:numFmt w:val="bullet"/>
+      <w:lvlText w:val="o"/>
+      <w:lvlJc w:val="left"/>
+      <w:pPr>
+        <w:tabs>
+          <w:tab w:val="num" w:pos="1440"/>
+        </w:tabs>
+        <w:ind w:left="1440" w:hanging="360"/>
+      </w:pPr>
+      <w:rPr>
+        <w:rFonts w:ascii="Courier New" w:hAnsi="Courier New" w:hint="default"/>
+        <w:sz w:val="20"/>
+      </w:rPr>
+    </w:lvl>
+    <w:lvl w:ilvl="2" w:tentative="1">
+      <w:start w:val="1"/>
+      <w:numFmt w:val="bullet"/>
+      <w:lvlText w:val=""/>
+      <w:lvlJc w:val="left"/>
+      <w:pPr>
+        <w:tabs>
+          <w:tab w:val="num" w:pos="2160"/>
+        </w:tabs>
+        <w:ind w:left="2160" w:hanging="360"/>
+      </w:pPr>
+      <w:rPr>
+        <w:rFonts w:ascii="Wingdings" w:hAnsi="Wingdings" w:hint="default"/>
+        <w:sz w:val="20"/>
+      </w:rPr>
+    </w:lvl>
+    <w:lvl w:ilvl="3" w:tentative="1">
+      <w:start w:val="1"/>
+      <w:numFmt w:val="bullet"/>
+      <w:lvlText w:val=""/>
+      <w:lvlJc w:val="left"/>
+      <w:pPr>
+        <w:tabs>
+          <w:tab w:val="num" w:pos="2880"/>
+        </w:tabs>
+        <w:ind w:left="2880" w:hanging="360"/>
+      </w:pPr>
+      <w:rPr>
+        <w:rFonts w:ascii="Wingdings" w:hAnsi="Wingdings" w:hint="default"/>
+        <w:sz w:val="20"/>
+      </w:rPr>
+    </w:lvl>
+    <w:lvl w:ilvl="4" w:tentative="1">
+      <w:start w:val="1"/>
+      <w:numFmt w:val="bullet"/>
+      <w:lvlText w:val=""/>
+      <w:lvlJc w:val="left"/>
+      <w:pPr>
+        <w:tabs>
+          <w:tab w:val="num" w:pos="3600"/>
+        </w:tabs>
+        <w:ind w:left="3600" w:hanging="360"/>
+      </w:pPr>
+      <w:rPr>
+        <w:rFonts w:ascii="Wingdings" w:hAnsi="Wingdings" w:hint="default"/>
+        <w:sz w:val="20"/>
+      </w:rPr>
+    </w:lvl>
+    <w:lvl w:ilvl="5" w:tentative="1">
+      <w:start w:val="1"/>
+      <w:numFmt w:val="bullet"/>
+      <w:lvlText w:val=""/>
+      <w:lvlJc w:val="left"/>
+      <w:pPr>
+        <w:tabs>
+          <w:tab w:val="num" w:pos="4320"/>
+        </w:tabs>
+        <w:ind w:left="4320" w:hanging="360"/>
+      </w:pPr>
+      <w:rPr>
+        <w:rFonts w:ascii="Wingdings" w:hAnsi="Wingdings" w:hint="default"/>
+        <w:sz w:val="20"/>
+      </w:rPr>
+    </w:lvl>
+    <w:lvl w:ilvl="6" w:tentative="1">
+      <w:start w:val="1"/>
+      <w:numFmt w:val="bullet"/>
+      <w:lvlText w:val=""/>
+      <w:lvlJc w:val="left"/>
+      <w:pPr>
+        <w:tabs>
+          <w:tab w:val="num" w:pos="5040"/>
+        </w:tabs>
+        <w:ind w:left="5040" w:hanging="360"/>
+      </w:pPr>
+      <w:rPr>
+        <w:rFonts w:ascii="Wingdings" w:hAnsi="Wingdings" w:hint="default"/>
+        <w:sz w:val="20"/>
+      </w:rPr>
+    </w:lvl>
+    <w:lvl w:ilvl="7" w:tentative="1">
+      <w:start w:val="1"/>
+      <w:numFmt w:val="bullet"/>
+      <w:lvlText w:val=""/>
+      <w:lvlJc w:val="left"/>
+      <w:pPr>
+        <w:tabs>
+          <w:tab w:val="num" w:pos="5760"/>
+        </w:tabs>
+        <w:ind w:left="5760" w:hanging="360"/>
+      </w:pPr>
+      <w:rPr>
+        <w:rFonts w:ascii="Wingdings" w:hAnsi="Wingdings" w:hint="default"/>
+        <w:sz w:val="20"/>
+      </w:rPr>
+    </w:lvl>
+    <w:lvl w:ilvl="8" w:tentative="1">
+      <w:start w:val="1"/>
+      <w:numFmt w:val="bullet"/>
+      <w:lvlText w:val=""/>
+      <w:lvlJc w:val="left"/>
+      <w:pPr>
+        <w:tabs>
+          <w:tab w:val="num" w:pos="6480"/>
+        </w:tabs>
+        <w:ind w:left="6480" w:hanging="360"/>
+      </w:pPr>
+      <w:rPr>
+        <w:rFonts w:ascii="Wingdings" w:hAnsi="Wingdings" w:hint="default"/>
+        <w:sz w:val="20"/>
+      </w:rPr>
+    </w:lvl>
+  </w:abstractNum>
+  <w:abstractNum w:abstractNumId="8" w15:restartNumberingAfterBreak="0">
+    <w:nsid w:val="5A3561FE"/>
+    <w:multiLevelType w:val="multilevel"/>
+    <w:tmpl w:val="2A008DEE"/>
+    <w:lvl w:ilvl="0">
+      <w:start w:val="1"/>
+      <w:numFmt w:val="bullet"/>
+      <w:lvlText w:val=""/>
+      <w:lvlJc w:val="left"/>
+      <w:pPr>
+        <w:tabs>
+          <w:tab w:val="num" w:pos="720"/>
+        </w:tabs>
+        <w:ind w:left="720" w:hanging="360"/>
+      </w:pPr>
+      <w:rPr>
+        <w:rFonts w:ascii="Symbol" w:hAnsi="Symbol" w:hint="default"/>
+        <w:sz w:val="20"/>
+      </w:rPr>
+    </w:lvl>
+    <w:lvl w:ilvl="1" w:tentative="1">
+      <w:start w:val="1"/>
+      <w:numFmt w:val="bullet"/>
+      <w:lvlText w:val="o"/>
+      <w:lvlJc w:val="left"/>
+      <w:pPr>
+        <w:tabs>
+          <w:tab w:val="num" w:pos="1440"/>
+        </w:tabs>
+        <w:ind w:left="1440" w:hanging="360"/>
+      </w:pPr>
+      <w:rPr>
+        <w:rFonts w:ascii="Courier New" w:hAnsi="Courier New" w:hint="default"/>
+        <w:sz w:val="20"/>
+      </w:rPr>
+    </w:lvl>
+    <w:lvl w:ilvl="2" w:tentative="1">
+      <w:start w:val="1"/>
+      <w:numFmt w:val="bullet"/>
+      <w:lvlText w:val=""/>
+      <w:lvlJc w:val="left"/>
+      <w:pPr>
+        <w:tabs>
+          <w:tab w:val="num" w:pos="2160"/>
+        </w:tabs>
+        <w:ind w:left="2160" w:hanging="360"/>
+      </w:pPr>
+      <w:rPr>
+        <w:rFonts w:ascii="Wingdings" w:hAnsi="Wingdings" w:hint="default"/>
+        <w:sz w:val="20"/>
+      </w:rPr>
+    </w:lvl>
+    <w:lvl w:ilvl="3" w:tentative="1">
+      <w:start w:val="1"/>
+      <w:numFmt w:val="bullet"/>
+      <w:lvlText w:val=""/>
+      <w:lvlJc w:val="left"/>
+      <w:pPr>
+        <w:tabs>
+          <w:tab w:val="num" w:pos="2880"/>
+        </w:tabs>
+        <w:ind w:left="2880" w:hanging="360"/>
+      </w:pPr>
+      <w:rPr>
+        <w:rFonts w:ascii="Wingdings" w:hAnsi="Wingdings" w:hint="default"/>
+        <w:sz w:val="20"/>
+      </w:rPr>
+    </w:lvl>
+    <w:lvl w:ilvl="4" w:tentative="1">
+      <w:start w:val="1"/>
+      <w:numFmt w:val="bullet"/>
+      <w:lvlText w:val=""/>
+      <w:lvlJc w:val="left"/>
+      <w:pPr>
+        <w:tabs>
+          <w:tab w:val="num" w:pos="3600"/>
+        </w:tabs>
+        <w:ind w:left="3600" w:hanging="360"/>
+      </w:pPr>
+      <w:rPr>
+        <w:rFonts w:ascii="Wingdings" w:hAnsi="Wingdings" w:hint="default"/>
+        <w:sz w:val="20"/>
+      </w:rPr>
+    </w:lvl>
+    <w:lvl w:ilvl="5" w:tentative="1">
+      <w:start w:val="1"/>
+      <w:numFmt w:val="bullet"/>
+      <w:lvlText w:val=""/>
+      <w:lvlJc w:val="left"/>
+      <w:pPr>
+        <w:tabs>
+          <w:tab w:val="num" w:pos="4320"/>
+        </w:tabs>
+        <w:ind w:left="4320" w:hanging="360"/>
+      </w:pPr>
+      <w:rPr>
+        <w:rFonts w:ascii="Wingdings" w:hAnsi="Wingdings" w:hint="default"/>
+        <w:sz w:val="20"/>
+      </w:rPr>
+    </w:lvl>
+    <w:lvl w:ilvl="6" w:tentative="1">
+      <w:start w:val="1"/>
+      <w:numFmt w:val="bullet"/>
+      <w:lvlText w:val=""/>
+      <w:lvlJc w:val="left"/>
+      <w:pPr>
+        <w:tabs>
+          <w:tab w:val="num" w:pos="5040"/>
+        </w:tabs>
+        <w:ind w:left="5040" w:hanging="360"/>
+      </w:pPr>
+      <w:rPr>
+        <w:rFonts w:ascii="Wingdings" w:hAnsi="Wingdings" w:hint="default"/>
+        <w:sz w:val="20"/>
+      </w:rPr>
+    </w:lvl>
+    <w:lvl w:ilvl="7" w:tentative="1">
+      <w:start w:val="1"/>
+      <w:numFmt w:val="bullet"/>
+      <w:lvlText w:val=""/>
+      <w:lvlJc w:val="left"/>
+      <w:pPr>
+        <w:tabs>
+          <w:tab w:val="num" w:pos="5760"/>
+        </w:tabs>
+        <w:ind w:left="5760" w:hanging="360"/>
+      </w:pPr>
+      <w:rPr>
+        <w:rFonts w:ascii="Wingdings" w:hAnsi="Wingdings" w:hint="default"/>
+        <w:sz w:val="20"/>
+      </w:rPr>
+    </w:lvl>
+    <w:lvl w:ilvl="8" w:tentative="1">
+      <w:start w:val="1"/>
+      <w:numFmt w:val="bullet"/>
+      <w:lvlText w:val=""/>
+      <w:lvlJc w:val="left"/>
+      <w:pPr>
+        <w:tabs>
+          <w:tab w:val="num" w:pos="6480"/>
+        </w:tabs>
+        <w:ind w:left="6480" w:hanging="360"/>
+      </w:pPr>
+      <w:rPr>
+        <w:rFonts w:ascii="Wingdings" w:hAnsi="Wingdings" w:hint="default"/>
+        <w:sz w:val="20"/>
+      </w:rPr>
+    </w:lvl>
+  </w:abstractNum>
+  <w:abstractNum w:abstractNumId="9" w15:restartNumberingAfterBreak="0">
+    <w:nsid w:val="627C7AE6"/>
+    <w:multiLevelType w:val="multilevel"/>
+    <w:tmpl w:val="3E9418E6"/>
+    <w:lvl w:ilvl="0">
+      <w:start w:val="1"/>
+      <w:numFmt w:val="bullet"/>
+      <w:lvlText w:val=""/>
+      <w:lvlJc w:val="left"/>
+      <w:pPr>
+        <w:tabs>
+          <w:tab w:val="num" w:pos="720"/>
+        </w:tabs>
+        <w:ind w:left="720" w:hanging="360"/>
+      </w:pPr>
+      <w:rPr>
+        <w:rFonts w:ascii="Symbol" w:hAnsi="Symbol" w:hint="default"/>
+        <w:sz w:val="20"/>
+      </w:rPr>
+    </w:lvl>
+    <w:lvl w:ilvl="1" w:tentative="1">
+      <w:start w:val="1"/>
+      <w:numFmt w:val="bullet"/>
+      <w:lvlText w:val="o"/>
+      <w:lvlJc w:val="left"/>
+      <w:pPr>
+        <w:tabs>
+          <w:tab w:val="num" w:pos="1440"/>
+        </w:tabs>
+        <w:ind w:left="1440" w:hanging="360"/>
+      </w:pPr>
+      <w:rPr>
+        <w:rFonts w:ascii="Courier New" w:hAnsi="Courier New" w:hint="default"/>
+        <w:sz w:val="20"/>
+      </w:rPr>
+    </w:lvl>
+    <w:lvl w:ilvl="2" w:tentative="1">
+      <w:start w:val="1"/>
+      <w:numFmt w:val="bullet"/>
+      <w:lvlText w:val=""/>
+      <w:lvlJc w:val="left"/>
+      <w:pPr>
+        <w:tabs>
+          <w:tab w:val="num" w:pos="2160"/>
+        </w:tabs>
+        <w:ind w:left="2160" w:hanging="360"/>
+      </w:pPr>
+      <w:rPr>
+        <w:rFonts w:ascii="Wingdings" w:hAnsi="Wingdings" w:hint="default"/>
+        <w:sz w:val="20"/>
+      </w:rPr>
+    </w:lvl>
+    <w:lvl w:ilvl="3" w:tentative="1">
+      <w:start w:val="1"/>
+      <w:numFmt w:val="bullet"/>
+      <w:lvlText w:val=""/>
+      <w:lvlJc w:val="left"/>
+      <w:pPr>
+        <w:tabs>
+          <w:tab w:val="num" w:pos="2880"/>
+        </w:tabs>
+        <w:ind w:left="2880" w:hanging="360"/>
+      </w:pPr>
+      <w:rPr>
+        <w:rFonts w:ascii="Wingdings" w:hAnsi="Wingdings" w:hint="default"/>
+        <w:sz w:val="20"/>
+      </w:rPr>
+    </w:lvl>
+    <w:lvl w:ilvl="4" w:tentative="1">
+      <w:start w:val="1"/>
+      <w:numFmt w:val="bullet"/>
+      <w:lvlText w:val=""/>
+      <w:lvlJc w:val="left"/>
+      <w:pPr>
+        <w:tabs>
+          <w:tab w:val="num" w:pos="3600"/>
+        </w:tabs>
+        <w:ind w:left="3600" w:hanging="360"/>
+      </w:pPr>
+      <w:rPr>
+        <w:rFonts w:ascii="Wingdings" w:hAnsi="Wingdings" w:hint="default"/>
+        <w:sz w:val="20"/>
+      </w:rPr>
+    </w:lvl>
+    <w:lvl w:ilvl="5" w:tentative="1">
+      <w:start w:val="1"/>
+      <w:numFmt w:val="bullet"/>
+      <w:lvlText w:val=""/>
+      <w:lvlJc w:val="left"/>
+      <w:pPr>
+        <w:tabs>
+          <w:tab w:val="num" w:pos="4320"/>
+        </w:tabs>
+        <w:ind w:left="4320" w:hanging="360"/>
+      </w:pPr>
+      <w:rPr>
+        <w:rFonts w:ascii="Wingdings" w:hAnsi="Wingdings" w:hint="default"/>
+        <w:sz w:val="20"/>
+      </w:rPr>
+    </w:lvl>
+    <w:lvl w:ilvl="6" w:tentative="1">
+      <w:start w:val="1"/>
+      <w:numFmt w:val="bullet"/>
+      <w:lvlText w:val=""/>
+      <w:lvlJc w:val="left"/>
+      <w:pPr>
+        <w:tabs>
+          <w:tab w:val="num" w:pos="5040"/>
+        </w:tabs>
+        <w:ind w:left="5040" w:hanging="360"/>
+      </w:pPr>
+      <w:rPr>
+        <w:rFonts w:ascii="Wingdings" w:hAnsi="Wingdings" w:hint="default"/>
+        <w:sz w:val="20"/>
+      </w:rPr>
+    </w:lvl>
+    <w:lvl w:ilvl="7" w:tentative="1">
+      <w:start w:val="1"/>
+      <w:numFmt w:val="bullet"/>
+      <w:lvlText w:val=""/>
+      <w:lvlJc w:val="left"/>
+      <w:pPr>
+        <w:tabs>
+          <w:tab w:val="num" w:pos="5760"/>
+        </w:tabs>
+        <w:ind w:left="5760" w:hanging="360"/>
+      </w:pPr>
+      <w:rPr>
+        <w:rFonts w:ascii="Wingdings" w:hAnsi="Wingdings" w:hint="default"/>
+        <w:sz w:val="20"/>
+      </w:rPr>
+    </w:lvl>
+    <w:lvl w:ilvl="8" w:tentative="1">
+      <w:start w:val="1"/>
+      <w:numFmt w:val="bullet"/>
+      <w:lvlText w:val=""/>
+      <w:lvlJc w:val="left"/>
+      <w:pPr>
+        <w:tabs>
+          <w:tab w:val="num" w:pos="6480"/>
+        </w:tabs>
+        <w:ind w:left="6480" w:hanging="360"/>
+      </w:pPr>
+      <w:rPr>
+        <w:rFonts w:ascii="Wingdings" w:hAnsi="Wingdings" w:hint="default"/>
+        <w:sz w:val="20"/>
+      </w:rPr>
+    </w:lvl>
+  </w:abstractNum>
+  <w:abstractNum w:abstractNumId="10" w15:restartNumberingAfterBreak="0">
+    <w:nsid w:val="653200D4"/>
+    <w:multiLevelType w:val="multilevel"/>
+    <w:tmpl w:val="C1F204D6"/>
+    <w:lvl w:ilvl="0">
+      <w:start w:val="1"/>
+      <w:numFmt w:val="bullet"/>
+      <w:lvlText w:val=""/>
+      <w:lvlJc w:val="left"/>
+      <w:pPr>
+        <w:tabs>
+          <w:tab w:val="num" w:pos="720"/>
+        </w:tabs>
+        <w:ind w:left="720" w:hanging="360"/>
+      </w:pPr>
+      <w:rPr>
+        <w:rFonts w:ascii="Symbol" w:hAnsi="Symbol" w:hint="default"/>
+        <w:sz w:val="20"/>
+      </w:rPr>
+    </w:lvl>
+    <w:lvl w:ilvl="1" w:tentative="1">
+      <w:start w:val="1"/>
+      <w:numFmt w:val="bullet"/>
+      <w:lvlText w:val="o"/>
+      <w:lvlJc w:val="left"/>
+      <w:pPr>
+        <w:tabs>
+          <w:tab w:val="num" w:pos="1440"/>
+        </w:tabs>
+        <w:ind w:left="1440" w:hanging="360"/>
+      </w:pPr>
+      <w:rPr>
+        <w:rFonts w:ascii="Courier New" w:hAnsi="Courier New" w:hint="default"/>
+        <w:sz w:val="20"/>
+      </w:rPr>
+    </w:lvl>
+    <w:lvl w:ilvl="2" w:tentative="1">
+      <w:start w:val="1"/>
+      <w:numFmt w:val="bullet"/>
+      <w:lvlText w:val=""/>
+      <w:lvlJc w:val="left"/>
+      <w:pPr>
+        <w:tabs>
+          <w:tab w:val="num" w:pos="2160"/>
+        </w:tabs>
+        <w:ind w:left="2160" w:hanging="360"/>
+      </w:pPr>
+      <w:rPr>
+        <w:rFonts w:ascii="Wingdings" w:hAnsi="Wingdings" w:hint="default"/>
+        <w:sz w:val="20"/>
+      </w:rPr>
+    </w:lvl>
+    <w:lvl w:ilvl="3" w:tentative="1">
+      <w:start w:val="1"/>
+      <w:numFmt w:val="bullet"/>
+      <w:lvlText w:val=""/>
+      <w:lvlJc w:val="left"/>
+      <w:pPr>
+        <w:tabs>
+          <w:tab w:val="num" w:pos="2880"/>
+        </w:tabs>
+        <w:ind w:left="2880" w:hanging="360"/>
+      </w:pPr>
+      <w:rPr>
+        <w:rFonts w:ascii="Wingdings" w:hAnsi="Wingdings" w:hint="default"/>
+        <w:sz w:val="20"/>
+      </w:rPr>
+    </w:lvl>
+    <w:lvl w:ilvl="4" w:tentative="1">
+      <w:start w:val="1"/>
+      <w:numFmt w:val="bullet"/>
+      <w:lvlText w:val=""/>
+      <w:lvlJc w:val="left"/>
+      <w:pPr>
+        <w:tabs>
+          <w:tab w:val="num" w:pos="3600"/>
+        </w:tabs>
+        <w:ind w:left="3600" w:hanging="360"/>
+      </w:pPr>
+      <w:rPr>
+        <w:rFonts w:ascii="Wingdings" w:hAnsi="Wingdings" w:hint="default"/>
+        <w:sz w:val="20"/>
+      </w:rPr>
+    </w:lvl>
+    <w:lvl w:ilvl="5" w:tentative="1">
+      <w:start w:val="1"/>
+      <w:numFmt w:val="bullet"/>
+      <w:lvlText w:val=""/>
+      <w:lvlJc w:val="left"/>
+      <w:pPr>
+        <w:tabs>
+          <w:tab w:val="num" w:pos="4320"/>
+        </w:tabs>
+        <w:ind w:left="4320" w:hanging="360"/>
+      </w:pPr>
+      <w:rPr>
+        <w:rFonts w:ascii="Wingdings" w:hAnsi="Wingdings" w:hint="default"/>
+        <w:sz w:val="20"/>
+      </w:rPr>
+    </w:lvl>
+    <w:lvl w:ilvl="6" w:tentative="1">
+      <w:start w:val="1"/>
+      <w:numFmt w:val="bullet"/>
+      <w:lvlText w:val=""/>
+      <w:lvlJc w:val="left"/>
+      <w:pPr>
+        <w:tabs>
+          <w:tab w:val="num" w:pos="5040"/>
+        </w:tabs>
+        <w:ind w:left="5040" w:hanging="360"/>
+      </w:pPr>
+      <w:rPr>
+        <w:rFonts w:ascii="Wingdings" w:hAnsi="Wingdings" w:hint="default"/>
+        <w:sz w:val="20"/>
+      </w:rPr>
+    </w:lvl>
+    <w:lvl w:ilvl="7" w:tentative="1">
+      <w:start w:val="1"/>
+      <w:numFmt w:val="bullet"/>
+      <w:lvlText w:val=""/>
+      <w:lvlJc w:val="left"/>
+      <w:pPr>
+        <w:tabs>
+          <w:tab w:val="num" w:pos="5760"/>
+        </w:tabs>
+        <w:ind w:left="5760" w:hanging="360"/>
+      </w:pPr>
+      <w:rPr>
+        <w:rFonts w:ascii="Wingdings" w:hAnsi="Wingdings" w:hint="default"/>
+        <w:sz w:val="20"/>
+      </w:rPr>
+    </w:lvl>
+    <w:lvl w:ilvl="8" w:tentative="1">
+      <w:start w:val="1"/>
+      <w:numFmt w:val="bullet"/>
+      <w:lvlText w:val=""/>
+      <w:lvlJc w:val="left"/>
+      <w:pPr>
+        <w:tabs>
+          <w:tab w:val="num" w:pos="6480"/>
+        </w:tabs>
+        <w:ind w:left="6480" w:hanging="360"/>
+      </w:pPr>
+      <w:rPr>
+        <w:rFonts w:ascii="Wingdings" w:hAnsi="Wingdings" w:hint="default"/>
+        <w:sz w:val="20"/>
+      </w:rPr>
+    </w:lvl>
+  </w:abstractNum>
+  <w:abstractNum w:abstractNumId="11" w15:restartNumberingAfterBreak="0">
+    <w:nsid w:val="7602006B"/>
+    <w:multiLevelType w:val="multilevel"/>
+    <w:tmpl w:val="7CC056F6"/>
+    <w:lvl w:ilvl="0">
+      <w:start w:val="1"/>
+      <w:numFmt w:val="bullet"/>
+      <w:lvlText w:val=""/>
+      <w:lvlJc w:val="left"/>
+      <w:pPr>
+        <w:tabs>
+          <w:tab w:val="num" w:pos="720"/>
+        </w:tabs>
+        <w:ind w:left="720" w:hanging="360"/>
+      </w:pPr>
+      <w:rPr>
+        <w:rFonts w:ascii="Symbol" w:hAnsi="Symbol" w:hint="default"/>
+        <w:sz w:val="20"/>
+      </w:rPr>
+    </w:lvl>
+    <w:lvl w:ilvl="1" w:tentative="1">
+      <w:start w:val="1"/>
+      <w:numFmt w:val="bullet"/>
+      <w:lvlText w:val="o"/>
+      <w:lvlJc w:val="left"/>
+      <w:pPr>
+        <w:tabs>
+          <w:tab w:val="num" w:pos="1440"/>
+        </w:tabs>
+        <w:ind w:left="1440" w:hanging="360"/>
+      </w:pPr>
+      <w:rPr>
+        <w:rFonts w:ascii="Courier New" w:hAnsi="Courier New" w:hint="default"/>
+        <w:sz w:val="20"/>
+      </w:rPr>
+    </w:lvl>
+    <w:lvl w:ilvl="2" w:tentative="1">
+      <w:start w:val="1"/>
+      <w:numFmt w:val="bullet"/>
+      <w:lvlText w:val=""/>
+      <w:lvlJc w:val="left"/>
+      <w:pPr>
+        <w:tabs>
+          <w:tab w:val="num" w:pos="2160"/>
+        </w:tabs>
+        <w:ind w:left="2160" w:hanging="360"/>
+      </w:pPr>
+      <w:rPr>
+        <w:rFonts w:ascii="Wingdings" w:hAnsi="Wingdings" w:hint="default"/>
+        <w:sz w:val="20"/>
+      </w:rPr>
+    </w:lvl>
+    <w:lvl w:ilvl="3" w:tentative="1">
+      <w:start w:val="1"/>
+      <w:numFmt w:val="bullet"/>
+      <w:lvlText w:val=""/>
+      <w:lvlJc w:val="left"/>
+      <w:pPr>
+        <w:tabs>
+          <w:tab w:val="num" w:pos="2880"/>
+        </w:tabs>
+        <w:ind w:left="2880" w:hanging="360"/>
+      </w:pPr>
+      <w:rPr>
+        <w:rFonts w:ascii="Wingdings" w:hAnsi="Wingdings" w:hint="default"/>
+        <w:sz w:val="20"/>
+      </w:rPr>
+    </w:lvl>
+    <w:lvl w:ilvl="4" w:tentative="1">
+      <w:start w:val="1"/>
+      <w:numFmt w:val="bullet"/>
+      <w:lvlText w:val=""/>
+      <w:lvlJc w:val="left"/>
+      <w:pPr>
+        <w:tabs>
+          <w:tab w:val="num" w:pos="3600"/>
+        </w:tabs>
+        <w:ind w:left="3600" w:hanging="360"/>
+      </w:pPr>
+      <w:rPr>
+        <w:rFonts w:ascii="Wingdings" w:hAnsi="Wingdings" w:hint="default"/>
+        <w:sz w:val="20"/>
+      </w:rPr>
+    </w:lvl>
+    <w:lvl w:ilvl="5" w:tentative="1">
+      <w:start w:val="1"/>
+      <w:numFmt w:val="bullet"/>
+      <w:lvlText w:val=""/>
+      <w:lvlJc w:val="left"/>
+      <w:pPr>
+        <w:tabs>
+          <w:tab w:val="num" w:pos="4320"/>
+        </w:tabs>
+        <w:ind w:left="4320" w:hanging="360"/>
+      </w:pPr>
+      <w:rPr>
+        <w:rFonts w:ascii="Wingdings" w:hAnsi="Wingdings" w:hint="default"/>
+        <w:sz w:val="20"/>
+      </w:rPr>
+    </w:lvl>
+    <w:lvl w:ilvl="6" w:tentative="1">
+      <w:start w:val="1"/>
+      <w:numFmt w:val="bullet"/>
+      <w:lvlText w:val=""/>
+      <w:lvlJc w:val="left"/>
+      <w:pPr>
+        <w:tabs>
+          <w:tab w:val="num" w:pos="5040"/>
+        </w:tabs>
+        <w:ind w:left="5040" w:hanging="360"/>
+      </w:pPr>
+      <w:rPr>
+        <w:rFonts w:ascii="Wingdings" w:hAnsi="Wingdings" w:hint="default"/>
+        <w:sz w:val="20"/>
+      </w:rPr>
+    </w:lvl>
+    <w:lvl w:ilvl="7" w:tentative="1">
+      <w:start w:val="1"/>
+      <w:numFmt w:val="bullet"/>
+      <w:lvlText w:val=""/>
+      <w:lvlJc w:val="left"/>
+      <w:pPr>
+        <w:tabs>
+          <w:tab w:val="num" w:pos="5760"/>
+        </w:tabs>
+        <w:ind w:left="5760" w:hanging="360"/>
+      </w:pPr>
+      <w:rPr>
+        <w:rFonts w:ascii="Wingdings" w:hAnsi="Wingdings" w:hint="default"/>
+        <w:sz w:val="20"/>
+      </w:rPr>
+    </w:lvl>
+    <w:lvl w:ilvl="8" w:tentative="1">
+      <w:start w:val="1"/>
+      <w:numFmt w:val="bullet"/>
+      <w:lvlText w:val=""/>
+      <w:lvlJc w:val="left"/>
+      <w:pPr>
+        <w:tabs>
+          <w:tab w:val="num" w:pos="6480"/>
+        </w:tabs>
+        <w:ind w:left="6480" w:hanging="360"/>
+      </w:pPr>
+      <w:rPr>
+        <w:rFonts w:ascii="Wingdings" w:hAnsi="Wingdings" w:hint="default"/>
+        <w:sz w:val="20"/>
+      </w:rPr>
+    </w:lvl>
+  </w:abstractNum>
   <w:num w:numId="1" w16cid:durableId="1076971136">
+    <w:abstractNumId w:val="2"/>
+  </w:num>
+  <w:num w:numId="2" w16cid:durableId="1027410450">
+    <w:abstractNumId w:val="7"/>
+  </w:num>
+  <w:num w:numId="3" w16cid:durableId="1063481337">
+    <w:abstractNumId w:val="1"/>
+  </w:num>
+  <w:num w:numId="4" w16cid:durableId="1792243112">
+    <w:abstractNumId w:val="10"/>
+  </w:num>
+  <w:num w:numId="5" w16cid:durableId="1641963371">
+    <w:abstractNumId w:val="6"/>
+  </w:num>
+  <w:num w:numId="6" w16cid:durableId="1123960477">
+    <w:abstractNumId w:val="8"/>
+  </w:num>
+  <w:num w:numId="7" w16cid:durableId="661156173">
+    <w:abstractNumId w:val="5"/>
+  </w:num>
+  <w:num w:numId="8" w16cid:durableId="1418870446">
+    <w:abstractNumId w:val="11"/>
+  </w:num>
+  <w:num w:numId="9" w16cid:durableId="457839182">
+    <w:abstractNumId w:val="4"/>
+  </w:num>
+  <w:num w:numId="10" w16cid:durableId="1530219861">
+    <w:abstractNumId w:val="9"/>
+  </w:num>
+  <w:num w:numId="11" w16cid:durableId="1938906312">
     <w:abstractNumId w:val="0"/>
+  </w:num>
+  <w:num w:numId="12" w16cid:durableId="1735927343">
+    <w:abstractNumId w:val="3"/>
   </w:num>
 </w:numbering>
 </file>
@@ -8054,6 +10529,19 @@
       <w:shd w:val="clear" w:color="auto" w:fill="E1DFDD"/>
     </w:rPr>
   </w:style>
+  <w:style w:type="paragraph" w:styleId="NormalWeb">
+    <w:name w:val="Normal (Web)"/>
+    <w:basedOn w:val="Normal"/>
+    <w:uiPriority w:val="99"/>
+    <w:semiHidden/>
+    <w:unhideWhenUsed/>
+    <w:rsid w:val="00F9084D"/>
+    <w:rPr>
+      <w:rFonts w:ascii="Times New Roman" w:hAnsi="Times New Roman" w:cs="Times New Roman"/>
+      <w:sz w:val="24"/>
+      <w:szCs w:val="24"/>
+    </w:rPr>
+  </w:style>
 </w:styles>
 </file>
 

</xml_diff>